<commit_message>
espaçamento das legendas e titulos figuras
</commit_message>
<xml_diff>
--- a/Monografia/TCC.docx
+++ b/Monografia/TCC.docx
@@ -2118,10 +2118,6 @@
         <w:p>
           <w:pPr>
             <w:pStyle w:val="Sumrio1"/>
-            <w:tabs>
-              <w:tab w:val="left" w:pos="480"/>
-              <w:tab w:val="right" w:leader="dot" w:pos="9061"/>
-            </w:tabs>
             <w:rPr>
               <w:rFonts w:asciiTheme="minorHAnsi" w:eastAsiaTheme="minorEastAsia" w:hAnsiTheme="minorHAnsi"/>
               <w:noProof/>
@@ -2153,7 +2149,7 @@
             </w:rPr>
             <w:fldChar w:fldCharType="separate"/>
           </w:r>
-          <w:hyperlink w:anchor="_Toc119614794" w:history="1">
+          <w:hyperlink w:anchor="_Toc119719649" w:history="1">
             <w:r>
               <w:rPr>
                 <w:rStyle w:val="Hyperlink"/>
@@ -2196,7 +2192,7 @@
                 <w:noProof/>
                 <w:webHidden/>
               </w:rPr>
-              <w:instrText xml:space="preserve"> PAGEREF _Toc119614794 \h </w:instrText>
+              <w:instrText xml:space="preserve"> PAGEREF _Toc119719649 \h </w:instrText>
             </w:r>
             <w:r>
               <w:rPr>
@@ -2230,10 +2226,6 @@
         <w:p>
           <w:pPr>
             <w:pStyle w:val="Sumrio1"/>
-            <w:tabs>
-              <w:tab w:val="left" w:pos="480"/>
-              <w:tab w:val="right" w:leader="dot" w:pos="9061"/>
-            </w:tabs>
             <w:rPr>
               <w:rFonts w:asciiTheme="minorHAnsi" w:eastAsiaTheme="minorEastAsia" w:hAnsiTheme="minorHAnsi"/>
               <w:noProof/>
@@ -2241,7 +2233,7 @@
               <w:lang w:eastAsia="pt-BR"/>
             </w:rPr>
           </w:pPr>
-          <w:hyperlink w:anchor="_Toc119614795" w:history="1">
+          <w:hyperlink w:anchor="_Toc119719650" w:history="1">
             <w:r>
               <w:rPr>
                 <w:rStyle w:val="Hyperlink"/>
@@ -2284,7 +2276,7 @@
                 <w:noProof/>
                 <w:webHidden/>
               </w:rPr>
-              <w:instrText xml:space="preserve"> PAGEREF _Toc119614795 \h </w:instrText>
+              <w:instrText xml:space="preserve"> PAGEREF _Toc119719650 \h </w:instrText>
             </w:r>
             <w:r>
               <w:rPr>
@@ -2318,10 +2310,6 @@
         <w:p>
           <w:pPr>
             <w:pStyle w:val="Sumrio2"/>
-            <w:tabs>
-              <w:tab w:val="right" w:leader="dot" w:pos="9061"/>
-            </w:tabs>
-            <w:ind w:left="0"/>
             <w:rPr>
               <w:rFonts w:asciiTheme="minorHAnsi" w:eastAsiaTheme="minorEastAsia" w:hAnsiTheme="minorHAnsi"/>
               <w:noProof/>
@@ -2329,27 +2317,13 @@
               <w:lang w:eastAsia="pt-BR"/>
             </w:rPr>
           </w:pPr>
-          <w:hyperlink w:anchor="_Toc119614796" w:history="1">
+          <w:hyperlink w:anchor="_Toc119719651" w:history="1">
             <w:r>
               <w:rPr>
                 <w:rStyle w:val="Hyperlink"/>
                 <w:noProof/>
               </w:rPr>
-              <w:t xml:space="preserve">2.1 </w:t>
-            </w:r>
-            <w:r>
-              <w:rPr>
-                <w:rStyle w:val="Hyperlink"/>
-                <w:noProof/>
-              </w:rPr>
-              <w:t xml:space="preserve">  </w:t>
-            </w:r>
-            <w:r>
-              <w:rPr>
-                <w:rStyle w:val="Hyperlink"/>
-                <w:noProof/>
-              </w:rPr>
-              <w:t>HTML</w:t>
+              <w:t>2.1 HTML</w:t>
             </w:r>
             <w:r>
               <w:rPr>
@@ -2370,7 +2344,7 @@
                 <w:noProof/>
                 <w:webHidden/>
               </w:rPr>
-              <w:instrText xml:space="preserve"> PAGEREF _Toc119614796 \h </w:instrText>
+              <w:instrText xml:space="preserve"> PAGEREF _Toc119719651 \h </w:instrText>
             </w:r>
             <w:r>
               <w:rPr>
@@ -2404,10 +2378,6 @@
         <w:p>
           <w:pPr>
             <w:pStyle w:val="Sumrio2"/>
-            <w:tabs>
-              <w:tab w:val="right" w:leader="dot" w:pos="9061"/>
-            </w:tabs>
-            <w:ind w:left="0"/>
             <w:rPr>
               <w:rFonts w:asciiTheme="minorHAnsi" w:eastAsiaTheme="minorEastAsia" w:hAnsiTheme="minorHAnsi"/>
               <w:noProof/>
@@ -2415,27 +2385,13 @@
               <w:lang w:eastAsia="pt-BR"/>
             </w:rPr>
           </w:pPr>
-          <w:hyperlink w:anchor="_Toc119614797" w:history="1">
+          <w:hyperlink w:anchor="_Toc119719652" w:history="1">
             <w:r>
               <w:rPr>
                 <w:rStyle w:val="Hyperlink"/>
                 <w:noProof/>
               </w:rPr>
-              <w:t xml:space="preserve">2.2 </w:t>
-            </w:r>
-            <w:r>
-              <w:rPr>
-                <w:rStyle w:val="Hyperlink"/>
-                <w:noProof/>
-              </w:rPr>
-              <w:t xml:space="preserve">  </w:t>
-            </w:r>
-            <w:r>
-              <w:rPr>
-                <w:rStyle w:val="Hyperlink"/>
-                <w:noProof/>
-              </w:rPr>
-              <w:t>CSS</w:t>
+              <w:t>2.2 CSS</w:t>
             </w:r>
             <w:r>
               <w:rPr>
@@ -2456,7 +2412,7 @@
                 <w:noProof/>
                 <w:webHidden/>
               </w:rPr>
-              <w:instrText xml:space="preserve"> PAGEREF _Toc119614797 \h </w:instrText>
+              <w:instrText xml:space="preserve"> PAGEREF _Toc119719652 \h </w:instrText>
             </w:r>
             <w:r>
               <w:rPr>
@@ -2490,10 +2446,6 @@
         <w:p>
           <w:pPr>
             <w:pStyle w:val="Sumrio2"/>
-            <w:tabs>
-              <w:tab w:val="right" w:leader="dot" w:pos="9061"/>
-            </w:tabs>
-            <w:ind w:left="0"/>
             <w:rPr>
               <w:rFonts w:asciiTheme="minorHAnsi" w:eastAsiaTheme="minorEastAsia" w:hAnsiTheme="minorHAnsi"/>
               <w:noProof/>
@@ -2501,27 +2453,13 @@
               <w:lang w:eastAsia="pt-BR"/>
             </w:rPr>
           </w:pPr>
-          <w:hyperlink w:anchor="_Toc119614798" w:history="1">
+          <w:hyperlink w:anchor="_Toc119719653" w:history="1">
             <w:r>
               <w:rPr>
                 <w:rStyle w:val="Hyperlink"/>
                 <w:noProof/>
               </w:rPr>
-              <w:t>2.3</w:t>
-            </w:r>
-            <w:r>
-              <w:rPr>
-                <w:rStyle w:val="Hyperlink"/>
-                <w:noProof/>
-              </w:rPr>
-              <w:t xml:space="preserve">  </w:t>
-            </w:r>
-            <w:r>
-              <w:rPr>
-                <w:rStyle w:val="Hyperlink"/>
-                <w:noProof/>
-              </w:rPr>
-              <w:t xml:space="preserve"> Bootstrap</w:t>
+              <w:t>2.3 Bootstrap</w:t>
             </w:r>
             <w:r>
               <w:rPr>
@@ -2542,7 +2480,7 @@
                 <w:noProof/>
                 <w:webHidden/>
               </w:rPr>
-              <w:instrText xml:space="preserve"> PAGEREF _Toc119614798 \h </w:instrText>
+              <w:instrText xml:space="preserve"> PAGEREF _Toc119719653 \h </w:instrText>
             </w:r>
             <w:r>
               <w:rPr>
@@ -2576,10 +2514,6 @@
         <w:p>
           <w:pPr>
             <w:pStyle w:val="Sumrio2"/>
-            <w:tabs>
-              <w:tab w:val="right" w:leader="dot" w:pos="9061"/>
-            </w:tabs>
-            <w:ind w:left="0"/>
             <w:rPr>
               <w:rFonts w:asciiTheme="minorHAnsi" w:eastAsiaTheme="minorEastAsia" w:hAnsiTheme="minorHAnsi"/>
               <w:noProof/>
@@ -2587,27 +2521,13 @@
               <w:lang w:eastAsia="pt-BR"/>
             </w:rPr>
           </w:pPr>
-          <w:hyperlink w:anchor="_Toc119614799" w:history="1">
+          <w:hyperlink w:anchor="_Toc119719654" w:history="1">
             <w:r>
               <w:rPr>
                 <w:rStyle w:val="Hyperlink"/>
                 <w:noProof/>
               </w:rPr>
-              <w:t xml:space="preserve">2.4 </w:t>
-            </w:r>
-            <w:r>
-              <w:rPr>
-                <w:rStyle w:val="Hyperlink"/>
-                <w:noProof/>
-              </w:rPr>
-              <w:t xml:space="preserve">  </w:t>
-            </w:r>
-            <w:r>
-              <w:rPr>
-                <w:rStyle w:val="Hyperlink"/>
-                <w:noProof/>
-              </w:rPr>
-              <w:t>Javascript</w:t>
+              <w:t>2.4 Javascript</w:t>
             </w:r>
             <w:r>
               <w:rPr>
@@ -2628,7 +2548,7 @@
                 <w:noProof/>
                 <w:webHidden/>
               </w:rPr>
-              <w:instrText xml:space="preserve"> PAGEREF _Toc119614799 \h </w:instrText>
+              <w:instrText xml:space="preserve"> PAGEREF _Toc119719654 \h </w:instrText>
             </w:r>
             <w:r>
               <w:rPr>
@@ -2662,10 +2582,6 @@
         <w:p>
           <w:pPr>
             <w:pStyle w:val="Sumrio2"/>
-            <w:tabs>
-              <w:tab w:val="right" w:leader="dot" w:pos="9061"/>
-            </w:tabs>
-            <w:ind w:left="0"/>
             <w:rPr>
               <w:rFonts w:asciiTheme="minorHAnsi" w:eastAsiaTheme="minorEastAsia" w:hAnsiTheme="minorHAnsi"/>
               <w:noProof/>
@@ -2673,27 +2589,13 @@
               <w:lang w:eastAsia="pt-BR"/>
             </w:rPr>
           </w:pPr>
-          <w:hyperlink w:anchor="_Toc119614800" w:history="1">
+          <w:hyperlink w:anchor="_Toc119719655" w:history="1">
             <w:r>
               <w:rPr>
                 <w:rStyle w:val="Hyperlink"/>
                 <w:noProof/>
               </w:rPr>
-              <w:t xml:space="preserve">2.5 </w:t>
-            </w:r>
-            <w:r>
-              <w:rPr>
-                <w:rStyle w:val="Hyperlink"/>
-                <w:noProof/>
-              </w:rPr>
-              <w:t xml:space="preserve">  </w:t>
-            </w:r>
-            <w:r>
-              <w:rPr>
-                <w:rStyle w:val="Hyperlink"/>
-                <w:noProof/>
-              </w:rPr>
-              <w:t>PHP</w:t>
+              <w:t>2.5 PHP</w:t>
             </w:r>
             <w:r>
               <w:rPr>
@@ -2714,7 +2616,7 @@
                 <w:noProof/>
                 <w:webHidden/>
               </w:rPr>
-              <w:instrText xml:space="preserve"> PAGEREF _Toc119614800 \h </w:instrText>
+              <w:instrText xml:space="preserve"> PAGEREF _Toc119719655 \h </w:instrText>
             </w:r>
             <w:r>
               <w:rPr>
@@ -2748,10 +2650,6 @@
         <w:p>
           <w:pPr>
             <w:pStyle w:val="Sumrio2"/>
-            <w:tabs>
-              <w:tab w:val="right" w:leader="dot" w:pos="9061"/>
-            </w:tabs>
-            <w:ind w:left="0"/>
             <w:rPr>
               <w:rFonts w:asciiTheme="minorHAnsi" w:eastAsiaTheme="minorEastAsia" w:hAnsiTheme="minorHAnsi"/>
               <w:noProof/>
@@ -2759,27 +2657,13 @@
               <w:lang w:eastAsia="pt-BR"/>
             </w:rPr>
           </w:pPr>
-          <w:hyperlink w:anchor="_Toc119614801" w:history="1">
+          <w:hyperlink w:anchor="_Toc119719656" w:history="1">
             <w:r>
               <w:rPr>
                 <w:rStyle w:val="Hyperlink"/>
                 <w:noProof/>
               </w:rPr>
-              <w:t xml:space="preserve">2.6 </w:t>
-            </w:r>
-            <w:r>
-              <w:rPr>
-                <w:rStyle w:val="Hyperlink"/>
-                <w:noProof/>
-              </w:rPr>
-              <w:t xml:space="preserve">  </w:t>
-            </w:r>
-            <w:r>
-              <w:rPr>
-                <w:rStyle w:val="Hyperlink"/>
-                <w:noProof/>
-              </w:rPr>
-              <w:t>Laravel</w:t>
+              <w:t>2.6 Laravel</w:t>
             </w:r>
             <w:r>
               <w:rPr>
@@ -2800,7 +2684,7 @@
                 <w:noProof/>
                 <w:webHidden/>
               </w:rPr>
-              <w:instrText xml:space="preserve"> PAGEREF _Toc119614801 \h </w:instrText>
+              <w:instrText xml:space="preserve"> PAGEREF _Toc119719656 \h </w:instrText>
             </w:r>
             <w:r>
               <w:rPr>
@@ -2834,10 +2718,6 @@
         <w:p>
           <w:pPr>
             <w:pStyle w:val="Sumrio2"/>
-            <w:tabs>
-              <w:tab w:val="right" w:leader="dot" w:pos="9061"/>
-            </w:tabs>
-            <w:ind w:left="0"/>
             <w:rPr>
               <w:rFonts w:asciiTheme="minorHAnsi" w:eastAsiaTheme="minorEastAsia" w:hAnsiTheme="minorHAnsi"/>
               <w:noProof/>
@@ -2845,27 +2725,13 @@
               <w:lang w:eastAsia="pt-BR"/>
             </w:rPr>
           </w:pPr>
-          <w:hyperlink w:anchor="_Toc119614802" w:history="1">
+          <w:hyperlink w:anchor="_Toc119719657" w:history="1">
             <w:r>
               <w:rPr>
                 <w:rStyle w:val="Hyperlink"/>
                 <w:noProof/>
               </w:rPr>
-              <w:t xml:space="preserve">2.7 </w:t>
-            </w:r>
-            <w:r>
-              <w:rPr>
-                <w:rStyle w:val="Hyperlink"/>
-                <w:noProof/>
-              </w:rPr>
-              <w:t xml:space="preserve">  </w:t>
-            </w:r>
-            <w:r>
-              <w:rPr>
-                <w:rStyle w:val="Hyperlink"/>
-                <w:noProof/>
-              </w:rPr>
-              <w:t>Banco de Dados</w:t>
+              <w:t>2.7 Banco de Dados</w:t>
             </w:r>
             <w:r>
               <w:rPr>
@@ -2886,7 +2752,7 @@
                 <w:noProof/>
                 <w:webHidden/>
               </w:rPr>
-              <w:instrText xml:space="preserve"> PAGEREF _Toc119614802 \h </w:instrText>
+              <w:instrText xml:space="preserve"> PAGEREF _Toc119719657 \h </w:instrText>
             </w:r>
             <w:r>
               <w:rPr>
@@ -2923,7 +2789,6 @@
             <w:tabs>
               <w:tab w:val="right" w:leader="dot" w:pos="9061"/>
             </w:tabs>
-            <w:ind w:left="0"/>
             <w:rPr>
               <w:rFonts w:asciiTheme="minorHAnsi" w:eastAsiaTheme="minorEastAsia" w:hAnsiTheme="minorHAnsi"/>
               <w:noProof/>
@@ -2931,27 +2796,13 @@
               <w:lang w:eastAsia="pt-BR"/>
             </w:rPr>
           </w:pPr>
-          <w:hyperlink w:anchor="_Toc119614803" w:history="1">
+          <w:hyperlink w:anchor="_Toc119719658" w:history="1">
             <w:r>
               <w:rPr>
                 <w:rStyle w:val="Hyperlink"/>
                 <w:noProof/>
               </w:rPr>
-              <w:t>2.7.1</w:t>
-            </w:r>
-            <w:r>
-              <w:rPr>
-                <w:rStyle w:val="Hyperlink"/>
-                <w:noProof/>
-              </w:rPr>
-              <w:t xml:space="preserve"> </w:t>
-            </w:r>
-            <w:r>
-              <w:rPr>
-                <w:rStyle w:val="Hyperlink"/>
-                <w:noProof/>
-              </w:rPr>
-              <w:t>Abordagem Relacional</w:t>
+              <w:t>2.7.1 Abordagem Relacional</w:t>
             </w:r>
             <w:r>
               <w:rPr>
@@ -2972,7 +2823,7 @@
                 <w:noProof/>
                 <w:webHidden/>
               </w:rPr>
-              <w:instrText xml:space="preserve"> PAGEREF _Toc119614803 \h </w:instrText>
+              <w:instrText xml:space="preserve"> PAGEREF _Toc119719658 \h </w:instrText>
             </w:r>
             <w:r>
               <w:rPr>
@@ -3009,7 +2860,6 @@
             <w:tabs>
               <w:tab w:val="right" w:leader="dot" w:pos="9061"/>
             </w:tabs>
-            <w:ind w:left="0"/>
             <w:rPr>
               <w:rFonts w:asciiTheme="minorHAnsi" w:eastAsiaTheme="minorEastAsia" w:hAnsiTheme="minorHAnsi"/>
               <w:noProof/>
@@ -3017,7 +2867,7 @@
               <w:lang w:eastAsia="pt-BR"/>
             </w:rPr>
           </w:pPr>
-          <w:hyperlink w:anchor="_Toc119614804" w:history="1">
+          <w:hyperlink w:anchor="_Toc119719659" w:history="1">
             <w:r>
               <w:rPr>
                 <w:rStyle w:val="Hyperlink"/>
@@ -3044,7 +2894,7 @@
                 <w:noProof/>
                 <w:webHidden/>
               </w:rPr>
-              <w:instrText xml:space="preserve"> PAGEREF _Toc119614804 \h </w:instrText>
+              <w:instrText xml:space="preserve"> PAGEREF _Toc119719659 \h </w:instrText>
             </w:r>
             <w:r>
               <w:rPr>
@@ -3081,7 +2931,6 @@
             <w:tabs>
               <w:tab w:val="right" w:leader="dot" w:pos="9061"/>
             </w:tabs>
-            <w:ind w:left="0"/>
             <w:rPr>
               <w:rFonts w:asciiTheme="minorHAnsi" w:eastAsiaTheme="minorEastAsia" w:hAnsiTheme="minorHAnsi"/>
               <w:noProof/>
@@ -3089,7 +2938,7 @@
               <w:lang w:eastAsia="pt-BR"/>
             </w:rPr>
           </w:pPr>
-          <w:hyperlink w:anchor="_Toc119614805" w:history="1">
+          <w:hyperlink w:anchor="_Toc119719660" w:history="1">
             <w:r>
               <w:rPr>
                 <w:rStyle w:val="Hyperlink"/>
@@ -3116,7 +2965,7 @@
                 <w:noProof/>
                 <w:webHidden/>
               </w:rPr>
-              <w:instrText xml:space="preserve"> PAGEREF _Toc119614805 \h </w:instrText>
+              <w:instrText xml:space="preserve"> PAGEREF _Toc119719660 \h </w:instrText>
             </w:r>
             <w:r>
               <w:rPr>
@@ -3150,10 +2999,6 @@
         <w:p>
           <w:pPr>
             <w:pStyle w:val="Sumrio2"/>
-            <w:tabs>
-              <w:tab w:val="right" w:leader="dot" w:pos="9061"/>
-            </w:tabs>
-            <w:ind w:left="0"/>
             <w:rPr>
               <w:rFonts w:asciiTheme="minorHAnsi" w:eastAsiaTheme="minorEastAsia" w:hAnsiTheme="minorHAnsi"/>
               <w:noProof/>
@@ -3161,27 +3006,13 @@
               <w:lang w:eastAsia="pt-BR"/>
             </w:rPr>
           </w:pPr>
-          <w:hyperlink w:anchor="_Toc119614806" w:history="1">
+          <w:hyperlink w:anchor="_Toc119719661" w:history="1">
             <w:r>
               <w:rPr>
                 <w:rStyle w:val="Hyperlink"/>
                 <w:noProof/>
               </w:rPr>
-              <w:t xml:space="preserve">2.8 </w:t>
-            </w:r>
-            <w:r>
-              <w:rPr>
-                <w:rStyle w:val="Hyperlink"/>
-                <w:noProof/>
-              </w:rPr>
-              <w:t xml:space="preserve">  </w:t>
-            </w:r>
-            <w:r>
-              <w:rPr>
-                <w:rStyle w:val="Hyperlink"/>
-                <w:noProof/>
-              </w:rPr>
-              <w:t>UML</w:t>
+              <w:t>2.8 UML</w:t>
             </w:r>
             <w:r>
               <w:rPr>
@@ -3202,7 +3033,7 @@
                 <w:noProof/>
                 <w:webHidden/>
               </w:rPr>
-              <w:instrText xml:space="preserve"> PAGEREF _Toc119614806 \h </w:instrText>
+              <w:instrText xml:space="preserve"> PAGEREF _Toc119719661 \h </w:instrText>
             </w:r>
             <w:r>
               <w:rPr>
@@ -3239,7 +3070,6 @@
             <w:tabs>
               <w:tab w:val="right" w:leader="dot" w:pos="9061"/>
             </w:tabs>
-            <w:ind w:left="0"/>
             <w:rPr>
               <w:rFonts w:asciiTheme="minorHAnsi" w:eastAsiaTheme="minorEastAsia" w:hAnsiTheme="minorHAnsi"/>
               <w:noProof/>
@@ -3247,7 +3077,7 @@
               <w:lang w:eastAsia="pt-BR"/>
             </w:rPr>
           </w:pPr>
-          <w:hyperlink w:anchor="_Toc119614807" w:history="1">
+          <w:hyperlink w:anchor="_Toc119719662" w:history="1">
             <w:r>
               <w:rPr>
                 <w:rStyle w:val="Hyperlink"/>
@@ -3274,7 +3104,7 @@
                 <w:noProof/>
                 <w:webHidden/>
               </w:rPr>
-              <w:instrText xml:space="preserve"> PAGEREF _Toc119614807 \h </w:instrText>
+              <w:instrText xml:space="preserve"> PAGEREF _Toc119719662 \h </w:instrText>
             </w:r>
             <w:r>
               <w:rPr>
@@ -3311,7 +3141,6 @@
             <w:tabs>
               <w:tab w:val="right" w:leader="dot" w:pos="9061"/>
             </w:tabs>
-            <w:ind w:left="0"/>
             <w:rPr>
               <w:rFonts w:asciiTheme="minorHAnsi" w:eastAsiaTheme="minorEastAsia" w:hAnsiTheme="minorHAnsi"/>
               <w:noProof/>
@@ -3319,7 +3148,7 @@
               <w:lang w:eastAsia="pt-BR"/>
             </w:rPr>
           </w:pPr>
-          <w:hyperlink w:anchor="_Toc119614808" w:history="1">
+          <w:hyperlink w:anchor="_Toc119719663" w:history="1">
             <w:r>
               <w:rPr>
                 <w:rStyle w:val="Hyperlink"/>
@@ -3346,7 +3175,7 @@
                 <w:noProof/>
                 <w:webHidden/>
               </w:rPr>
-              <w:instrText xml:space="preserve"> PAGEREF _Toc119614808 \h </w:instrText>
+              <w:instrText xml:space="preserve"> PAGEREF _Toc119719663 \h </w:instrText>
             </w:r>
             <w:r>
               <w:rPr>
@@ -3383,7 +3212,6 @@
             <w:tabs>
               <w:tab w:val="right" w:leader="dot" w:pos="9061"/>
             </w:tabs>
-            <w:ind w:left="0"/>
             <w:rPr>
               <w:rFonts w:asciiTheme="minorHAnsi" w:eastAsiaTheme="minorEastAsia" w:hAnsiTheme="minorHAnsi"/>
               <w:noProof/>
@@ -3391,13 +3219,13 @@
               <w:lang w:eastAsia="pt-BR"/>
             </w:rPr>
           </w:pPr>
-          <w:hyperlink w:anchor="_Toc119614809" w:history="1">
+          <w:hyperlink w:anchor="_Toc119719664" w:history="1">
             <w:r>
               <w:rPr>
                 <w:rStyle w:val="Hyperlink"/>
                 <w:noProof/>
               </w:rPr>
-              <w:t>2.8.3 Diagrama de Atividades</w:t>
+              <w:t>2.8.3 Diagrama de Classes</w:t>
             </w:r>
             <w:r>
               <w:rPr>
@@ -3418,7 +3246,7 @@
                 <w:noProof/>
                 <w:webHidden/>
               </w:rPr>
-              <w:instrText xml:space="preserve"> PAGEREF _Toc119614809 \h </w:instrText>
+              <w:instrText xml:space="preserve"> PAGEREF _Toc119719664 \h </w:instrText>
             </w:r>
             <w:r>
               <w:rPr>
@@ -3455,7 +3283,6 @@
             <w:tabs>
               <w:tab w:val="right" w:leader="dot" w:pos="9061"/>
             </w:tabs>
-            <w:ind w:left="0"/>
             <w:rPr>
               <w:rFonts w:asciiTheme="minorHAnsi" w:eastAsiaTheme="minorEastAsia" w:hAnsiTheme="minorHAnsi"/>
               <w:noProof/>
@@ -3463,13 +3290,13 @@
               <w:lang w:eastAsia="pt-BR"/>
             </w:rPr>
           </w:pPr>
-          <w:hyperlink w:anchor="_Toc119614810" w:history="1">
+          <w:hyperlink w:anchor="_Toc119719665" w:history="1">
             <w:r>
               <w:rPr>
                 <w:rStyle w:val="Hyperlink"/>
                 <w:noProof/>
               </w:rPr>
-              <w:t>2.8.4 Diagrama de Classes</w:t>
+              <w:t>2.8.4 Diagrama de Sequência</w:t>
             </w:r>
             <w:r>
               <w:rPr>
@@ -3490,7 +3317,7 @@
                 <w:noProof/>
                 <w:webHidden/>
               </w:rPr>
-              <w:instrText xml:space="preserve"> PAGEREF _Toc119614810 \h </w:instrText>
+              <w:instrText xml:space="preserve"> PAGEREF _Toc119719665 \h </w:instrText>
             </w:r>
             <w:r>
               <w:rPr>
@@ -3523,11 +3350,7 @@
         </w:p>
         <w:p>
           <w:pPr>
-            <w:pStyle w:val="Sumrio3"/>
-            <w:tabs>
-              <w:tab w:val="right" w:leader="dot" w:pos="9061"/>
-            </w:tabs>
-            <w:ind w:left="0"/>
+            <w:pStyle w:val="Sumrio1"/>
             <w:rPr>
               <w:rFonts w:asciiTheme="minorHAnsi" w:eastAsiaTheme="minorEastAsia" w:hAnsiTheme="minorHAnsi"/>
               <w:noProof/>
@@ -3535,79 +3358,7 @@
               <w:lang w:eastAsia="pt-BR"/>
             </w:rPr>
           </w:pPr>
-          <w:hyperlink w:anchor="_Toc119614811" w:history="1">
-            <w:r>
-              <w:rPr>
-                <w:rStyle w:val="Hyperlink"/>
-                <w:noProof/>
-              </w:rPr>
-              <w:t>2.8.5 Diagrama de Sequência</w:t>
-            </w:r>
-            <w:r>
-              <w:rPr>
-                <w:noProof/>
-                <w:webHidden/>
-              </w:rPr>
-              <w:tab/>
-            </w:r>
-            <w:r>
-              <w:rPr>
-                <w:noProof/>
-                <w:webHidden/>
-              </w:rPr>
-              <w:fldChar w:fldCharType="begin"/>
-            </w:r>
-            <w:r>
-              <w:rPr>
-                <w:noProof/>
-                <w:webHidden/>
-              </w:rPr>
-              <w:instrText xml:space="preserve"> PAGEREF _Toc119614811 \h </w:instrText>
-            </w:r>
-            <w:r>
-              <w:rPr>
-                <w:noProof/>
-                <w:webHidden/>
-              </w:rPr>
-            </w:r>
-            <w:r>
-              <w:rPr>
-                <w:noProof/>
-                <w:webHidden/>
-              </w:rPr>
-              <w:fldChar w:fldCharType="separate"/>
-            </w:r>
-            <w:r>
-              <w:rPr>
-                <w:noProof/>
-                <w:webHidden/>
-              </w:rPr>
-              <w:t>40</w:t>
-            </w:r>
-            <w:r>
-              <w:rPr>
-                <w:noProof/>
-                <w:webHidden/>
-              </w:rPr>
-              <w:fldChar w:fldCharType="end"/>
-            </w:r>
-          </w:hyperlink>
-        </w:p>
-        <w:p>
-          <w:pPr>
-            <w:pStyle w:val="Sumrio1"/>
-            <w:tabs>
-              <w:tab w:val="left" w:pos="480"/>
-              <w:tab w:val="right" w:leader="dot" w:pos="9061"/>
-            </w:tabs>
-            <w:rPr>
-              <w:rFonts w:asciiTheme="minorHAnsi" w:eastAsiaTheme="minorEastAsia" w:hAnsiTheme="minorHAnsi"/>
-              <w:noProof/>
-              <w:sz w:val="22"/>
-              <w:lang w:eastAsia="pt-BR"/>
-            </w:rPr>
-          </w:pPr>
-          <w:hyperlink w:anchor="_Toc119614812" w:history="1">
+          <w:hyperlink w:anchor="_Toc119719666" w:history="1">
             <w:r>
               <w:rPr>
                 <w:rStyle w:val="Hyperlink"/>
@@ -3650,7 +3401,7 @@
                 <w:noProof/>
                 <w:webHidden/>
               </w:rPr>
-              <w:instrText xml:space="preserve"> PAGEREF _Toc119614812 \h </w:instrText>
+              <w:instrText xml:space="preserve"> PAGEREF _Toc119719666 \h </w:instrText>
             </w:r>
             <w:r>
               <w:rPr>
@@ -3684,10 +3435,6 @@
         <w:p>
           <w:pPr>
             <w:pStyle w:val="Sumrio2"/>
-            <w:tabs>
-              <w:tab w:val="right" w:leader="dot" w:pos="9061"/>
-            </w:tabs>
-            <w:ind w:left="0"/>
             <w:rPr>
               <w:rFonts w:asciiTheme="minorHAnsi" w:eastAsiaTheme="minorEastAsia" w:hAnsiTheme="minorHAnsi"/>
               <w:noProof/>
@@ -3695,27 +3442,13 @@
               <w:lang w:eastAsia="pt-BR"/>
             </w:rPr>
           </w:pPr>
-          <w:hyperlink w:anchor="_Toc119614813" w:history="1">
+          <w:hyperlink w:anchor="_Toc119719667" w:history="1">
             <w:r>
               <w:rPr>
                 <w:rStyle w:val="Hyperlink"/>
                 <w:noProof/>
               </w:rPr>
-              <w:t xml:space="preserve">3.1 </w:t>
-            </w:r>
-            <w:r>
-              <w:rPr>
-                <w:rStyle w:val="Hyperlink"/>
-                <w:noProof/>
-              </w:rPr>
-              <w:t xml:space="preserve">  </w:t>
-            </w:r>
-            <w:r>
-              <w:rPr>
-                <w:rStyle w:val="Hyperlink"/>
-                <w:noProof/>
-              </w:rPr>
-              <w:t>Diagrama de Casos de Uso</w:t>
+              <w:t>3.1 Diagrama de Casos de Uso</w:t>
             </w:r>
             <w:r>
               <w:rPr>
@@ -3736,7 +3469,7 @@
                 <w:noProof/>
                 <w:webHidden/>
               </w:rPr>
-              <w:instrText xml:space="preserve"> PAGEREF _Toc119614813 \h </w:instrText>
+              <w:instrText xml:space="preserve"> PAGEREF _Toc119719667 \h </w:instrText>
             </w:r>
             <w:r>
               <w:rPr>
@@ -3770,10 +3503,6 @@
         <w:p>
           <w:pPr>
             <w:pStyle w:val="Sumrio2"/>
-            <w:tabs>
-              <w:tab w:val="right" w:leader="dot" w:pos="9061"/>
-            </w:tabs>
-            <w:ind w:left="0"/>
             <w:rPr>
               <w:rFonts w:asciiTheme="minorHAnsi" w:eastAsiaTheme="minorEastAsia" w:hAnsiTheme="minorHAnsi"/>
               <w:noProof/>
@@ -3781,27 +3510,13 @@
               <w:lang w:eastAsia="pt-BR"/>
             </w:rPr>
           </w:pPr>
-          <w:hyperlink w:anchor="_Toc119614814" w:history="1">
+          <w:hyperlink w:anchor="_Toc119719668" w:history="1">
             <w:r>
               <w:rPr>
                 <w:rStyle w:val="Hyperlink"/>
                 <w:noProof/>
               </w:rPr>
-              <w:t>3.2</w:t>
-            </w:r>
-            <w:r>
-              <w:rPr>
-                <w:rStyle w:val="Hyperlink"/>
-                <w:noProof/>
-              </w:rPr>
-              <w:t xml:space="preserve">  </w:t>
-            </w:r>
-            <w:r>
-              <w:rPr>
-                <w:rStyle w:val="Hyperlink"/>
-                <w:noProof/>
-              </w:rPr>
-              <w:t xml:space="preserve"> Diagrama de Atividades</w:t>
+              <w:t>3.2 Diagramas de Classes</w:t>
             </w:r>
             <w:r>
               <w:rPr>
@@ -3822,7 +3537,7 @@
                 <w:noProof/>
                 <w:webHidden/>
               </w:rPr>
-              <w:instrText xml:space="preserve"> PAGEREF _Toc119614814 \h </w:instrText>
+              <w:instrText xml:space="preserve"> PAGEREF _Toc119719668 \h </w:instrText>
             </w:r>
             <w:r>
               <w:rPr>
@@ -3856,10 +3571,6 @@
         <w:p>
           <w:pPr>
             <w:pStyle w:val="Sumrio2"/>
-            <w:tabs>
-              <w:tab w:val="right" w:leader="dot" w:pos="9061"/>
-            </w:tabs>
-            <w:ind w:left="0"/>
             <w:rPr>
               <w:rFonts w:asciiTheme="minorHAnsi" w:eastAsiaTheme="minorEastAsia" w:hAnsiTheme="minorHAnsi"/>
               <w:noProof/>
@@ -3867,27 +3578,13 @@
               <w:lang w:eastAsia="pt-BR"/>
             </w:rPr>
           </w:pPr>
-          <w:hyperlink w:anchor="_Toc119614815" w:history="1">
+          <w:hyperlink w:anchor="_Toc119719669" w:history="1">
             <w:r>
               <w:rPr>
                 <w:rStyle w:val="Hyperlink"/>
                 <w:noProof/>
               </w:rPr>
-              <w:t xml:space="preserve">3.3 </w:t>
-            </w:r>
-            <w:r>
-              <w:rPr>
-                <w:rStyle w:val="Hyperlink"/>
-                <w:noProof/>
-              </w:rPr>
-              <w:t xml:space="preserve">  </w:t>
-            </w:r>
-            <w:r>
-              <w:rPr>
-                <w:rStyle w:val="Hyperlink"/>
-                <w:noProof/>
-              </w:rPr>
-              <w:t>Diagramas de Classes</w:t>
+              <w:t>3.3 Diagrama de Sequência</w:t>
             </w:r>
             <w:r>
               <w:rPr>
@@ -3908,7 +3605,7 @@
                 <w:noProof/>
                 <w:webHidden/>
               </w:rPr>
-              <w:instrText xml:space="preserve"> PAGEREF _Toc119614815 \h </w:instrText>
+              <w:instrText xml:space="preserve"> PAGEREF _Toc119719669 \h </w:instrText>
             </w:r>
             <w:r>
               <w:rPr>
@@ -3942,10 +3639,6 @@
         <w:p>
           <w:pPr>
             <w:pStyle w:val="Sumrio2"/>
-            <w:tabs>
-              <w:tab w:val="right" w:leader="dot" w:pos="9061"/>
-            </w:tabs>
-            <w:ind w:left="0"/>
             <w:rPr>
               <w:rFonts w:asciiTheme="minorHAnsi" w:eastAsiaTheme="minorEastAsia" w:hAnsiTheme="minorHAnsi"/>
               <w:noProof/>
@@ -3953,27 +3646,13 @@
               <w:lang w:eastAsia="pt-BR"/>
             </w:rPr>
           </w:pPr>
-          <w:hyperlink w:anchor="_Toc119614816" w:history="1">
+          <w:hyperlink w:anchor="_Toc119719670" w:history="1">
             <w:r>
               <w:rPr>
                 <w:rStyle w:val="Hyperlink"/>
                 <w:noProof/>
               </w:rPr>
-              <w:t xml:space="preserve">3.4 </w:t>
-            </w:r>
-            <w:r>
-              <w:rPr>
-                <w:rStyle w:val="Hyperlink"/>
-                <w:noProof/>
-              </w:rPr>
-              <w:t xml:space="preserve">  </w:t>
-            </w:r>
-            <w:r>
-              <w:rPr>
-                <w:rStyle w:val="Hyperlink"/>
-                <w:noProof/>
-              </w:rPr>
-              <w:t>Diagrama de Sequência</w:t>
+              <w:t>3.4 DER</w:t>
             </w:r>
             <w:r>
               <w:rPr>
@@ -3994,7 +3673,7 @@
                 <w:noProof/>
                 <w:webHidden/>
               </w:rPr>
-              <w:instrText xml:space="preserve"> PAGEREF _Toc119614816 \h </w:instrText>
+              <w:instrText xml:space="preserve"> PAGEREF _Toc119719670 \h </w:instrText>
             </w:r>
             <w:r>
               <w:rPr>
@@ -4028,10 +3707,6 @@
         <w:p>
           <w:pPr>
             <w:pStyle w:val="Sumrio2"/>
-            <w:tabs>
-              <w:tab w:val="right" w:leader="dot" w:pos="9061"/>
-            </w:tabs>
-            <w:ind w:left="0"/>
             <w:rPr>
               <w:rFonts w:asciiTheme="minorHAnsi" w:eastAsiaTheme="minorEastAsia" w:hAnsiTheme="minorHAnsi"/>
               <w:noProof/>
@@ -4039,27 +3714,13 @@
               <w:lang w:eastAsia="pt-BR"/>
             </w:rPr>
           </w:pPr>
-          <w:hyperlink w:anchor="_Toc119614817" w:history="1">
+          <w:hyperlink w:anchor="_Toc119719671" w:history="1">
             <w:r>
               <w:rPr>
                 <w:rStyle w:val="Hyperlink"/>
                 <w:noProof/>
               </w:rPr>
-              <w:t xml:space="preserve">3.5 </w:t>
-            </w:r>
-            <w:r>
-              <w:rPr>
-                <w:rStyle w:val="Hyperlink"/>
-                <w:noProof/>
-              </w:rPr>
-              <w:t xml:space="preserve">  </w:t>
-            </w:r>
-            <w:r>
-              <w:rPr>
-                <w:rStyle w:val="Hyperlink"/>
-                <w:noProof/>
-              </w:rPr>
-              <w:t>DER</w:t>
+              <w:t>3.5 Aplicação</w:t>
             </w:r>
             <w:r>
               <w:rPr>
@@ -4080,93 +3741,7 @@
                 <w:noProof/>
                 <w:webHidden/>
               </w:rPr>
-              <w:instrText xml:space="preserve"> PAGEREF _Toc119614817 \h </w:instrText>
-            </w:r>
-            <w:r>
-              <w:rPr>
-                <w:noProof/>
-                <w:webHidden/>
-              </w:rPr>
-            </w:r>
-            <w:r>
-              <w:rPr>
-                <w:noProof/>
-                <w:webHidden/>
-              </w:rPr>
-              <w:fldChar w:fldCharType="separate"/>
-            </w:r>
-            <w:r>
-              <w:rPr>
-                <w:noProof/>
-                <w:webHidden/>
-              </w:rPr>
-              <w:t>40</w:t>
-            </w:r>
-            <w:r>
-              <w:rPr>
-                <w:noProof/>
-                <w:webHidden/>
-              </w:rPr>
-              <w:fldChar w:fldCharType="end"/>
-            </w:r>
-          </w:hyperlink>
-        </w:p>
-        <w:p>
-          <w:pPr>
-            <w:pStyle w:val="Sumrio2"/>
-            <w:tabs>
-              <w:tab w:val="right" w:leader="dot" w:pos="9061"/>
-            </w:tabs>
-            <w:ind w:left="0"/>
-            <w:rPr>
-              <w:rFonts w:asciiTheme="minorHAnsi" w:eastAsiaTheme="minorEastAsia" w:hAnsiTheme="minorHAnsi"/>
-              <w:noProof/>
-              <w:sz w:val="22"/>
-              <w:lang w:eastAsia="pt-BR"/>
-            </w:rPr>
-          </w:pPr>
-          <w:hyperlink w:anchor="_Toc119614818" w:history="1">
-            <w:r>
-              <w:rPr>
-                <w:rStyle w:val="Hyperlink"/>
-                <w:noProof/>
-              </w:rPr>
-              <w:t xml:space="preserve">3.6 </w:t>
-            </w:r>
-            <w:r>
-              <w:rPr>
-                <w:rStyle w:val="Hyperlink"/>
-                <w:noProof/>
-              </w:rPr>
-              <w:t xml:space="preserve">  </w:t>
-            </w:r>
-            <w:r>
-              <w:rPr>
-                <w:rStyle w:val="Hyperlink"/>
-                <w:noProof/>
-              </w:rPr>
-              <w:t>Aplicação</w:t>
-            </w:r>
-            <w:r>
-              <w:rPr>
-                <w:noProof/>
-                <w:webHidden/>
-              </w:rPr>
-              <w:tab/>
-            </w:r>
-            <w:r>
-              <w:rPr>
-                <w:noProof/>
-                <w:webHidden/>
-              </w:rPr>
-              <w:fldChar w:fldCharType="begin"/>
-            </w:r>
-            <w:r>
-              <w:rPr>
-                <w:noProof/>
-                <w:webHidden/>
-              </w:rPr>
-              <w:instrText xml:space="preserve"> PAGEREF _Toc119614818 \h </w:instrText>
+              <w:instrText xml:space="preserve"> PAGEREF _Toc119719671 \h </w:instrText>
             </w:r>
             <w:r>
               <w:rPr>
@@ -4200,10 +3775,6 @@
         <w:p>
           <w:pPr>
             <w:pStyle w:val="Sumrio1"/>
-            <w:tabs>
-              <w:tab w:val="left" w:pos="480"/>
-              <w:tab w:val="right" w:leader="dot" w:pos="9061"/>
-            </w:tabs>
             <w:rPr>
               <w:rFonts w:asciiTheme="minorHAnsi" w:eastAsiaTheme="minorEastAsia" w:hAnsiTheme="minorHAnsi"/>
               <w:noProof/>
@@ -4211,7 +3782,7 @@
               <w:lang w:eastAsia="pt-BR"/>
             </w:rPr>
           </w:pPr>
-          <w:hyperlink w:anchor="_Toc119614819" w:history="1">
+          <w:hyperlink w:anchor="_Toc119719672" w:history="1">
             <w:r>
               <w:rPr>
                 <w:rStyle w:val="Hyperlink"/>
@@ -4254,7 +3825,7 @@
                 <w:noProof/>
                 <w:webHidden/>
               </w:rPr>
-              <w:instrText xml:space="preserve"> PAGEREF _Toc119614819 \h </w:instrText>
+              <w:instrText xml:space="preserve"> PAGEREF _Toc119719672 \h </w:instrText>
             </w:r>
             <w:r>
               <w:rPr>
@@ -4318,7 +3889,7 @@
           <w:numId w:val="39"/>
         </w:numPr>
       </w:pPr>
-      <w:bookmarkStart w:id="1" w:name="_Toc119614794"/>
+      <w:bookmarkStart w:id="1" w:name="_Toc119719649"/>
       <w:r>
         <w:lastRenderedPageBreak/>
         <w:t>INTRODUÇÃO</w:t>
@@ -4689,7 +4260,7 @@
           <w:numId w:val="39"/>
         </w:numPr>
       </w:pPr>
-      <w:bookmarkStart w:id="2" w:name="_Toc119614795"/>
+      <w:bookmarkStart w:id="2" w:name="_Toc119719650"/>
       <w:r>
         <w:lastRenderedPageBreak/>
         <w:t>REFERENCIAL TEÓRICO</w:t>
@@ -4705,7 +4276,7 @@
       <w:pPr>
         <w:pStyle w:val="Ttulo2"/>
       </w:pPr>
-      <w:bookmarkStart w:id="3" w:name="_Toc119614796"/>
+      <w:bookmarkStart w:id="3" w:name="_Toc119719651"/>
       <w:r>
         <w:rPr>
           <w:rFonts w:eastAsiaTheme="minorHAnsi" w:cstheme="minorBidi"/>
@@ -5881,7 +5452,7 @@
       <w:pPr>
         <w:pStyle w:val="Ttulo2"/>
       </w:pPr>
-      <w:bookmarkStart w:id="4" w:name="_Toc119614797"/>
+      <w:bookmarkStart w:id="4" w:name="_Toc119719652"/>
       <w:r>
         <w:t xml:space="preserve">2.2 </w:t>
       </w:r>
@@ -7179,7 +6750,7 @@
       <w:pPr>
         <w:pStyle w:val="Ttulo2"/>
       </w:pPr>
-      <w:bookmarkStart w:id="7" w:name="_Toc119614798"/>
+      <w:bookmarkStart w:id="7" w:name="_Toc119719653"/>
       <w:r>
         <w:t xml:space="preserve">2.3 </w:t>
       </w:r>
@@ -8457,7 +8028,7 @@
       <w:pPr>
         <w:pStyle w:val="Ttulo2"/>
       </w:pPr>
-      <w:bookmarkStart w:id="9" w:name="_Toc119614799"/>
+      <w:bookmarkStart w:id="9" w:name="_Toc119719654"/>
       <w:r>
         <w:t xml:space="preserve">2.4 </w:t>
       </w:r>
@@ -8906,9 +8477,14 @@
     </w:p>
     <w:p>
       <w:pPr>
+        <w:pStyle w:val="Legendafiguras"/>
+      </w:pPr>
+    </w:p>
+    <w:p>
+      <w:pPr>
         <w:pStyle w:val="Ttulo2"/>
       </w:pPr>
-      <w:bookmarkStart w:id="11" w:name="_Toc119614800"/>
+      <w:bookmarkStart w:id="11" w:name="_Toc119719655"/>
       <w:r>
         <w:t xml:space="preserve">2.5 </w:t>
       </w:r>
@@ -9758,7 +9334,7 @@
     </w:p>
     <w:p>
       <w:pPr>
-        <w:spacing w:line="240" w:lineRule="auto"/>
+        <w:pStyle w:val="Legendafiguras"/>
       </w:pPr>
       <w:r>
         <w:rPr>
@@ -9993,7 +9569,7 @@
     </w:p>
     <w:p>
       <w:pPr>
-        <w:spacing w:line="240" w:lineRule="auto"/>
+        <w:pStyle w:val="Legendafiguras"/>
       </w:pPr>
       <w:r>
         <w:rPr>
@@ -10097,7 +9673,7 @@
     </w:p>
     <w:p>
       <w:pPr>
-        <w:spacing w:line="240" w:lineRule="auto"/>
+        <w:pStyle w:val="Legendafiguras"/>
       </w:pPr>
       <w:r>
         <w:rPr>
@@ -10479,11 +10055,11 @@
         <w:t xml:space="preserve">&gt;. </w:t>
       </w:r>
       <w:r>
-        <w:t xml:space="preserve">Essa combinação se torna muito </w:t>
+        <w:t xml:space="preserve">Essa combinação se torna muito útil, pois o PHP é utilizado para gerar os dados de forma dinâmica, enquanto o </w:t>
       </w:r>
       <w:r>
         <w:lastRenderedPageBreak/>
-        <w:t>útil, pois o PHP é utilizado para gerar os dados de forma dinâmica, enquanto o HTML é usado para formatar e exibir esses dados nas páginas</w:t>
+        <w:t>HTML é usado para formatar e exibir esses dados nas páginas</w:t>
       </w:r>
       <w:r>
         <w:t>, assim como mostrado nas figuras 18 e 19.</w:t>
@@ -10686,7 +10262,7 @@
     </w:p>
     <w:p>
       <w:pPr>
-        <w:spacing w:line="240" w:lineRule="auto"/>
+        <w:pStyle w:val="Legendafiguras"/>
       </w:pPr>
       <w:r>
         <w:rPr>
@@ -10795,9 +10371,15 @@
     </w:p>
     <w:p>
       <w:pPr>
+        <w:pStyle w:val="Legendafiguras"/>
+      </w:pPr>
+    </w:p>
+    <w:p>
+      <w:pPr>
         <w:pStyle w:val="TituloFiguras"/>
       </w:pPr>
       <w:r>
+        <w:lastRenderedPageBreak/>
         <w:t xml:space="preserve">Figura </w:t>
       </w:r>
       <w:r>
@@ -10899,7 +10481,7 @@
       <w:pPr>
         <w:pStyle w:val="Ttulo2"/>
       </w:pPr>
-      <w:bookmarkStart w:id="12" w:name="_Toc119614801"/>
+      <w:bookmarkStart w:id="12" w:name="_Toc119719656"/>
       <w:r>
         <w:t xml:space="preserve">2.6 </w:t>
       </w:r>
@@ -11296,39 +10878,152 @@
         <w:t>com chaves e arrobas</w:t>
       </w:r>
       <w:r>
-        <w:t xml:space="preserve">, </w:t>
-      </w:r>
-      <w:r>
+        <w:t>, que por sua vez, traz</w:t>
+      </w:r>
+      <w:r>
+        <w:t xml:space="preserve"> uma clareza para os códigos, deixando os arquivos das </w:t>
+      </w:r>
+      <w:proofErr w:type="spellStart"/>
+      <w:r>
+        <w:rPr>
+          <w:i/>
+          <w:iCs/>
+        </w:rPr>
         <w:lastRenderedPageBreak/>
-        <w:t>que por sua vez, traz</w:t>
-      </w:r>
-      <w:r>
-        <w:t xml:space="preserve"> uma clareza para os códigos, deixando os arquivos das </w:t>
-      </w:r>
-      <w:proofErr w:type="spellStart"/>
+        <w:t>views</w:t>
+      </w:r>
+      <w:proofErr w:type="spellEnd"/>
       <w:r>
         <w:rPr>
           <w:i/>
           <w:iCs/>
         </w:rPr>
-        <w:t>views</w:t>
-      </w:r>
-      <w:proofErr w:type="spellEnd"/>
+        <w:t xml:space="preserve"> </w:t>
+      </w:r>
+      <w:r>
+        <w:t>mais limpos e de fácil leitura</w:t>
+      </w:r>
+      <w:r>
+        <w:t>.</w:t>
+      </w:r>
+      <w:r>
+        <w:t xml:space="preserve"> Uma </w:t>
+      </w:r>
+      <w:proofErr w:type="spellStart"/>
       <w:r>
         <w:rPr>
           <w:i/>
           <w:iCs/>
         </w:rPr>
+        <w:t>view</w:t>
+      </w:r>
+      <w:proofErr w:type="spellEnd"/>
+      <w:r>
+        <w:rPr>
+          <w:i/>
+          <w:iCs/>
+        </w:rPr>
         <w:t xml:space="preserve"> </w:t>
       </w:r>
       <w:r>
-        <w:t>mais limpos e de fácil leitura</w:t>
+        <w:t xml:space="preserve">em formato </w:t>
+      </w:r>
+      <w:proofErr w:type="spellStart"/>
+      <w:r>
+        <w:rPr>
+          <w:i/>
+          <w:iCs/>
+        </w:rPr>
+        <w:t>blade</w:t>
+      </w:r>
+      <w:proofErr w:type="spellEnd"/>
+      <w:r>
+        <w:t xml:space="preserve"> é nomeado como &lt;nome</w:t>
+      </w:r>
+      <w:proofErr w:type="gramStart"/>
+      <w:r>
+        <w:t>&gt;.</w:t>
+      </w:r>
+      <w:proofErr w:type="spellStart"/>
+      <w:r>
+        <w:rPr>
+          <w:i/>
+          <w:iCs/>
+        </w:rPr>
+        <w:t>blade</w:t>
+      </w:r>
+      <w:r>
+        <w:t>.php</w:t>
+      </w:r>
+      <w:proofErr w:type="spellEnd"/>
+      <w:proofErr w:type="gramEnd"/>
+      <w:r>
+        <w:t xml:space="preserve">. O </w:t>
+      </w:r>
+      <w:proofErr w:type="spellStart"/>
+      <w:r>
+        <w:t>Laravel</w:t>
+      </w:r>
+      <w:proofErr w:type="spellEnd"/>
+      <w:r>
+        <w:t xml:space="preserve">, por padrão, reconhecerá que a </w:t>
+      </w:r>
+      <w:proofErr w:type="spellStart"/>
+      <w:r>
+        <w:rPr>
+          <w:i/>
+          <w:iCs/>
+        </w:rPr>
+        <w:t>view</w:t>
+      </w:r>
+      <w:proofErr w:type="spellEnd"/>
+      <w:r>
+        <w:rPr>
+          <w:i/>
+          <w:iCs/>
+        </w:rPr>
+        <w:t xml:space="preserve"> </w:t>
+      </w:r>
+      <w:r>
+        <w:t xml:space="preserve">possui a estrutura </w:t>
+      </w:r>
+      <w:proofErr w:type="spellStart"/>
+      <w:r>
+        <w:rPr>
+          <w:i/>
+          <w:iCs/>
+        </w:rPr>
+        <w:t>blade</w:t>
+      </w:r>
+      <w:proofErr w:type="spellEnd"/>
+      <w:r>
+        <w:t xml:space="preserve">, convertendo os códigos </w:t>
+      </w:r>
+      <w:proofErr w:type="spellStart"/>
+      <w:r>
+        <w:rPr>
+          <w:i/>
+          <w:iCs/>
+        </w:rPr>
+        <w:t>blade</w:t>
+      </w:r>
+      <w:proofErr w:type="spellEnd"/>
+      <w:r>
+        <w:t xml:space="preserve"> em código PHP</w:t>
       </w:r>
       <w:r>
         <w:t>.</w:t>
       </w:r>
       <w:r>
-        <w:t xml:space="preserve"> Uma </w:t>
+        <w:t xml:space="preserve"> </w:t>
+      </w:r>
+    </w:p>
+    <w:p>
+      <w:r>
+        <w:t>A</w:t>
+      </w:r>
+      <w:r>
+        <w:t xml:space="preserve"> figura 4 e 5 fazem a comparação de um código padrão </w:t>
       </w:r>
       <w:proofErr w:type="spellStart"/>
       <w:r>
@@ -11336,7 +11031,7 @@
           <w:i/>
           <w:iCs/>
         </w:rPr>
-        <w:t>view</w:t>
+        <w:t>blade</w:t>
       </w:r>
       <w:proofErr w:type="spellEnd"/>
       <w:r>
@@ -11347,122 +11042,6 @@
         <w:t xml:space="preserve"> </w:t>
       </w:r>
       <w:r>
-        <w:t xml:space="preserve">em formato </w:t>
-      </w:r>
-      <w:proofErr w:type="spellStart"/>
-      <w:r>
-        <w:rPr>
-          <w:i/>
-          <w:iCs/>
-        </w:rPr>
-        <w:t>blade</w:t>
-      </w:r>
-      <w:proofErr w:type="spellEnd"/>
-      <w:r>
-        <w:t xml:space="preserve"> é nomeado como &lt;nome</w:t>
-      </w:r>
-      <w:proofErr w:type="gramStart"/>
-      <w:r>
-        <w:t>&gt;.</w:t>
-      </w:r>
-      <w:proofErr w:type="spellStart"/>
-      <w:r>
-        <w:rPr>
-          <w:i/>
-          <w:iCs/>
-        </w:rPr>
-        <w:t>blade</w:t>
-      </w:r>
-      <w:r>
-        <w:t>.php</w:t>
-      </w:r>
-      <w:proofErr w:type="spellEnd"/>
-      <w:proofErr w:type="gramEnd"/>
-      <w:r>
-        <w:t xml:space="preserve">. O </w:t>
-      </w:r>
-      <w:proofErr w:type="spellStart"/>
-      <w:r>
-        <w:t>Laravel</w:t>
-      </w:r>
-      <w:proofErr w:type="spellEnd"/>
-      <w:r>
-        <w:t xml:space="preserve">, por padrão, reconhecerá que a </w:t>
-      </w:r>
-      <w:proofErr w:type="spellStart"/>
-      <w:r>
-        <w:rPr>
-          <w:i/>
-          <w:iCs/>
-        </w:rPr>
-        <w:t>view</w:t>
-      </w:r>
-      <w:proofErr w:type="spellEnd"/>
-      <w:r>
-        <w:rPr>
-          <w:i/>
-          <w:iCs/>
-        </w:rPr>
-        <w:t xml:space="preserve"> </w:t>
-      </w:r>
-      <w:r>
-        <w:t xml:space="preserve">possui a estrutura </w:t>
-      </w:r>
-      <w:proofErr w:type="spellStart"/>
-      <w:r>
-        <w:rPr>
-          <w:i/>
-          <w:iCs/>
-        </w:rPr>
-        <w:t>blade</w:t>
-      </w:r>
-      <w:proofErr w:type="spellEnd"/>
-      <w:r>
-        <w:t xml:space="preserve">, convertendo os códigos </w:t>
-      </w:r>
-      <w:proofErr w:type="spellStart"/>
-      <w:r>
-        <w:rPr>
-          <w:i/>
-          <w:iCs/>
-        </w:rPr>
-        <w:t>blade</w:t>
-      </w:r>
-      <w:proofErr w:type="spellEnd"/>
-      <w:r>
-        <w:t xml:space="preserve"> em código PHP</w:t>
-      </w:r>
-      <w:r>
-        <w:t>.</w:t>
-      </w:r>
-      <w:r>
-        <w:t xml:space="preserve"> </w:t>
-      </w:r>
-    </w:p>
-    <w:p>
-      <w:r>
-        <w:t>A</w:t>
-      </w:r>
-      <w:r>
-        <w:t xml:space="preserve"> figura 4 e 5 fazem a comparação de um código padrão </w:t>
-      </w:r>
-      <w:proofErr w:type="spellStart"/>
-      <w:r>
-        <w:rPr>
-          <w:i/>
-          <w:iCs/>
-        </w:rPr>
-        <w:t>blade</w:t>
-      </w:r>
-      <w:proofErr w:type="spellEnd"/>
-      <w:r>
-        <w:rPr>
-          <w:i/>
-          <w:iCs/>
-        </w:rPr>
-        <w:t xml:space="preserve"> </w:t>
-      </w:r>
-      <w:r>
         <w:t>e PHP.</w:t>
       </w:r>
     </w:p>
@@ -11511,7 +11090,7 @@
     </w:p>
     <w:p>
       <w:pPr>
-        <w:spacing w:line="240" w:lineRule="auto"/>
+        <w:pStyle w:val="Legendafiguras"/>
       </w:pPr>
       <w:r>
         <w:rPr>
@@ -11755,15 +11334,11 @@
     </w:p>
     <w:p>
       <w:pPr>
-        <w:spacing w:line="240" w:lineRule="auto"/>
-        <w:rPr>
-          <w:szCs w:val="24"/>
-        </w:rPr>
+        <w:pStyle w:val="Legendafiguras"/>
       </w:pPr>
       <w:r>
         <w:rPr>
           <w:noProof/>
-          <w:szCs w:val="24"/>
           <w:lang w:eastAsia="pt-BR"/>
         </w:rPr>
         <w:drawing>
@@ -11868,148 +11443,67 @@
         <w:t xml:space="preserve"> fazem parte da pasta raiz do projeto.</w:t>
       </w:r>
     </w:p>
-    <w:p>
-      <w:pPr>
-        <w:pStyle w:val="Legenda"/>
-        <w:keepNext/>
-        <w:rPr>
-          <w:b/>
-          <w:bCs/>
-          <w:i w:val="0"/>
-          <w:iCs w:val="0"/>
-          <w:color w:val="auto"/>
-          <w:sz w:val="20"/>
-          <w:szCs w:val="20"/>
-        </w:rPr>
-      </w:pPr>
-      <w:r>
-        <w:rPr>
-          <w:b/>
-          <w:bCs/>
-          <w:i w:val="0"/>
-          <w:iCs w:val="0"/>
-          <w:color w:val="auto"/>
-          <w:sz w:val="20"/>
-          <w:szCs w:val="20"/>
-        </w:rPr>
+    <w:p/>
+    <w:p/>
+    <w:p/>
+    <w:p/>
+    <w:p>
+      <w:pPr>
+        <w:pStyle w:val="TituloFiguras"/>
+        <w:rPr>
+          <w:i/>
+          <w:iCs/>
+        </w:rPr>
+      </w:pPr>
+      <w:r>
         <w:lastRenderedPageBreak/>
-        <w:t xml:space="preserve"> </w:t>
-      </w:r>
-      <w:r>
-        <w:rPr>
-          <w:b/>
-          <w:bCs/>
-          <w:i w:val="0"/>
-          <w:iCs w:val="0"/>
-          <w:color w:val="auto"/>
-          <w:sz w:val="20"/>
-          <w:szCs w:val="20"/>
-        </w:rPr>
         <w:t xml:space="preserve">Figura </w:t>
       </w:r>
       <w:r>
         <w:rPr>
-          <w:b/>
-          <w:bCs/>
-          <w:i w:val="0"/>
-          <w:iCs w:val="0"/>
-          <w:color w:val="auto"/>
-          <w:sz w:val="20"/>
-          <w:szCs w:val="20"/>
+          <w:i/>
+          <w:iCs/>
         </w:rPr>
         <w:fldChar w:fldCharType="begin"/>
       </w:r>
       <w:r>
-        <w:rPr>
-          <w:b/>
-          <w:bCs/>
-          <w:i w:val="0"/>
-          <w:iCs w:val="0"/>
-          <w:color w:val="auto"/>
-          <w:sz w:val="20"/>
-          <w:szCs w:val="20"/>
-        </w:rPr>
         <w:instrText xml:space="preserve"> SEQ Figura \* ARABIC </w:instrText>
       </w:r>
       <w:r>
         <w:rPr>
-          <w:b/>
-          <w:bCs/>
-          <w:i w:val="0"/>
-          <w:iCs w:val="0"/>
-          <w:color w:val="auto"/>
-          <w:sz w:val="20"/>
-          <w:szCs w:val="20"/>
+          <w:i/>
+          <w:iCs/>
         </w:rPr>
         <w:fldChar w:fldCharType="separate"/>
       </w:r>
       <w:r>
         <w:rPr>
-          <w:b/>
-          <w:bCs/>
-          <w:i w:val="0"/>
-          <w:iCs w:val="0"/>
           <w:noProof/>
-          <w:color w:val="auto"/>
-          <w:sz w:val="20"/>
-          <w:szCs w:val="20"/>
         </w:rPr>
         <w:t>23</w:t>
       </w:r>
       <w:r>
         <w:rPr>
-          <w:b/>
-          <w:bCs/>
-          <w:i w:val="0"/>
-          <w:iCs w:val="0"/>
-          <w:color w:val="auto"/>
-          <w:sz w:val="20"/>
-          <w:szCs w:val="20"/>
+          <w:i/>
+          <w:iCs/>
         </w:rPr>
         <w:fldChar w:fldCharType="end"/>
       </w:r>
       <w:r>
-        <w:rPr>
-          <w:b/>
-          <w:bCs/>
-          <w:i w:val="0"/>
-          <w:iCs w:val="0"/>
-          <w:color w:val="auto"/>
-          <w:sz w:val="20"/>
-          <w:szCs w:val="20"/>
-        </w:rPr>
         <w:t xml:space="preserve"> - Pastas Padrões de um Projeto </w:t>
       </w:r>
       <w:proofErr w:type="spellStart"/>
       <w:r>
-        <w:rPr>
-          <w:b/>
-          <w:bCs/>
-          <w:i w:val="0"/>
-          <w:iCs w:val="0"/>
-          <w:color w:val="auto"/>
-          <w:sz w:val="20"/>
-          <w:szCs w:val="20"/>
-        </w:rPr>
         <w:t>Laravel</w:t>
       </w:r>
       <w:proofErr w:type="spellEnd"/>
       <w:r>
-        <w:rPr>
-          <w:b/>
-          <w:bCs/>
-          <w:i w:val="0"/>
-          <w:iCs w:val="0"/>
-          <w:color w:val="auto"/>
-          <w:sz w:val="20"/>
-          <w:szCs w:val="20"/>
-        </w:rPr>
         <w:t xml:space="preserve"> 9</w:t>
       </w:r>
     </w:p>
     <w:p>
       <w:pPr>
-        <w:spacing w:line="240" w:lineRule="auto"/>
+        <w:pStyle w:val="TituloFiguras"/>
       </w:pPr>
       <w:r>
         <w:rPr>
@@ -12065,22 +11559,19 @@
     </w:p>
     <w:p>
       <w:pPr>
-        <w:spacing w:line="240" w:lineRule="auto"/>
-        <w:rPr>
-          <w:sz w:val="20"/>
+        <w:pStyle w:val="Legendafiguras"/>
+        <w:rPr>
           <w:szCs w:val="20"/>
         </w:rPr>
       </w:pPr>
       <w:r>
         <w:rPr>
-          <w:sz w:val="20"/>
           <w:szCs w:val="20"/>
         </w:rPr>
         <w:t>Fonte: Autoria própria, 2022</w:t>
       </w:r>
       <w:r>
         <w:rPr>
-          <w:sz w:val="20"/>
           <w:szCs w:val="20"/>
         </w:rPr>
         <w:t>.</w:t>
@@ -12311,7 +11802,6 @@
           <w:i/>
           <w:iCs/>
         </w:rPr>
-        <w:lastRenderedPageBreak/>
         <w:t>routes</w:t>
       </w:r>
       <w:proofErr w:type="spellEnd"/>
@@ -12339,6 +11829,7 @@
           <w:i/>
           <w:iCs/>
         </w:rPr>
+        <w:lastRenderedPageBreak/>
         <w:t>storage</w:t>
       </w:r>
       <w:proofErr w:type="spellEnd"/>
@@ -12639,200 +12130,203 @@
         </w:numPr>
       </w:pPr>
       <w:r>
+        <w:t>README.md: arquivos .</w:t>
+      </w:r>
+      <w:proofErr w:type="spellStart"/>
+      <w:r>
+        <w:t>md</w:t>
+      </w:r>
+      <w:proofErr w:type="spellEnd"/>
+      <w:r>
+        <w:t xml:space="preserve"> são arquivos de marcação que possibilita a utilização de </w:t>
+      </w:r>
+      <w:proofErr w:type="spellStart"/>
+      <w:r>
+        <w:rPr>
+          <w:i/>
+          <w:iCs/>
+        </w:rPr>
+        <w:t>tags</w:t>
+      </w:r>
+      <w:proofErr w:type="spellEnd"/>
+      <w:r>
+        <w:t xml:space="preserve"> e marcações comumente adotados para gerar </w:t>
+      </w:r>
+      <w:r>
         <w:lastRenderedPageBreak/>
-        <w:t>README.md: arquivos .</w:t>
-      </w:r>
-      <w:proofErr w:type="spellStart"/>
-      <w:r>
-        <w:t>md</w:t>
-      </w:r>
-      <w:proofErr w:type="spellEnd"/>
-      <w:r>
-        <w:t xml:space="preserve"> são arquivos de marcação que possibilita a utilização de </w:t>
-      </w:r>
-      <w:proofErr w:type="spellStart"/>
+        <w:t xml:space="preserve">documentação. Este arquivo possui informações sobre o </w:t>
+      </w:r>
       <w:r>
         <w:rPr>
           <w:i/>
           <w:iCs/>
         </w:rPr>
-        <w:t>tags</w:t>
-      </w:r>
-      <w:proofErr w:type="spellEnd"/>
-      <w:r>
-        <w:t xml:space="preserve"> e marcações comumente adotados para gerar documentação. Este arquivo possui informações sobre o </w:t>
+        <w:t>framework</w:t>
+      </w:r>
+      <w:r>
+        <w:t xml:space="preserve">, </w:t>
       </w:r>
       <w:r>
         <w:rPr>
           <w:i/>
           <w:iCs/>
         </w:rPr>
+        <w:t>links</w:t>
+      </w:r>
+      <w:r>
+        <w:t xml:space="preserve">, para a documentação, informações sobre a licença do </w:t>
+      </w:r>
+      <w:r>
+        <w:rPr>
+          <w:i/>
+          <w:iCs/>
+        </w:rPr>
         <w:t>framework</w:t>
       </w:r>
       <w:r>
-        <w:t xml:space="preserve">, </w:t>
+        <w:t xml:space="preserve"> etc.</w:t>
+      </w:r>
+    </w:p>
+    <w:p>
+      <w:r>
+        <w:t>O</w:t>
+      </w:r>
+      <w:r>
+        <w:t xml:space="preserve"> MVC é um padrão de </w:t>
+      </w:r>
+      <w:r>
+        <w:t>arquitetura</w:t>
+      </w:r>
+      <w:r>
+        <w:t xml:space="preserve"> </w:t>
+      </w:r>
+      <w:r>
+        <w:t xml:space="preserve">com foco em aplicações </w:t>
       </w:r>
       <w:r>
         <w:rPr>
           <w:i/>
           <w:iCs/>
         </w:rPr>
-        <w:t>links</w:t>
-      </w:r>
-      <w:r>
-        <w:t xml:space="preserve">, para a documentação, informações sobre a licença do </w:t>
+        <w:t>web</w:t>
       </w:r>
       <w:r>
         <w:rPr>
           <w:i/>
           <w:iCs/>
         </w:rPr>
-        <w:t>framework</w:t>
-      </w:r>
-      <w:r>
-        <w:t xml:space="preserve"> etc.</w:t>
-      </w:r>
-    </w:p>
-    <w:p>
-      <w:r>
-        <w:t>O</w:t>
-      </w:r>
-      <w:r>
-        <w:t xml:space="preserve"> MVC é um padrão de </w:t>
-      </w:r>
-      <w:r>
-        <w:t>arquitetura</w:t>
+        <w:t>.</w:t>
+      </w:r>
+      <w:r>
+        <w:t xml:space="preserve"> Sua dinâmica é simples, todas as requisições da aplicação são encaminhadas para a camada </w:t>
+      </w:r>
+      <w:proofErr w:type="spellStart"/>
+      <w:r>
+        <w:rPr>
+          <w:i/>
+          <w:iCs/>
+        </w:rPr>
+        <w:t>Controller</w:t>
+      </w:r>
+      <w:proofErr w:type="spellEnd"/>
+      <w:r>
+        <w:t xml:space="preserve">, que se comunica com a camada </w:t>
+      </w:r>
+      <w:r>
+        <w:rPr>
+          <w:i/>
+          <w:iCs/>
+        </w:rPr>
+        <w:t>Model</w:t>
+      </w:r>
+      <w:r>
+        <w:t xml:space="preserve"> para processar a requisição, finalizando o processo na camada </w:t>
+      </w:r>
+      <w:proofErr w:type="spellStart"/>
+      <w:r>
+        <w:rPr>
+          <w:i/>
+          <w:iCs/>
+        </w:rPr>
+        <w:t>View</w:t>
+      </w:r>
+      <w:proofErr w:type="spellEnd"/>
+      <w:r>
+        <w:rPr>
+          <w:i/>
+          <w:iCs/>
+        </w:rPr>
+        <w:t>,</w:t>
+      </w:r>
+      <w:r>
+        <w:t xml:space="preserve"> onde o resultado é exibido </w:t>
+      </w:r>
+      <w:r>
+        <w:t>(LUCIANO; ALVES, 2011)</w:t>
+      </w:r>
+      <w:r>
+        <w:t>.</w:t>
       </w:r>
       <w:r>
         <w:t xml:space="preserve"> </w:t>
       </w:r>
       <w:r>
-        <w:t xml:space="preserve">com foco em aplicações </w:t>
-      </w:r>
-      <w:r>
-        <w:rPr>
-          <w:i/>
-          <w:iCs/>
-        </w:rPr>
-        <w:t>web</w:t>
-      </w:r>
-      <w:r>
-        <w:rPr>
-          <w:i/>
-          <w:iCs/>
-        </w:rPr>
-        <w:t>.</w:t>
-      </w:r>
-      <w:r>
-        <w:t xml:space="preserve"> Sua dinâmica é simples, todas as requisições da aplicação são encaminhadas para a camada </w:t>
-      </w:r>
-      <w:proofErr w:type="spellStart"/>
-      <w:r>
-        <w:rPr>
-          <w:i/>
-          <w:iCs/>
-        </w:rPr>
-        <w:t>Controller</w:t>
-      </w:r>
-      <w:proofErr w:type="spellEnd"/>
-      <w:r>
-        <w:t xml:space="preserve">, que se comunica com a camada </w:t>
-      </w:r>
-      <w:r>
-        <w:rPr>
-          <w:i/>
-          <w:iCs/>
-        </w:rPr>
-        <w:t>Model</w:t>
-      </w:r>
-      <w:r>
-        <w:t xml:space="preserve"> para processar a requisição, finalizando o processo na camada </w:t>
-      </w:r>
-      <w:proofErr w:type="spellStart"/>
-      <w:r>
-        <w:rPr>
-          <w:i/>
-          <w:iCs/>
-        </w:rPr>
-        <w:t>View</w:t>
-      </w:r>
-      <w:proofErr w:type="spellEnd"/>
-      <w:r>
-        <w:rPr>
-          <w:i/>
-          <w:iCs/>
-        </w:rPr>
-        <w:t>,</w:t>
-      </w:r>
-      <w:r>
-        <w:t xml:space="preserve"> onde o resultado é exibido </w:t>
-      </w:r>
-      <w:r>
-        <w:t>(LUCIANO; ALVES, 2011)</w:t>
-      </w:r>
-      <w:r>
-        <w:t>.</w:t>
+        <w:t>A</w:t>
+      </w:r>
+      <w:r>
+        <w:t xml:space="preserve"> figura </w:t>
+      </w:r>
+      <w:r>
+        <w:t>23</w:t>
       </w:r>
       <w:r>
         <w:t xml:space="preserve"> </w:t>
       </w:r>
       <w:r>
-        <w:t>A</w:t>
-      </w:r>
-      <w:r>
-        <w:t xml:space="preserve"> figura </w:t>
-      </w:r>
-      <w:r>
-        <w:t>23</w:t>
+        <w:t xml:space="preserve">ilustra </w:t>
+      </w:r>
+      <w:r>
+        <w:t>o funcionamento</w:t>
+      </w:r>
+      <w:r>
+        <w:t xml:space="preserve"> do modelo MVC.</w:t>
+      </w:r>
+    </w:p>
+    <w:p>
+      <w:pPr>
+        <w:pStyle w:val="TituloFiguras"/>
+      </w:pPr>
+      <w:r>
+        <w:t xml:space="preserve">Figura </w:t>
+      </w:r>
+      <w:r>
+        <w:fldChar w:fldCharType="begin"/>
+      </w:r>
+      <w:r>
+        <w:instrText>SEQ Figura \* ARABIC</w:instrText>
+      </w:r>
+      <w:r>
+        <w:fldChar w:fldCharType="separate"/>
+      </w:r>
+      <w:r>
+        <w:rPr>
+          <w:noProof/>
+        </w:rPr>
+        <w:t>24</w:t>
+      </w:r>
+      <w:r>
+        <w:fldChar w:fldCharType="end"/>
       </w:r>
       <w:r>
         <w:t xml:space="preserve"> </w:t>
       </w:r>
       <w:r>
-        <w:t xml:space="preserve">ilustra </w:t>
-      </w:r>
-      <w:r>
-        <w:t>o funcionamento</w:t>
-      </w:r>
-      <w:r>
-        <w:t xml:space="preserve"> do modelo MVC.</w:t>
-      </w:r>
-    </w:p>
-    <w:p>
-      <w:pPr>
-        <w:pStyle w:val="TituloFiguras"/>
-      </w:pPr>
-      <w:r>
-        <w:t xml:space="preserve">Figura </w:t>
-      </w:r>
-      <w:r>
-        <w:fldChar w:fldCharType="begin"/>
-      </w:r>
-      <w:r>
-        <w:instrText>SEQ Figura \* ARABIC</w:instrText>
-      </w:r>
-      <w:r>
-        <w:fldChar w:fldCharType="separate"/>
-      </w:r>
-      <w:r>
-        <w:rPr>
-          <w:noProof/>
-        </w:rPr>
-        <w:t>24</w:t>
-      </w:r>
-      <w:r>
-        <w:fldChar w:fldCharType="end"/>
+        <w:t>–</w:t>
       </w:r>
       <w:r>
         <w:t xml:space="preserve"> </w:t>
       </w:r>
       <w:r>
-        <w:t>–</w:t>
-      </w:r>
-      <w:r>
-        <w:t xml:space="preserve"> </w:t>
-      </w:r>
-      <w:r>
         <w:t xml:space="preserve">Fluxo de dados padrão do </w:t>
       </w:r>
       <w:r>
@@ -12841,7 +12335,7 @@
     </w:p>
     <w:p>
       <w:pPr>
-        <w:spacing w:line="240" w:lineRule="auto"/>
+        <w:pStyle w:val="Legendafiguras"/>
       </w:pPr>
       <w:r>
         <w:rPr>
@@ -12896,22 +12390,19 @@
     </w:p>
     <w:p>
       <w:pPr>
-        <w:spacing w:line="240" w:lineRule="auto"/>
-        <w:rPr>
-          <w:sz w:val="20"/>
+        <w:pStyle w:val="Legendafiguras"/>
+        <w:rPr>
           <w:szCs w:val="20"/>
         </w:rPr>
       </w:pPr>
       <w:r>
         <w:rPr>
-          <w:sz w:val="20"/>
           <w:szCs w:val="20"/>
         </w:rPr>
         <w:t>Fonte: Gabardo (2017)</w:t>
       </w:r>
       <w:r>
         <w:rPr>
-          <w:sz w:val="20"/>
           <w:szCs w:val="20"/>
         </w:rPr>
         <w:t>.</w:t>
@@ -13127,7 +12618,6 @@
           <w:i/>
           <w:iCs/>
         </w:rPr>
-        <w:lastRenderedPageBreak/>
         <w:t>Views</w:t>
       </w:r>
       <w:proofErr w:type="spellEnd"/>
@@ -13164,6 +12654,7 @@
           <w:i/>
           <w:iCs/>
         </w:rPr>
+        <w:lastRenderedPageBreak/>
         <w:t>Controllers</w:t>
       </w:r>
       <w:proofErr w:type="spellEnd"/>
@@ -13558,19 +13049,11 @@
     </w:p>
     <w:p>
       <w:pPr>
-        <w:spacing w:line="240" w:lineRule="auto"/>
-        <w:rPr>
-          <w:b/>
-          <w:bCs/>
-          <w:szCs w:val="24"/>
-        </w:rPr>
-      </w:pPr>
-      <w:r>
-        <w:rPr>
-          <w:b/>
-          <w:bCs/>
+        <w:pStyle w:val="Legendafiguras"/>
+      </w:pPr>
+      <w:r>
+        <w:rPr>
           <w:noProof/>
-          <w:szCs w:val="24"/>
           <w:lang w:eastAsia="pt-BR"/>
         </w:rPr>
         <w:drawing>
@@ -13662,15 +13145,11 @@
     </w:p>
     <w:p>
       <w:pPr>
-        <w:spacing w:line="240" w:lineRule="auto"/>
-        <w:rPr>
-          <w:szCs w:val="24"/>
-        </w:rPr>
+        <w:pStyle w:val="Legendafiguras"/>
       </w:pPr>
       <w:r>
         <w:rPr>
           <w:noProof/>
-          <w:szCs w:val="24"/>
           <w:lang w:eastAsia="pt-BR"/>
         </w:rPr>
         <w:drawing>
@@ -13896,15 +13375,11 @@
     </w:p>
     <w:p>
       <w:pPr>
-        <w:spacing w:line="240" w:lineRule="auto"/>
-        <w:rPr>
-          <w:szCs w:val="24"/>
-        </w:rPr>
+        <w:pStyle w:val="Legendafiguras"/>
       </w:pPr>
       <w:r>
         <w:rPr>
           <w:noProof/>
-          <w:szCs w:val="24"/>
           <w:lang w:eastAsia="pt-BR"/>
         </w:rPr>
         <w:drawing>
@@ -14001,19 +13476,11 @@
     </w:p>
     <w:p>
       <w:pPr>
-        <w:spacing w:line="240" w:lineRule="auto"/>
-        <w:rPr>
-          <w:b/>
-          <w:bCs/>
-          <w:szCs w:val="24"/>
-        </w:rPr>
-      </w:pPr>
-      <w:r>
-        <w:rPr>
-          <w:b/>
-          <w:bCs/>
+        <w:pStyle w:val="Legendafiguras"/>
+      </w:pPr>
+      <w:r>
+        <w:rPr>
           <w:noProof/>
-          <w:szCs w:val="24"/>
           <w:lang w:eastAsia="pt-BR"/>
         </w:rPr>
         <w:drawing>
@@ -14060,28 +13527,26 @@
     </w:p>
     <w:p>
       <w:pPr>
+        <w:pStyle w:val="Legendafiguras"/>
+        <w:rPr>
+          <w:szCs w:val="20"/>
+        </w:rPr>
+      </w:pPr>
+      <w:r>
+        <w:rPr>
+          <w:szCs w:val="20"/>
+        </w:rPr>
+        <w:t>Fonte: Autoria própria, 2022.</w:t>
+      </w:r>
+    </w:p>
+    <w:p>
+      <w:pPr>
         <w:spacing w:line="240" w:lineRule="auto"/>
         <w:rPr>
           <w:sz w:val="20"/>
           <w:szCs w:val="20"/>
         </w:rPr>
       </w:pPr>
-      <w:r>
-        <w:rPr>
-          <w:sz w:val="20"/>
-          <w:szCs w:val="20"/>
-        </w:rPr>
-        <w:t>Fonte: Autoria própria, 2022.</w:t>
-      </w:r>
-    </w:p>
-    <w:p>
-      <w:pPr>
-        <w:spacing w:line="240" w:lineRule="auto"/>
-        <w:rPr>
-          <w:sz w:val="20"/>
-          <w:szCs w:val="20"/>
-        </w:rPr>
-      </w:pPr>
     </w:p>
     <w:p>
       <w:r>
@@ -14180,17 +13645,20 @@
         <w:t xml:space="preserve">INSERT INTO </w:t>
       </w:r>
       <w:r>
+        <w:t xml:space="preserve">na figura 16, onde </w:t>
+      </w:r>
+      <w:r>
+        <w:t xml:space="preserve">é responsável por </w:t>
+      </w:r>
+      <w:r>
+        <w:t>salvar os</w:t>
+      </w:r>
+      <w:r>
+        <w:t xml:space="preserve"> dados inseridos pelo usuário à </w:t>
+      </w:r>
+      <w:r>
         <w:lastRenderedPageBreak/>
-        <w:t xml:space="preserve">na figura 16, onde </w:t>
-      </w:r>
-      <w:r>
-        <w:t xml:space="preserve">é responsável por </w:t>
-      </w:r>
-      <w:r>
-        <w:t>salvar os</w:t>
-      </w:r>
-      <w:r>
-        <w:t xml:space="preserve"> dados inseridos pelo usuário à tabela “</w:t>
+        <w:t>tabela “</w:t>
       </w:r>
       <w:proofErr w:type="spellStart"/>
       <w:r>
@@ -14240,7 +13708,7 @@
     </w:p>
     <w:p>
       <w:pPr>
-        <w:spacing w:line="240" w:lineRule="auto"/>
+        <w:pStyle w:val="Legendafiguras"/>
       </w:pPr>
       <w:r>
         <w:rPr>
@@ -14291,28 +13759,26 @@
     </w:p>
     <w:p>
       <w:pPr>
+        <w:pStyle w:val="Legendafiguras"/>
+        <w:rPr>
+          <w:szCs w:val="20"/>
+        </w:rPr>
+      </w:pPr>
+      <w:r>
+        <w:rPr>
+          <w:szCs w:val="20"/>
+        </w:rPr>
+        <w:t>Fonte: Autoria própria, 2022.</w:t>
+      </w:r>
+    </w:p>
+    <w:p>
+      <w:pPr>
         <w:spacing w:line="240" w:lineRule="auto"/>
         <w:rPr>
           <w:sz w:val="20"/>
           <w:szCs w:val="20"/>
         </w:rPr>
       </w:pPr>
-      <w:r>
-        <w:rPr>
-          <w:sz w:val="20"/>
-          <w:szCs w:val="20"/>
-        </w:rPr>
-        <w:t>Fonte: Autoria própria, 2022.</w:t>
-      </w:r>
-    </w:p>
-    <w:p>
-      <w:pPr>
-        <w:spacing w:line="240" w:lineRule="auto"/>
-        <w:rPr>
-          <w:sz w:val="20"/>
-          <w:szCs w:val="20"/>
-        </w:rPr>
-      </w:pPr>
     </w:p>
     <w:p>
       <w:r>
@@ -14439,16 +13905,10 @@
     </w:p>
     <w:p>
       <w:pPr>
-        <w:spacing w:line="240" w:lineRule="auto"/>
-        <w:rPr>
-          <w:b/>
-          <w:bCs/>
-        </w:rPr>
-      </w:pPr>
-      <w:r>
-        <w:rPr>
-          <w:b/>
-          <w:bCs/>
+        <w:pStyle w:val="Legendafiguras"/>
+      </w:pPr>
+      <w:r>
+        <w:rPr>
           <w:noProof/>
           <w:lang w:eastAsia="pt-BR"/>
         </w:rPr>
@@ -14593,94 +14053,85 @@
         <w:t>possuir as mesmas</w:t>
       </w:r>
       <w:r>
-        <w:t xml:space="preserve"> colunas e </w:t>
-      </w:r>
+        <w:t xml:space="preserve"> colunas e linhas </w:t>
+      </w:r>
+      <w:r>
+        <w:t xml:space="preserve">que a </w:t>
+      </w:r>
+      <w:proofErr w:type="spellStart"/>
+      <w:r>
+        <w:rPr>
+          <w:i/>
+          <w:iCs/>
+        </w:rPr>
+        <w:t>M</w:t>
+      </w:r>
+      <w:r>
+        <w:rPr>
+          <w:i/>
+          <w:iCs/>
+        </w:rPr>
+        <w:t>igration</w:t>
+      </w:r>
+      <w:proofErr w:type="spellEnd"/>
+      <w:r>
+        <w:t>, ela</w:t>
+      </w:r>
+      <w:r>
+        <w:t xml:space="preserve"> </w:t>
+      </w:r>
+      <w:r>
+        <w:t xml:space="preserve">se torna capaz de realizar a interação entre o lado cliente e lado servidor. </w:t>
+      </w:r>
+    </w:p>
+    <w:p>
+      <w:pPr>
+        <w:pStyle w:val="TituloFiguras"/>
+      </w:pPr>
       <w:r>
         <w:lastRenderedPageBreak/>
-        <w:t xml:space="preserve">linhas </w:t>
-      </w:r>
-      <w:r>
-        <w:t xml:space="preserve">que a </w:t>
-      </w:r>
-      <w:proofErr w:type="spellStart"/>
-      <w:r>
-        <w:rPr>
-          <w:i/>
-          <w:iCs/>
-        </w:rPr>
-        <w:t>M</w:t>
-      </w:r>
-      <w:r>
-        <w:rPr>
-          <w:i/>
-          <w:iCs/>
-        </w:rPr>
-        <w:t>igration</w:t>
-      </w:r>
-      <w:proofErr w:type="spellEnd"/>
-      <w:r>
-        <w:t>, ela</w:t>
+        <w:t xml:space="preserve">Figura </w:t>
+      </w:r>
+      <w:r>
+        <w:fldChar w:fldCharType="begin"/>
+      </w:r>
+      <w:r>
+        <w:instrText>SEQ Figura \* ARABIC</w:instrText>
+      </w:r>
+      <w:r>
+        <w:fldChar w:fldCharType="separate"/>
+      </w:r>
+      <w:r>
+        <w:rPr>
+          <w:noProof/>
+        </w:rPr>
+        <w:t>31</w:t>
+      </w:r>
+      <w:r>
+        <w:fldChar w:fldCharType="end"/>
       </w:r>
       <w:r>
         <w:t xml:space="preserve"> </w:t>
       </w:r>
       <w:r>
-        <w:t xml:space="preserve">se torna capaz de realizar a interação entre o lado cliente e lado servidor. </w:t>
-      </w:r>
-    </w:p>
-    <w:p>
-      <w:pPr>
-        <w:pStyle w:val="TituloFiguras"/>
-      </w:pPr>
-      <w:r>
-        <w:t xml:space="preserve">Figura </w:t>
-      </w:r>
-      <w:r>
-        <w:fldChar w:fldCharType="begin"/>
-      </w:r>
-      <w:r>
-        <w:instrText>SEQ Figura \* ARABIC</w:instrText>
-      </w:r>
-      <w:r>
-        <w:fldChar w:fldCharType="separate"/>
-      </w:r>
+        <w:t xml:space="preserve">- </w:t>
+      </w:r>
+      <w:proofErr w:type="spellStart"/>
+      <w:r>
+        <w:t>Migration</w:t>
+      </w:r>
+      <w:proofErr w:type="spellEnd"/>
+      <w:r>
+        <w:t xml:space="preserve"> dos Dados de Endereço, Código PHP</w:t>
+      </w:r>
+    </w:p>
+    <w:p>
+      <w:pPr>
+        <w:pStyle w:val="Legendafiguras"/>
+      </w:pPr>
       <w:r>
         <w:rPr>
           <w:noProof/>
-        </w:rPr>
-        <w:t>31</w:t>
-      </w:r>
-      <w:r>
-        <w:fldChar w:fldCharType="end"/>
-      </w:r>
-      <w:r>
-        <w:t xml:space="preserve"> </w:t>
-      </w:r>
-      <w:r>
-        <w:t xml:space="preserve">- </w:t>
-      </w:r>
-      <w:proofErr w:type="spellStart"/>
-      <w:r>
-        <w:t>Migration</w:t>
-      </w:r>
-      <w:proofErr w:type="spellEnd"/>
-      <w:r>
-        <w:t xml:space="preserve"> dos Dados de Endereço, Código PHP</w:t>
-      </w:r>
-    </w:p>
-    <w:p>
-      <w:pPr>
-        <w:spacing w:line="240" w:lineRule="auto"/>
-        <w:rPr>
-          <w:sz w:val="20"/>
-          <w:szCs w:val="20"/>
-        </w:rPr>
-      </w:pPr>
-      <w:r>
-        <w:rPr>
-          <w:noProof/>
-          <w:sz w:val="20"/>
-          <w:szCs w:val="20"/>
           <w:lang w:eastAsia="pt-BR"/>
         </w:rPr>
         <w:drawing>
@@ -14727,17 +14178,9 @@
     </w:p>
     <w:p>
       <w:pPr>
-        <w:spacing w:line="240" w:lineRule="auto"/>
-        <w:rPr>
-          <w:sz w:val="20"/>
-          <w:szCs w:val="20"/>
-        </w:rPr>
-      </w:pPr>
-      <w:r>
-        <w:rPr>
-          <w:sz w:val="20"/>
-          <w:szCs w:val="20"/>
-        </w:rPr>
+        <w:pStyle w:val="Legendafiguras"/>
+      </w:pPr>
+      <w:r>
         <w:t>Fonte: Autoria própria, 2022.</w:t>
       </w:r>
     </w:p>
@@ -14806,7 +14249,7 @@
       <w:pPr>
         <w:pStyle w:val="Ttulo2"/>
       </w:pPr>
-      <w:bookmarkStart w:id="14" w:name="_Toc119614802"/>
+      <w:bookmarkStart w:id="14" w:name="_Toc119719657"/>
       <w:r>
         <w:t xml:space="preserve">2.7 </w:t>
       </w:r>
@@ -14910,7 +14353,6 @@
           <w:szCs w:val="20"/>
           <w:shd w:val="clear" w:color="auto" w:fill="FFFFFF"/>
         </w:rPr>
-        <w:lastRenderedPageBreak/>
         <w:t>Uma coleção estruturada de dados. Os dados armazenados em um banco de dados são organizados de forma a permitir agilidade na busca e na recuperação por um computador, ou seja, não há nada além de uma simples coleção de itens.</w:t>
       </w:r>
       <w:r>
@@ -14971,6 +14413,7 @@
     </w:p>
     <w:p>
       <w:r>
+        <w:lastRenderedPageBreak/>
         <w:t>O banco de dados consegue fazer ligação com diversas linguagens de programação tornando-o mais prático.</w:t>
       </w:r>
       <w:r>
@@ -15442,14 +14885,23 @@
         <w:pStyle w:val="TituloFiguras"/>
       </w:pPr>
       <w:r>
-        <w:lastRenderedPageBreak/>
         <w:t xml:space="preserve">Figura </w:t>
       </w:r>
-      <w:fldSimple w:instr=" SEQ Figura \* ARABIC ">
-        <w:r>
-          <w:t>32</w:t>
-        </w:r>
-      </w:fldSimple>
+      <w:r>
+        <w:fldChar w:fldCharType="begin"/>
+      </w:r>
+      <w:r>
+        <w:instrText xml:space="preserve"> SEQ Figura \* ARABIC </w:instrText>
+      </w:r>
+      <w:r>
+        <w:fldChar w:fldCharType="separate"/>
+      </w:r>
+      <w:r>
+        <w:t>32</w:t>
+      </w:r>
+      <w:r>
+        <w:fldChar w:fldCharType="end"/>
+      </w:r>
       <w:r>
         <w:t xml:space="preserve"> - Exemplo </w:t>
       </w:r>
@@ -15466,6 +14918,7 @@
           <w:noProof/>
           <w:lang w:eastAsia="pt-BR"/>
         </w:rPr>
+        <w:lastRenderedPageBreak/>
         <w:drawing>
           <wp:inline distT="0" distB="0" distL="0" distR="0" wp14:anchorId="56C832F7" wp14:editId="5958009A">
             <wp:extent cx="3192681" cy="636043"/>
@@ -15672,7 +15125,7 @@
       <w:pPr>
         <w:pStyle w:val="Ttulo3"/>
       </w:pPr>
-      <w:bookmarkStart w:id="16" w:name="_Toc119614803"/>
+      <w:bookmarkStart w:id="16" w:name="_Toc119719658"/>
       <w:r>
         <w:t xml:space="preserve">2.7.1 </w:t>
       </w:r>
@@ -15862,7 +15315,7 @@
       <w:pPr>
         <w:pStyle w:val="Ttulo3"/>
       </w:pPr>
-      <w:bookmarkStart w:id="17" w:name="_Toc119614804"/>
+      <w:bookmarkStart w:id="17" w:name="_Toc119719659"/>
       <w:r>
         <w:t xml:space="preserve">2.7.2 </w:t>
       </w:r>
@@ -15876,7 +15329,7 @@
       <w:pPr>
         <w:pStyle w:val="Ttulo3"/>
       </w:pPr>
-      <w:bookmarkStart w:id="18" w:name="_Toc119614805"/>
+      <w:bookmarkStart w:id="18" w:name="_Toc119719660"/>
       <w:r>
         <w:t xml:space="preserve">2.7.3 </w:t>
       </w:r>
@@ -15890,7 +15343,7 @@
       <w:pPr>
         <w:pStyle w:val="Ttulo2"/>
       </w:pPr>
-      <w:bookmarkStart w:id="19" w:name="_Toc119614806"/>
+      <w:bookmarkStart w:id="19" w:name="_Toc119719661"/>
       <w:r>
         <w:t xml:space="preserve">2.8 </w:t>
       </w:r>
@@ -16047,7 +15500,7 @@
       <w:pPr>
         <w:pStyle w:val="Ttulo3"/>
       </w:pPr>
-      <w:bookmarkStart w:id="20" w:name="_Toc119614807"/>
+      <w:bookmarkStart w:id="20" w:name="_Toc119719662"/>
       <w:r>
         <w:t xml:space="preserve">2.8.1 </w:t>
       </w:r>
@@ -16088,7 +15541,7 @@
       <w:pPr>
         <w:pStyle w:val="Ttulo3"/>
       </w:pPr>
-      <w:bookmarkStart w:id="21" w:name="_Toc119614808"/>
+      <w:bookmarkStart w:id="21" w:name="_Toc119719663"/>
       <w:r>
         <w:t xml:space="preserve">2.8.2 </w:t>
       </w:r>
@@ -16260,28 +15713,21 @@
       <w:pPr>
         <w:pStyle w:val="Ttulo3"/>
       </w:pPr>
-      <w:bookmarkStart w:id="22" w:name="_Toc119614809"/>
-      <w:r>
-        <w:t xml:space="preserve">2.8.3 </w:t>
-      </w:r>
-      <w:r>
-        <w:t>Diagrama de Atividades</w:t>
+      <w:bookmarkStart w:id="22" w:name="_Toc119719664"/>
+      <w:r>
+        <w:t>2.8.</w:t>
+      </w:r>
+      <w:r>
+        <w:t>3</w:t>
+      </w:r>
+      <w:r>
+        <w:t xml:space="preserve"> </w:t>
+      </w:r>
+      <w:r>
+        <w:t>Diagrama de Classes</w:t>
       </w:r>
       <w:bookmarkEnd w:id="22"/>
     </w:p>
-    <w:p>
-      <w:pPr>
-        <w:pStyle w:val="Ttulo3"/>
-      </w:pPr>
-      <w:bookmarkStart w:id="23" w:name="_Toc119614810"/>
-      <w:r>
-        <w:t xml:space="preserve">2.8.4 </w:t>
-      </w:r>
-      <w:r>
-        <w:t>Diagrama de Classes</w:t>
-      </w:r>
-      <w:bookmarkEnd w:id="23"/>
-    </w:p>
     <w:p/>
     <w:p>
       <w:pPr>
@@ -16290,7 +15736,7 @@
           <w:color w:val="282C33"/>
         </w:rPr>
       </w:pPr>
-      <w:bookmarkStart w:id="24" w:name="_Int_bw6PC0PZ"/>
+      <w:bookmarkStart w:id="23" w:name="_Int_bw6PC0PZ"/>
       <w:r>
         <w:rPr>
           <w:rFonts w:cs="Arial"/>
@@ -16322,7 +15768,7 @@
         </w:rPr>
         <w:t>(UML), um dos tipos mais populares de diagramas presentes na UML é o diagrama de classes.</w:t>
       </w:r>
-      <w:bookmarkEnd w:id="24"/>
+      <w:bookmarkEnd w:id="23"/>
       <w:r>
         <w:rPr>
           <w:rFonts w:cs="Arial"/>
@@ -16832,19 +16278,25 @@
       <w:pPr>
         <w:pStyle w:val="Ttulo3"/>
       </w:pPr>
-      <w:bookmarkStart w:id="25" w:name="_Toc119614811"/>
+      <w:bookmarkStart w:id="24" w:name="_Toc119719665"/>
+      <w:r>
+        <w:t>2.8.</w:t>
+      </w:r>
+      <w:r>
+        <w:t>4</w:t>
+      </w:r>
+      <w:r>
+        <w:t xml:space="preserve"> </w:t>
+      </w:r>
+      <w:r>
+        <w:t>Diagrama de Sequência</w:t>
+      </w:r>
+      <w:bookmarkEnd w:id="24"/>
+    </w:p>
+    <w:p/>
+    <w:p>
       <w:r>
         <w:lastRenderedPageBreak/>
-        <w:t xml:space="preserve">2.8.5 </w:t>
-      </w:r>
-      <w:r>
-        <w:t>Diagrama de Sequência</w:t>
-      </w:r>
-      <w:bookmarkEnd w:id="25"/>
-    </w:p>
-    <w:p/>
-    <w:p>
-      <w:r>
         <w:t xml:space="preserve">É um diagrama que visa definir a ordem dos acontecimentos </w:t>
       </w:r>
       <w:r>
@@ -16872,22 +16324,41 @@
           <w:numId w:val="39"/>
         </w:numPr>
       </w:pPr>
-      <w:bookmarkStart w:id="26" w:name="_Toc119614812"/>
+      <w:bookmarkStart w:id="25" w:name="_Toc119719666"/>
       <w:r>
         <w:t>DESENVOLVIMENTO</w:t>
       </w:r>
+      <w:bookmarkEnd w:id="25"/>
+    </w:p>
+    <w:p>
+      <w:pPr>
+        <w:pStyle w:val="Ttulo2"/>
+      </w:pPr>
+      <w:bookmarkStart w:id="26" w:name="_Toc119719667"/>
+      <w:r>
+        <w:t xml:space="preserve">3.1 </w:t>
+      </w:r>
+      <w:r>
+        <w:t>Diagrama de Casos de Uso</w:t>
+      </w:r>
       <w:bookmarkEnd w:id="26"/>
     </w:p>
     <w:p>
       <w:pPr>
         <w:pStyle w:val="Ttulo2"/>
       </w:pPr>
-      <w:bookmarkStart w:id="27" w:name="_Toc119614813"/>
-      <w:r>
-        <w:t xml:space="preserve">3.1 </w:t>
-      </w:r>
-      <w:r>
-        <w:t>Diagrama de Casos de Uso</w:t>
+      <w:bookmarkStart w:id="27" w:name="_Toc119719668"/>
+      <w:r>
+        <w:t>3.</w:t>
+      </w:r>
+      <w:r>
+        <w:t>2</w:t>
+      </w:r>
+      <w:r>
+        <w:t xml:space="preserve"> </w:t>
+      </w:r>
+      <w:r>
+        <w:t>Diagramas de Classes</w:t>
       </w:r>
       <w:bookmarkEnd w:id="27"/>
     </w:p>
@@ -16895,12 +16366,18 @@
       <w:pPr>
         <w:pStyle w:val="Ttulo2"/>
       </w:pPr>
-      <w:bookmarkStart w:id="28" w:name="_Toc119614814"/>
-      <w:r>
-        <w:t xml:space="preserve">3.2 </w:t>
-      </w:r>
-      <w:r>
-        <w:t>Diagrama de Atividades</w:t>
+      <w:bookmarkStart w:id="28" w:name="_Toc119719669"/>
+      <w:r>
+        <w:t>3.</w:t>
+      </w:r>
+      <w:r>
+        <w:t>3</w:t>
+      </w:r>
+      <w:r>
+        <w:t xml:space="preserve"> </w:t>
+      </w:r>
+      <w:r>
+        <w:t>Diagrama de Sequência</w:t>
       </w:r>
       <w:bookmarkEnd w:id="28"/>
     </w:p>
@@ -16908,12 +16385,18 @@
       <w:pPr>
         <w:pStyle w:val="Ttulo2"/>
       </w:pPr>
-      <w:bookmarkStart w:id="29" w:name="_Toc119614815"/>
-      <w:r>
-        <w:t xml:space="preserve">3.3 </w:t>
-      </w:r>
-      <w:r>
-        <w:t>Diagramas de Classes</w:t>
+      <w:bookmarkStart w:id="29" w:name="_Toc119719670"/>
+      <w:r>
+        <w:t>3.</w:t>
+      </w:r>
+      <w:r>
+        <w:t>4</w:t>
+      </w:r>
+      <w:r>
+        <w:t xml:space="preserve"> </w:t>
+      </w:r>
+      <w:r>
+        <w:t>DER</w:t>
       </w:r>
       <w:bookmarkEnd w:id="29"/>
     </w:p>
@@ -16921,40 +16404,20 @@
       <w:pPr>
         <w:pStyle w:val="Ttulo2"/>
       </w:pPr>
-      <w:bookmarkStart w:id="30" w:name="_Toc119614816"/>
-      <w:r>
-        <w:t xml:space="preserve">3.4 </w:t>
-      </w:r>
-      <w:r>
-        <w:t>Diagrama de Sequência</w:t>
+      <w:bookmarkStart w:id="30" w:name="_Toc119719671"/>
+      <w:r>
+        <w:t>3.</w:t>
+      </w:r>
+      <w:r>
+        <w:t>5</w:t>
+      </w:r>
+      <w:r>
+        <w:t xml:space="preserve"> </w:t>
+      </w:r>
+      <w:r>
+        <w:t>Aplicação</w:t>
       </w:r>
       <w:bookmarkEnd w:id="30"/>
-    </w:p>
-    <w:p>
-      <w:pPr>
-        <w:pStyle w:val="Ttulo2"/>
-      </w:pPr>
-      <w:bookmarkStart w:id="31" w:name="_Toc119614817"/>
-      <w:r>
-        <w:t xml:space="preserve">3.5 </w:t>
-      </w:r>
-      <w:r>
-        <w:t>DER</w:t>
-      </w:r>
-      <w:bookmarkEnd w:id="31"/>
-    </w:p>
-    <w:p>
-      <w:pPr>
-        <w:pStyle w:val="Ttulo2"/>
-      </w:pPr>
-      <w:bookmarkStart w:id="32" w:name="_Toc119614818"/>
-      <w:r>
-        <w:t xml:space="preserve">3.6 </w:t>
-      </w:r>
-      <w:r>
-        <w:t>Aplicação</w:t>
-      </w:r>
-      <w:bookmarkEnd w:id="32"/>
     </w:p>
     <w:p>
       <w:pPr>
@@ -16964,11 +16427,11 @@
           <w:numId w:val="39"/>
         </w:numPr>
       </w:pPr>
-      <w:bookmarkStart w:id="33" w:name="_Toc119614819"/>
+      <w:bookmarkStart w:id="31" w:name="_Toc119719672"/>
       <w:r>
         <w:t>CONCLUSÃO</w:t>
       </w:r>
-      <w:bookmarkEnd w:id="33"/>
+      <w:bookmarkEnd w:id="31"/>
     </w:p>
     <w:p>
       <w:pPr>
@@ -17238,7 +16701,6 @@
           <w:sz w:val="24"/>
           <w:szCs w:val="24"/>
         </w:rPr>
-        <w:lastRenderedPageBreak/>
         <w:t>BENTO, Evaldo Junior. </w:t>
       </w:r>
       <w:r>
@@ -17360,6 +16822,7 @@
           <w:sz w:val="24"/>
           <w:szCs w:val="24"/>
         </w:rPr>
+        <w:lastRenderedPageBreak/>
         <w:t xml:space="preserve">BOOCH, </w:t>
       </w:r>
       <w:proofErr w:type="spellStart"/>
@@ -18417,7 +17880,6 @@
           <w:sz w:val="24"/>
           <w:szCs w:val="24"/>
         </w:rPr>
-        <w:lastRenderedPageBreak/>
         <w:t xml:space="preserve">GABARDO, Ademir C. </w:t>
       </w:r>
       <w:proofErr w:type="spellStart"/>
@@ -18609,6 +18071,7 @@
           <w:sz w:val="24"/>
           <w:szCs w:val="24"/>
         </w:rPr>
+        <w:lastRenderedPageBreak/>
         <w:t xml:space="preserve">GUEDES, </w:t>
       </w:r>
       <w:proofErr w:type="spellStart"/>
@@ -18942,7 +18405,7 @@
         </w:rPr>
         <w:t>HUDDLESTON, James. </w:t>
       </w:r>
-      <w:bookmarkStart w:id="34" w:name="_Int_oJEyZRRd"/>
+      <w:bookmarkStart w:id="32" w:name="_Int_oJEyZRRd"/>
       <w:r>
         <w:rPr>
           <w:b/>
@@ -18959,7 +18422,7 @@
         </w:rPr>
         <w:t>: De Novatos a Profissionais.</w:t>
       </w:r>
-      <w:bookmarkEnd w:id="34"/>
+      <w:bookmarkEnd w:id="32"/>
       <w:r>
         <w:rPr>
           <w:sz w:val="24"/>
@@ -19871,7 +19334,6 @@
           <w:sz w:val="24"/>
           <w:szCs w:val="24"/>
         </w:rPr>
-        <w:lastRenderedPageBreak/>
         <w:t xml:space="preserve">PEDROSO, </w:t>
       </w:r>
       <w:proofErr w:type="spellStart"/>
@@ -19963,7 +19425,15 @@
           <w:sz w:val="24"/>
           <w:szCs w:val="24"/>
         </w:rPr>
-        <w:t>. 2013. Monografia de Especialização (Especialização em Educação) - Universidade Federal de Minas Gerais, Minas Gerais, 2013. f. 37.</w:t>
+        <w:t xml:space="preserve">. 2013. Monografia de </w:t>
+      </w:r>
+      <w:r>
+        <w:rPr>
+          <w:sz w:val="24"/>
+          <w:szCs w:val="24"/>
+        </w:rPr>
+        <w:lastRenderedPageBreak/>
+        <w:t>Especialização (Especialização em Educação) - Universidade Federal de Minas Gerais, Minas Gerais, 2013. f. 37.</w:t>
       </w:r>
     </w:p>
     <w:p>
@@ -20274,7 +19744,7 @@
         </w:rPr>
         <w:t xml:space="preserve"> e PHP. Jataí-GO, 2017. 198f. </w:t>
       </w:r>
-      <w:bookmarkStart w:id="35" w:name="_Int_b45O6WMO"/>
+      <w:bookmarkStart w:id="33" w:name="_Int_b45O6WMO"/>
       <w:r>
         <w:rPr>
           <w:sz w:val="24"/>
@@ -20282,7 +19752,7 @@
         </w:rPr>
         <w:t>Monografia (Curso Superior de Tecnologia em Análise e Desenvolvimento de Sistemas).</w:t>
       </w:r>
-      <w:bookmarkEnd w:id="35"/>
+      <w:bookmarkEnd w:id="33"/>
       <w:r>
         <w:rPr>
           <w:sz w:val="24"/>
@@ -26775,8 +26245,12 @@
     <w:autoRedefine/>
     <w:uiPriority w:val="39"/>
     <w:unhideWhenUsed/>
-    <w:rsid w:val="004D4B76"/>
+    <w:rsid w:val="00DE776B"/>
     <w:pPr>
+      <w:tabs>
+        <w:tab w:val="left" w:pos="480"/>
+        <w:tab w:val="right" w:leader="dot" w:pos="9061"/>
+      </w:tabs>
       <w:spacing w:after="100"/>
     </w:pPr>
   </w:style>
@@ -26845,10 +26319,13 @@
     <w:autoRedefine/>
     <w:uiPriority w:val="39"/>
     <w:unhideWhenUsed/>
-    <w:rsid w:val="00A670E8"/>
+    <w:rsid w:val="00DE776B"/>
     <w:pPr>
+      <w:tabs>
+        <w:tab w:val="left" w:pos="567"/>
+        <w:tab w:val="right" w:leader="dot" w:pos="9061"/>
+      </w:tabs>
       <w:spacing w:after="100"/>
-      <w:ind w:left="240"/>
     </w:pPr>
   </w:style>
   <w:style w:type="paragraph" w:styleId="Sumrio3">

</xml_diff>

<commit_message>
terminei o exemplo do javascript
</commit_message>
<xml_diff>
--- a/Monografia/TCC.docx
+++ b/Monografia/TCC.docx
@@ -7917,36 +7917,7 @@
     </w:p>
     <w:p>
       <w:r>
-        <w:t xml:space="preserve">Niederauer (2007) diz que um dos recursos que o Javascript disponibiliza é o Ajax, que faz o uso sistemático da linguagem para tornar o navegador mais interativo e dinâmico, ou seja, fazer uma solicitação ao servidor </w:t>
-      </w:r>
-      <w:r>
-        <w:rPr>
-          <w:i/>
-          <w:iCs/>
-        </w:rPr>
-        <w:t>web</w:t>
-      </w:r>
-      <w:r>
-        <w:t xml:space="preserve"> sem realizar o recarregamento da página que estamos acessando. Um dos artifícios que o Ajax dispõe, é autocompletar campos do formulário de endereço apresentado nas figuras anteriores.</w:t>
-      </w:r>
-    </w:p>
-    <w:p>
-      <w:pPr>
-        <w:rPr>
-          <w:highlight w:val="yellow"/>
-        </w:rPr>
-      </w:pPr>
-      <w:r>
-        <w:rPr>
-          <w:highlight w:val="yellow"/>
-        </w:rPr>
-        <w:t>Atr</w:t>
-      </w:r>
-      <w:r>
-        <w:rPr>
-          <w:highlight w:val="yellow"/>
-        </w:rPr>
-        <w:t>avés</w:t>
+        <w:t>Silva (2010) afirma que o JS é uma linguagem que permite acessar os campos e valores digitados em um formulário, sendo capaz de realizar validações e apresentar mensagens para auxiliar o usuário. A figura 11 apresenta uma função JavaScript que realiza a validação dos campos.</w:t>
       </w:r>
     </w:p>
     <w:p>
@@ -7954,60 +7925,30 @@
         <w:pStyle w:val="TituloFiguras"/>
       </w:pPr>
       <w:r>
-        <w:rPr>
-          <w:highlight w:val="yellow"/>
-        </w:rPr>
         <w:t xml:space="preserve">Figura </w:t>
       </w:r>
-      <w:r>
-        <w:rPr>
-          <w:highlight w:val="yellow"/>
-        </w:rPr>
-        <w:fldChar w:fldCharType="begin"/>
-      </w:r>
-      <w:r>
-        <w:rPr>
-          <w:highlight w:val="yellow"/>
-        </w:rPr>
-        <w:instrText>SEQ Figura \* ARABIC</w:instrText>
-      </w:r>
-      <w:r>
-        <w:rPr>
-          <w:highlight w:val="yellow"/>
-        </w:rPr>
-        <w:fldChar w:fldCharType="separate"/>
-      </w:r>
-      <w:r>
-        <w:rPr>
-          <w:highlight w:val="yellow"/>
-        </w:rPr>
-        <w:t>11</w:t>
-      </w:r>
-      <w:r>
-        <w:rPr>
-          <w:highlight w:val="yellow"/>
-        </w:rPr>
-        <w:fldChar w:fldCharType="end"/>
-      </w:r>
-      <w:r>
-        <w:rPr>
-          <w:highlight w:val="yellow"/>
-        </w:rPr>
-        <w:t xml:space="preserve"> - Exemplo Ajax</w:t>
-      </w:r>
-    </w:p>
-    <w:p>
-      <w:r>
-        <w:rPr>
-          <w:noProof/>
-          <w:lang w:eastAsia="pt-BR"/>
-        </w:rPr>
-        <w:lastRenderedPageBreak/>
+      <w:fldSimple w:instr=" SEQ Figura \* ARABIC ">
+        <w:r>
+          <w:rPr>
+            <w:noProof/>
+          </w:rPr>
+          <w:t>11</w:t>
+        </w:r>
+      </w:fldSimple>
+      <w:r>
+        <w:t xml:space="preserve"> - Validação do Formulário, Código JavaScript</w:t>
+      </w:r>
+    </w:p>
+    <w:p>
+      <w:pPr>
+        <w:pStyle w:val="Legendafiguras"/>
+      </w:pPr>
+      <w:r>
         <w:drawing>
-          <wp:inline distT="0" distB="0" distL="0" distR="0" wp14:anchorId="331573FF" wp14:editId="260659BF">
-            <wp:extent cx="5400675" cy="4019550"/>
-            <wp:effectExtent l="19050" t="19050" r="28575" b="19050"/>
-            <wp:docPr id="4" name="Imagem 4" descr="Texto&#10;&#10;Descrição gerada automaticamente"/>
+          <wp:inline distT="0" distB="0" distL="0" distR="0" wp14:anchorId="6ED2BEC7" wp14:editId="2609489C">
+            <wp:extent cx="5400040" cy="1049655"/>
+            <wp:effectExtent l="19050" t="19050" r="10160" b="17145"/>
+            <wp:docPr id="24" name="Imagem 24" descr="Interface gráfica do usuário, Aplicativo&#10;&#10;Descrição gerada automaticamente"/>
             <wp:cNvGraphicFramePr>
               <a:graphicFrameLocks xmlns:a="http://schemas.openxmlformats.org/drawingml/2006/main" noChangeAspect="1"/>
             </wp:cNvGraphicFramePr>
@@ -8015,42 +7956,28 @@
               <a:graphicData uri="http://schemas.openxmlformats.org/drawingml/2006/picture">
                 <pic:pic xmlns:pic="http://schemas.openxmlformats.org/drawingml/2006/picture">
                   <pic:nvPicPr>
-                    <pic:cNvPr id="0" name="Imagem 1" descr="Texto&#10;&#10;Descrição gerada automaticamente"/>
-                    <pic:cNvPicPr>
-                      <a:picLocks noChangeAspect="1" noChangeArrowheads="1"/>
-                    </pic:cNvPicPr>
+                    <pic:cNvPr id="24" name="Imagem 24" descr="Interface gráfica do usuário, Aplicativo&#10;&#10;Descrição gerada automaticamente"/>
+                    <pic:cNvPicPr/>
                   </pic:nvPicPr>
                   <pic:blipFill>
-                    <a:blip r:embed="rId24">
-                      <a:extLst>
-                        <a:ext uri="{28A0092B-C50C-407E-A947-70E740481C1C}">
-                          <a14:useLocalDpi xmlns:a14="http://schemas.microsoft.com/office/drawing/2010/main" val="0"/>
-                        </a:ext>
-                      </a:extLst>
-                    </a:blip>
-                    <a:srcRect/>
+                    <a:blip r:embed="rId24"/>
                     <a:stretch>
                       <a:fillRect/>
                     </a:stretch>
                   </pic:blipFill>
-                  <pic:spPr bwMode="auto">
+                  <pic:spPr>
                     <a:xfrm>
                       <a:off x="0" y="0"/>
-                      <a:ext cx="5400675" cy="4019550"/>
+                      <a:ext cx="5400040" cy="1049655"/>
                     </a:xfrm>
                     <a:prstGeom prst="rect">
                       <a:avLst/>
                     </a:prstGeom>
-                    <a:noFill/>
-                    <a:ln w="9525" cmpd="sng">
+                    <a:ln>
                       <a:solidFill>
-                        <a:srgbClr val="000000"/>
+                        <a:schemeClr val="tx1"/>
                       </a:solidFill>
-                      <a:miter lim="800000"/>
-                      <a:headEnd/>
-                      <a:tailEnd/>
                     </a:ln>
-                    <a:effectLst/>
                   </pic:spPr>
                 </pic:pic>
               </a:graphicData>
@@ -8064,13 +7991,7 @@
         <w:pStyle w:val="Legendafiguras"/>
       </w:pPr>
       <w:r>
-        <w:t xml:space="preserve">Fonte: </w:t>
-      </w:r>
-      <w:r>
-        <w:t>Do próprio autor</w:t>
-      </w:r>
-      <w:r>
-        <w:t>, 2022</w:t>
+        <w:t>Fonte: Do próprio autor, 2022.</w:t>
       </w:r>
     </w:p>
     <w:p>
@@ -8079,223 +8000,9 @@
       </w:pPr>
     </w:p>
     <w:p>
-      <w:pPr>
-        <w:pStyle w:val="Ttulo2"/>
-      </w:pPr>
-      <w:bookmarkStart w:id="11" w:name="_Toc119719655"/>
-      <w:r>
-        <w:t xml:space="preserve">2.5 </w:t>
-      </w:r>
-      <w:r>
-        <w:t>PHP</w:t>
-      </w:r>
-      <w:bookmarkEnd w:id="11"/>
-    </w:p>
-    <w:p>
-      <w:r>
-        <w:tab/>
-      </w:r>
-      <w:r>
-        <w:t xml:space="preserve">O </w:t>
-      </w:r>
-      <w:r>
-        <w:t>PHP</w:t>
-      </w:r>
-      <w:r>
-        <w:t xml:space="preserve">, </w:t>
-      </w:r>
-      <w:r>
-        <w:t xml:space="preserve">é uma linguagem de programação </w:t>
-      </w:r>
-      <w:r>
-        <w:t>originada</w:t>
-      </w:r>
-      <w:r>
-        <w:t xml:space="preserve"> </w:t>
-      </w:r>
-      <w:r>
-        <w:t xml:space="preserve">no outono de 1994 por </w:t>
-      </w:r>
-      <w:proofErr w:type="spellStart"/>
-      <w:r>
-        <w:t>Rasmus</w:t>
-      </w:r>
-      <w:proofErr w:type="spellEnd"/>
-      <w:r>
-        <w:t xml:space="preserve"> </w:t>
-      </w:r>
-      <w:proofErr w:type="spellStart"/>
-      <w:r>
-        <w:t>Lerdorf</w:t>
-      </w:r>
-      <w:proofErr w:type="spellEnd"/>
-      <w:r>
-        <w:t>.</w:t>
-      </w:r>
-      <w:r>
-        <w:t xml:space="preserve"> </w:t>
-      </w:r>
-      <w:r>
-        <w:t xml:space="preserve">Segundo </w:t>
-      </w:r>
-      <w:proofErr w:type="spellStart"/>
-      <w:r>
-        <w:t>D</w:t>
-      </w:r>
-      <w:r>
-        <w:t>all</w:t>
-      </w:r>
-      <w:r>
-        <w:t>’O</w:t>
-      </w:r>
-      <w:r>
-        <w:t>glio</w:t>
-      </w:r>
-      <w:proofErr w:type="spellEnd"/>
-      <w:r>
-        <w:t xml:space="preserve"> (</w:t>
-      </w:r>
-      <w:r>
-        <w:t>2015), no início</w:t>
-      </w:r>
-      <w:r>
-        <w:t xml:space="preserve"> a linguagem era</w:t>
-      </w:r>
-      <w:r>
-        <w:t xml:space="preserve"> </w:t>
-      </w:r>
-      <w:r>
-        <w:t>formada por</w:t>
-      </w:r>
-      <w:r>
-        <w:t xml:space="preserve"> conjunto</w:t>
-      </w:r>
-      <w:r>
-        <w:t>s</w:t>
-      </w:r>
-      <w:r>
-        <w:t xml:space="preserve"> de </w:t>
-      </w:r>
-      <w:r>
-        <w:rPr>
-          <w:i/>
-        </w:rPr>
-        <w:t>scripts</w:t>
-      </w:r>
-      <w:r>
-        <w:t xml:space="preserve"> escritos em linguagem </w:t>
-      </w:r>
-      <w:r>
-        <w:t>C com</w:t>
-      </w:r>
-      <w:r>
-        <w:t xml:space="preserve"> foco na criação</w:t>
-      </w:r>
-      <w:r>
-        <w:t xml:space="preserve"> de páginas dinâmicas</w:t>
-      </w:r>
-      <w:r>
-        <w:t>,</w:t>
-      </w:r>
-      <w:r>
-        <w:t xml:space="preserve"> utilizada por </w:t>
-      </w:r>
-      <w:proofErr w:type="spellStart"/>
-      <w:r>
-        <w:t>Rasmus</w:t>
-      </w:r>
-      <w:proofErr w:type="spellEnd"/>
-      <w:r>
-        <w:t xml:space="preserve"> para </w:t>
-      </w:r>
-      <w:r>
-        <w:t>acompanhar</w:t>
-      </w:r>
-      <w:r>
-        <w:t xml:space="preserve"> o acesso ao seu currículo na internet</w:t>
-      </w:r>
-      <w:r>
-        <w:t xml:space="preserve">. Após um tempo, </w:t>
-      </w:r>
-      <w:r>
-        <w:t>a linguagem passou a se tornar conhecida e atrair novos usuários</w:t>
-      </w:r>
-      <w:r>
-        <w:t>. Motivado por isso</w:t>
-      </w:r>
-      <w:r>
-        <w:t xml:space="preserve">, </w:t>
-      </w:r>
-      <w:proofErr w:type="spellStart"/>
-      <w:r>
-        <w:t>Rasmus</w:t>
-      </w:r>
-      <w:proofErr w:type="spellEnd"/>
-      <w:r>
-        <w:t xml:space="preserve"> adicionou diversos </w:t>
-      </w:r>
-      <w:r>
-        <w:t>mecanismos,</w:t>
-      </w:r>
-      <w:r>
-        <w:t xml:space="preserve"> sen</w:t>
-      </w:r>
-      <w:r>
-        <w:t xml:space="preserve">do </w:t>
-      </w:r>
-      <w:r>
-        <w:t>a interação com bancos de dados</w:t>
-      </w:r>
-      <w:r>
-        <w:t xml:space="preserve"> um dos mais importantes</w:t>
-      </w:r>
-      <w:r>
-        <w:t>. No ano de 1995,</w:t>
-      </w:r>
-      <w:r>
-        <w:t xml:space="preserve"> foi liberado o código-fonte do PHP, possibilitando </w:t>
-      </w:r>
-      <w:r>
-        <w:t xml:space="preserve">que </w:t>
-      </w:r>
-      <w:r>
-        <w:t>outros desenvolvedore</w:t>
-      </w:r>
-      <w:r>
-        <w:t xml:space="preserve">s </w:t>
-      </w:r>
-      <w:r>
-        <w:t>se juntassem ao projeto</w:t>
-      </w:r>
-      <w:r>
-        <w:t xml:space="preserve"> </w:t>
-      </w:r>
-      <w:r>
-        <w:t>para</w:t>
-      </w:r>
-      <w:r>
-        <w:t xml:space="preserve"> </w:t>
-      </w:r>
-      <w:r>
-        <w:t>aprimora</w:t>
-      </w:r>
-      <w:r>
-        <w:t>r</w:t>
-      </w:r>
-      <w:r>
-        <w:t xml:space="preserve"> ainda mais a linguagem</w:t>
-      </w:r>
-      <w:r>
-        <w:t xml:space="preserve">. </w:t>
-      </w:r>
-      <w:r>
-        <w:t xml:space="preserve">Nesse </w:t>
-      </w:r>
-      <w:r>
-        <w:t>período</w:t>
-      </w:r>
-      <w:r>
-        <w:t xml:space="preserve">, o PHP foi chamado de </w:t>
+      <w:r>
+        <w:lastRenderedPageBreak/>
+        <w:t xml:space="preserve">Através da estrutura de condição </w:t>
       </w:r>
       <w:proofErr w:type="spellStart"/>
       <w:r>
@@ -8303,30 +8010,371 @@
           <w:i/>
           <w:iCs/>
         </w:rPr>
-        <w:t>Forms</w:t>
+        <w:t>if</w:t>
       </w:r>
       <w:proofErr w:type="spellEnd"/>
+      <w:r>
+        <w:t xml:space="preserve">, a função captura o valor digitado pelo usuário através do elemento </w:t>
+      </w:r>
+      <w:proofErr w:type="spellStart"/>
       <w:r>
         <w:rPr>
           <w:i/>
           <w:iCs/>
         </w:rPr>
-        <w:t xml:space="preserve"> </w:t>
-      </w:r>
-      <w:proofErr w:type="spellStart"/>
+        <w:t>value</w:t>
+      </w:r>
+      <w:proofErr w:type="spellEnd"/>
       <w:r>
         <w:rPr>
           <w:i/>
           <w:iCs/>
         </w:rPr>
-        <w:t>Interprete</w:t>
-      </w:r>
+        <w:t xml:space="preserve"> </w:t>
+      </w:r>
+      <w:r>
+        <w:t>verifica se ele está vazio, caso esteja, ele emite uma mensagem ao usuário</w:t>
+      </w:r>
+      <w:r>
+        <w:t>.</w:t>
+      </w:r>
+    </w:p>
+    <w:p>
+      <w:pPr>
+        <w:pStyle w:val="TituloFiguras"/>
+      </w:pPr>
+      <w:r>
+        <w:t xml:space="preserve">Figura </w:t>
+      </w:r>
+      <w:fldSimple w:instr=" SEQ Figura \* ARABIC ">
+        <w:r>
+          <w:rPr>
+            <w:noProof/>
+          </w:rPr>
+          <w:t>12</w:t>
+        </w:r>
+      </w:fldSimple>
+      <w:r>
+        <w:t xml:space="preserve"> - </w:t>
+      </w:r>
+      <w:r>
+        <w:t>Caixa</w:t>
+      </w:r>
+      <w:r>
+        <w:t xml:space="preserve"> </w:t>
+      </w:r>
+      <w:r>
+        <w:t xml:space="preserve">de </w:t>
+      </w:r>
+      <w:r>
+        <w:t>Alerta</w:t>
+      </w:r>
+    </w:p>
+    <w:p>
+      <w:pPr>
+        <w:pStyle w:val="Legendafiguras"/>
+      </w:pPr>
+      <w:r>
+        <w:drawing>
+          <wp:inline distT="0" distB="0" distL="0" distR="0" wp14:anchorId="22C8440B" wp14:editId="6C83AD05">
+            <wp:extent cx="4239217" cy="1314633"/>
+            <wp:effectExtent l="19050" t="19050" r="28575" b="19050"/>
+            <wp:docPr id="25" name="Imagem 25" descr="Interface gráfica do usuário, Texto, Aplicativo&#10;&#10;Descrição gerada automaticamente"/>
+            <wp:cNvGraphicFramePr>
+              <a:graphicFrameLocks xmlns:a="http://schemas.openxmlformats.org/drawingml/2006/main" noChangeAspect="1"/>
+            </wp:cNvGraphicFramePr>
+            <a:graphic xmlns:a="http://schemas.openxmlformats.org/drawingml/2006/main">
+              <a:graphicData uri="http://schemas.openxmlformats.org/drawingml/2006/picture">
+                <pic:pic xmlns:pic="http://schemas.openxmlformats.org/drawingml/2006/picture">
+                  <pic:nvPicPr>
+                    <pic:cNvPr id="25" name="Imagem 25" descr="Interface gráfica do usuário, Texto, Aplicativo&#10;&#10;Descrição gerada automaticamente"/>
+                    <pic:cNvPicPr/>
+                  </pic:nvPicPr>
+                  <pic:blipFill>
+                    <a:blip r:embed="rId25"/>
+                    <a:stretch>
+                      <a:fillRect/>
+                    </a:stretch>
+                  </pic:blipFill>
+                  <pic:spPr>
+                    <a:xfrm>
+                      <a:off x="0" y="0"/>
+                      <a:ext cx="4239217" cy="1314633"/>
+                    </a:xfrm>
+                    <a:prstGeom prst="rect">
+                      <a:avLst/>
+                    </a:prstGeom>
+                    <a:ln>
+                      <a:solidFill>
+                        <a:schemeClr val="tx1"/>
+                      </a:solidFill>
+                    </a:ln>
+                  </pic:spPr>
+                </pic:pic>
+              </a:graphicData>
+            </a:graphic>
+          </wp:inline>
+        </w:drawing>
+      </w:r>
+    </w:p>
+    <w:p>
+      <w:pPr>
+        <w:pStyle w:val="Legendafiguras"/>
+      </w:pPr>
+      <w:r>
+        <w:t>Fonte: Do próprio autor, 2022.</w:t>
+      </w:r>
+    </w:p>
+    <w:p>
+      <w:pPr>
+        <w:pStyle w:val="Legendafiguras"/>
+      </w:pPr>
+    </w:p>
+    <w:p>
+      <w:r>
+        <w:t>A caixa de alerta tem por finalidade apresentar uma caixa de diálogo com uma mensagem ao usuário</w:t>
+      </w:r>
+      <w:r>
+        <w:t xml:space="preserve"> (Silva, 2010), possibilitando uma maior comunicação </w:t>
+      </w:r>
+      <w:r>
+        <w:t xml:space="preserve"> da aplicação </w:t>
+      </w:r>
+      <w:r>
+        <w:t>com o usuário.</w:t>
+      </w:r>
+    </w:p>
+    <w:p>
+      <w:pPr>
+        <w:pStyle w:val="Legendafiguras"/>
+      </w:pPr>
+    </w:p>
+    <w:p>
+      <w:pPr>
+        <w:pStyle w:val="Ttulo2"/>
+      </w:pPr>
+      <w:bookmarkStart w:id="11" w:name="_Toc119719655"/>
+      <w:r>
+        <w:t xml:space="preserve">2.5 </w:t>
+      </w:r>
+      <w:r>
+        <w:t>PHP</w:t>
+      </w:r>
+      <w:bookmarkEnd w:id="11"/>
+    </w:p>
+    <w:p>
+      <w:r>
+        <w:tab/>
+      </w:r>
+      <w:r>
+        <w:t xml:space="preserve">O </w:t>
+      </w:r>
+      <w:r>
+        <w:t>PHP</w:t>
+      </w:r>
+      <w:r>
+        <w:t xml:space="preserve">, </w:t>
+      </w:r>
+      <w:r>
+        <w:t xml:space="preserve">é uma linguagem de programação </w:t>
+      </w:r>
+      <w:r>
+        <w:t>originada</w:t>
+      </w:r>
+      <w:r>
+        <w:t xml:space="preserve"> </w:t>
+      </w:r>
+      <w:r>
+        <w:t xml:space="preserve">no outono de 1994 por </w:t>
+      </w:r>
+      <w:proofErr w:type="spellStart"/>
+      <w:r>
+        <w:t>Rasmus</w:t>
+      </w:r>
+      <w:proofErr w:type="spellEnd"/>
+      <w:r>
+        <w:t xml:space="preserve"> </w:t>
+      </w:r>
+      <w:proofErr w:type="spellStart"/>
+      <w:r>
+        <w:t>Lerdorf</w:t>
+      </w:r>
+      <w:proofErr w:type="spellEnd"/>
+      <w:r>
+        <w:t>.</w:t>
+      </w:r>
+      <w:r>
+        <w:t xml:space="preserve"> </w:t>
+      </w:r>
+      <w:r>
+        <w:t xml:space="preserve">Segundo </w:t>
+      </w:r>
+      <w:proofErr w:type="spellStart"/>
+      <w:r>
+        <w:t>D</w:t>
+      </w:r>
+      <w:r>
+        <w:t>all</w:t>
+      </w:r>
+      <w:r>
+        <w:t>’O</w:t>
+      </w:r>
+      <w:r>
+        <w:t>glio</w:t>
+      </w:r>
+      <w:proofErr w:type="spellEnd"/>
+      <w:r>
+        <w:t xml:space="preserve"> (</w:t>
+      </w:r>
+      <w:r>
+        <w:t>2015), no início</w:t>
+      </w:r>
+      <w:r>
+        <w:t xml:space="preserve"> a linguagem era</w:t>
+      </w:r>
+      <w:r>
+        <w:t xml:space="preserve"> </w:t>
+      </w:r>
+      <w:r>
+        <w:t>formada por</w:t>
+      </w:r>
+      <w:r>
+        <w:t xml:space="preserve"> conjunto</w:t>
+      </w:r>
+      <w:r>
+        <w:t>s</w:t>
+      </w:r>
+      <w:r>
+        <w:t xml:space="preserve"> de </w:t>
+      </w:r>
+      <w:r>
+        <w:rPr>
+          <w:i/>
+        </w:rPr>
+        <w:t>scripts</w:t>
+      </w:r>
+      <w:r>
+        <w:t xml:space="preserve"> escritos em linguagem </w:t>
+      </w:r>
+      <w:r>
+        <w:t>C com</w:t>
+      </w:r>
+      <w:r>
+        <w:t xml:space="preserve"> foco na criação</w:t>
+      </w:r>
+      <w:r>
+        <w:t xml:space="preserve"> de páginas dinâmicas</w:t>
+      </w:r>
+      <w:r>
+        <w:t>,</w:t>
+      </w:r>
+      <w:r>
+        <w:t xml:space="preserve"> utilizada por </w:t>
+      </w:r>
+      <w:proofErr w:type="spellStart"/>
+      <w:r>
+        <w:t>Rasmus</w:t>
+      </w:r>
+      <w:proofErr w:type="spellEnd"/>
+      <w:r>
+        <w:t xml:space="preserve"> para </w:t>
+      </w:r>
+      <w:r>
+        <w:t>acompanhar</w:t>
+      </w:r>
+      <w:r>
+        <w:t xml:space="preserve"> o acesso ao seu currículo na internet</w:t>
+      </w:r>
+      <w:r>
+        <w:t xml:space="preserve">. Após um tempo, </w:t>
+      </w:r>
+      <w:r>
+        <w:t>a linguagem passou a se tornar conhecida e atrair novos usuários</w:t>
+      </w:r>
+      <w:r>
+        <w:t>. Motivado por isso</w:t>
+      </w:r>
+      <w:r>
+        <w:t xml:space="preserve">, </w:t>
+      </w:r>
+      <w:proofErr w:type="spellStart"/>
+      <w:r>
+        <w:t>Rasmus</w:t>
+      </w:r>
+      <w:proofErr w:type="spellEnd"/>
+      <w:r>
+        <w:t xml:space="preserve"> adicionou diversos </w:t>
+      </w:r>
+      <w:r>
+        <w:t>mecanismos,</w:t>
+      </w:r>
+      <w:r>
+        <w:t xml:space="preserve"> sen</w:t>
+      </w:r>
+      <w:r>
+        <w:t xml:space="preserve">do </w:t>
+      </w:r>
+      <w:r>
+        <w:t>a interação com bancos de dados</w:t>
+      </w:r>
+      <w:r>
+        <w:t xml:space="preserve"> um dos mais importantes</w:t>
+      </w:r>
+      <w:r>
+        <w:t>. No ano de 1995,</w:t>
+      </w:r>
+      <w:r>
+        <w:t xml:space="preserve"> foi liberado o código-fonte do PHP, possibilitando </w:t>
+      </w:r>
+      <w:r>
+        <w:t xml:space="preserve">que </w:t>
+      </w:r>
+      <w:r>
+        <w:t>outros desenvolvedore</w:t>
+      </w:r>
+      <w:r>
+        <w:t xml:space="preserve">s </w:t>
+      </w:r>
+      <w:r>
+        <w:t>se juntassem ao projeto</w:t>
+      </w:r>
+      <w:r>
+        <w:t xml:space="preserve"> </w:t>
+      </w:r>
+      <w:r>
+        <w:t>para</w:t>
+      </w:r>
+      <w:r>
+        <w:t xml:space="preserve"> </w:t>
+      </w:r>
+      <w:r>
+        <w:t>aprimora</w:t>
+      </w:r>
+      <w:r>
+        <w:t>r</w:t>
+      </w:r>
+      <w:r>
+        <w:t xml:space="preserve"> ainda mais a linguagem</w:t>
+      </w:r>
+      <w:r>
+        <w:t xml:space="preserve">. </w:t>
+      </w:r>
+      <w:r>
+        <w:t xml:space="preserve">Nesse </w:t>
+      </w:r>
+      <w:r>
+        <w:t>período</w:t>
+      </w:r>
+      <w:r>
+        <w:t xml:space="preserve">, o PHP foi chamado de </w:t>
+      </w:r>
+      <w:proofErr w:type="spellStart"/>
       <w:r>
         <w:rPr>
           <w:i/>
           <w:iCs/>
         </w:rPr>
-        <w:t>r</w:t>
+        <w:t>Forms</w:t>
       </w:r>
       <w:proofErr w:type="spellEnd"/>
       <w:r>
@@ -8336,74 +8384,20 @@
         </w:rPr>
         <w:t xml:space="preserve"> </w:t>
       </w:r>
-      <w:r>
-        <w:t>(FI)</w:t>
-      </w:r>
+      <w:proofErr w:type="spellStart"/>
       <w:r>
         <w:rPr>
           <w:i/>
           <w:iCs/>
         </w:rPr>
-        <w:t>,</w:t>
-      </w:r>
-      <w:r>
-        <w:t xml:space="preserve"> sendo considerada a segunda versão do PHP, onde possibilitava analisar sintaticamente consultas de SQL (CONVERSE; PARK, 2003).</w:t>
-      </w:r>
-    </w:p>
-    <w:p>
-      <w:r>
-        <w:t xml:space="preserve">No mesmo ano, Andi </w:t>
-      </w:r>
-      <w:proofErr w:type="spellStart"/>
-      <w:r>
-        <w:t>Gutmans</w:t>
-      </w:r>
-      <w:proofErr w:type="spellEnd"/>
-      <w:r>
-        <w:t xml:space="preserve"> e Zeev </w:t>
-      </w:r>
-      <w:proofErr w:type="spellStart"/>
-      <w:r>
-        <w:t>Suraski</w:t>
-      </w:r>
-      <w:proofErr w:type="spellEnd"/>
-      <w:r>
-        <w:t xml:space="preserve">, dois estudantes israelenses que faziam uso dessa linguagem em um projeto acadêmico de comércio eletrônico, cooperaram junto a </w:t>
-      </w:r>
-      <w:proofErr w:type="spellStart"/>
-      <w:r>
-        <w:t>Rasmus</w:t>
-      </w:r>
-      <w:proofErr w:type="spellEnd"/>
-      <w:r>
-        <w:t xml:space="preserve"> para aprimorar o PHP, reescrevendo todo o código-</w:t>
-      </w:r>
-      <w:r>
-        <w:lastRenderedPageBreak/>
-        <w:t>fonte com base no PHP/FI</w:t>
-      </w:r>
-      <w:r>
-        <w:t xml:space="preserve"> 2, resultando assim, na criação do PHP 3, disponibilizado oficialmente em julho de 1998 (</w:t>
-      </w:r>
-      <w:r>
-        <w:t>DALL’OGLIO, 2015).</w:t>
-      </w:r>
-      <w:r>
-        <w:t xml:space="preserve"> O PHP 3 t</w:t>
-      </w:r>
-      <w:r>
-        <w:t>inha como novidade</w:t>
-      </w:r>
-      <w:r>
-        <w:t xml:space="preserve"> extensibilidade, a possibilidade de conexão com diversos bancos de dados, novos protocolos, uma sintaxe mais consistente, suporte à orientação a objetos e uma nova </w:t>
-      </w:r>
-      <w:proofErr w:type="spellStart"/>
+        <w:t>Interprete</w:t>
+      </w:r>
       <w:r>
         <w:rPr>
           <w:i/>
           <w:iCs/>
         </w:rPr>
-        <w:t>Application</w:t>
+        <w:t>r</w:t>
       </w:r>
       <w:proofErr w:type="spellEnd"/>
       <w:r>
@@ -8413,335 +8407,408 @@
         </w:rPr>
         <w:t xml:space="preserve"> </w:t>
       </w:r>
-      <w:proofErr w:type="spellStart"/>
+      <w:r>
+        <w:t>(FI)</w:t>
+      </w:r>
       <w:r>
         <w:rPr>
           <w:i/>
           <w:iCs/>
         </w:rPr>
-        <w:t>Programming</w:t>
+        <w:t>,</w:t>
+      </w:r>
+      <w:r>
+        <w:t xml:space="preserve"> sendo considerada a segunda versão do PHP, onde possibilitava analisar sintaticamente consultas de SQL (CONVERSE; PARK, 2003).</w:t>
+      </w:r>
+    </w:p>
+    <w:p>
+      <w:r>
+        <w:t xml:space="preserve">No mesmo ano, Andi </w:t>
+      </w:r>
+      <w:proofErr w:type="spellStart"/>
+      <w:r>
+        <w:t>Gutmans</w:t>
       </w:r>
       <w:proofErr w:type="spellEnd"/>
+      <w:r>
+        <w:t xml:space="preserve"> e Zeev </w:t>
+      </w:r>
+      <w:proofErr w:type="spellStart"/>
+      <w:r>
+        <w:t>Suraski</w:t>
+      </w:r>
+      <w:proofErr w:type="spellEnd"/>
+      <w:r>
+        <w:t xml:space="preserve">, dois estudantes israelenses que faziam uso dessa linguagem em um projeto acadêmico de comércio eletrônico, cooperaram junto a </w:t>
+      </w:r>
+      <w:proofErr w:type="spellStart"/>
+      <w:r>
+        <w:t>Rasmus</w:t>
+      </w:r>
+      <w:proofErr w:type="spellEnd"/>
+      <w:r>
+        <w:t xml:space="preserve"> para aprimorar o PHP, reescrevendo todo o código-fonte com base no PHP/FI</w:t>
+      </w:r>
+      <w:r>
+        <w:t xml:space="preserve"> 2, resultando assim, na criação do PHP 3, disponibilizado oficialmente em julho de 1998 (</w:t>
+      </w:r>
+      <w:r>
+        <w:t>DALL’OGLIO, 2015).</w:t>
+      </w:r>
+      <w:r>
+        <w:t xml:space="preserve"> O PHP 3 t</w:t>
+      </w:r>
+      <w:r>
+        <w:t>inha como novidade</w:t>
+      </w:r>
+      <w:r>
+        <w:t xml:space="preserve"> extensibilidade, a possibilidade de conexão com diversos </w:t>
+      </w:r>
+      <w:r>
+        <w:lastRenderedPageBreak/>
+        <w:t xml:space="preserve">bancos de dados, novos protocolos, uma sintaxe mais consistente, suporte à orientação a objetos e uma nova </w:t>
+      </w:r>
+      <w:proofErr w:type="spellStart"/>
       <w:r>
         <w:rPr>
           <w:i/>
           <w:iCs/>
         </w:rPr>
-        <w:t xml:space="preserve"> Interface</w:t>
-      </w:r>
-      <w:r>
-        <w:t xml:space="preserve"> </w:t>
-      </w:r>
-      <w:r>
-        <w:t>(</w:t>
-      </w:r>
-      <w:r>
-        <w:t>API</w:t>
-      </w:r>
-      <w:r>
-        <w:t>),</w:t>
-      </w:r>
-      <w:r>
-        <w:t xml:space="preserve"> possibilitando </w:t>
-      </w:r>
-      <w:r>
-        <w:t>a criação de novos módulos</w:t>
-      </w:r>
-      <w:r>
-        <w:t>, o</w:t>
-      </w:r>
-      <w:r>
-        <w:t xml:space="preserve"> que </w:t>
-      </w:r>
-      <w:r>
-        <w:t>ocasionou no interesse</w:t>
-      </w:r>
-      <w:r>
-        <w:t xml:space="preserve"> de diversos</w:t>
-      </w:r>
-      <w:r>
-        <w:t xml:space="preserve"> desenvolvedores </w:t>
-      </w:r>
-      <w:r>
-        <w:t>em relação ao</w:t>
-      </w:r>
-      <w:r>
-        <w:t xml:space="preserve"> PH</w:t>
-      </w:r>
-      <w:r>
-        <w:t>P. Lançado em 2000 e desenvolvido por Zeev e Andi</w:t>
-      </w:r>
-      <w:r>
-        <w:t>,</w:t>
-      </w:r>
-      <w:r>
-        <w:t xml:space="preserve"> o PHP 4</w:t>
-      </w:r>
-      <w:r>
-        <w:t xml:space="preserve"> tinha como objetivo melhorar seu desempenho e sua modularidade em aplicações complexas.</w:t>
-      </w:r>
-      <w:r>
-        <w:t xml:space="preserve"> Conforme </w:t>
-      </w:r>
-      <w:proofErr w:type="spellStart"/>
-      <w:r>
-        <w:t>Dall’Oglio</w:t>
+        <w:t>Application</w:t>
       </w:r>
       <w:proofErr w:type="spellEnd"/>
-      <w:r>
-        <w:t xml:space="preserve"> (2015), esta versão</w:t>
-      </w:r>
-      <w:r>
-        <w:t xml:space="preserve"> </w:t>
-      </w:r>
-      <w:r>
-        <w:t>f</w:t>
-      </w:r>
-      <w:r>
-        <w:t xml:space="preserve">oi responsável por trazer melhorias como seções, </w:t>
-      </w:r>
-      <w:r>
-        <w:t>suporte a</w:t>
-      </w:r>
-      <w:r>
-        <w:t xml:space="preserve"> diversos servidores web</w:t>
-      </w:r>
-      <w:r>
-        <w:t xml:space="preserve">, além da abstração de sua API, </w:t>
-      </w:r>
-      <w:r>
-        <w:t xml:space="preserve">permitindo ser utilizado como linguagem para </w:t>
-      </w:r>
-      <w:proofErr w:type="spellStart"/>
       <w:r>
         <w:rPr>
           <w:i/>
           <w:iCs/>
         </w:rPr>
-        <w:t>shell</w:t>
-      </w:r>
-      <w:proofErr w:type="spellEnd"/>
-      <w:r>
         <w:t xml:space="preserve"> </w:t>
       </w:r>
+      <w:proofErr w:type="spellStart"/>
       <w:r>
         <w:rPr>
           <w:i/>
           <w:iCs/>
         </w:rPr>
-        <w:t>script</w:t>
-      </w:r>
-      <w:r>
-        <w:t>.</w:t>
-      </w:r>
-      <w:r>
-        <w:t xml:space="preserve"> Hoje</w:t>
-      </w:r>
-      <w:r>
-        <w:t xml:space="preserve"> </w:t>
-      </w:r>
-      <w:r>
-        <w:t>estando</w:t>
-      </w:r>
-      <w:r>
-        <w:t xml:space="preserve"> na versão 8,</w:t>
-      </w:r>
-      <w:r>
-        <w:t xml:space="preserve"> </w:t>
-      </w:r>
-      <w:r>
-        <w:t>o PHP se</w:t>
-      </w:r>
-      <w:r>
-        <w:t xml:space="preserve"> consolidou como uma das mais utilizadas linguagens do lado servidor</w:t>
-      </w:r>
-      <w:r>
-        <w:t>.</w:t>
-      </w:r>
-    </w:p>
-    <w:p>
-      <w:r>
-        <w:t>O PHP</w:t>
-      </w:r>
-      <w:r>
-        <w:t xml:space="preserve">, assim como o JS, é uma linguagem comumente utilizada abordando </w:t>
-      </w:r>
-      <w:r>
-        <w:t xml:space="preserve">o paradigma da </w:t>
-      </w:r>
-      <w:r>
-        <w:t xml:space="preserve">Programação Orientada a Objetos (POO), que representa uma filosofia para criação de sistemas </w:t>
-      </w:r>
-      <w:r>
-        <w:t>(DALL’OGLIO, 2015).</w:t>
-      </w:r>
-      <w:r>
-        <w:t xml:space="preserve"> De acordo com Mendes (2009), o paradigma da orientação a objetos teve seu início em meados da década de 70, mas </w:t>
-      </w:r>
-      <w:r>
-        <w:t>somente</w:t>
-      </w:r>
-      <w:r>
-        <w:t xml:space="preserve"> após o sucesso da linguagem de programação Java é que o paradigma ganhou credibilidade</w:t>
-      </w:r>
-      <w:r>
-        <w:t>. Este paradigma traz uma diferente perspectiva da programação estruturada, na questão de adotar meios mais próximos do mecanismo humano para gerenciar a complexidade de um sistema.</w:t>
-      </w:r>
-    </w:p>
-    <w:p>
-      <w:r>
-        <w:t xml:space="preserve">De acordo com Converse e Park (2003), PHP se tornou uma linguagem para a criação de scripts para a </w:t>
-      </w:r>
+        <w:t>Programming</w:t>
+      </w:r>
+      <w:proofErr w:type="spellEnd"/>
       <w:r>
         <w:rPr>
           <w:i/>
           <w:iCs/>
         </w:rPr>
-        <w:t xml:space="preserve">Web </w:t>
-      </w:r>
-      <w:r>
-        <w:t xml:space="preserve">sendo utilizada juntamente ao HTML, possuindo compatibilidade com diversos servidores </w:t>
-      </w:r>
+        <w:t xml:space="preserve"> Interface</w:t>
+      </w:r>
+      <w:r>
+        <w:t xml:space="preserve"> </w:t>
+      </w:r>
+      <w:r>
+        <w:t>(</w:t>
+      </w:r>
+      <w:r>
+        <w:t>API</w:t>
+      </w:r>
+      <w:r>
+        <w:t>),</w:t>
+      </w:r>
+      <w:r>
+        <w:t xml:space="preserve"> possibilitando </w:t>
+      </w:r>
+      <w:r>
+        <w:t>a criação de novos módulos</w:t>
+      </w:r>
+      <w:r>
+        <w:t>, o</w:t>
+      </w:r>
+      <w:r>
+        <w:t xml:space="preserve"> que </w:t>
+      </w:r>
+      <w:r>
+        <w:t>ocasionou no interesse</w:t>
+      </w:r>
+      <w:r>
+        <w:t xml:space="preserve"> de diversos</w:t>
+      </w:r>
+      <w:r>
+        <w:t xml:space="preserve"> desenvolvedores </w:t>
+      </w:r>
+      <w:r>
+        <w:t>em relação ao</w:t>
+      </w:r>
+      <w:r>
+        <w:t xml:space="preserve"> PH</w:t>
+      </w:r>
+      <w:r>
+        <w:t>P. Lançado em 2000 e desenvolvido por Zeev e Andi</w:t>
+      </w:r>
+      <w:r>
+        <w:t>,</w:t>
+      </w:r>
+      <w:r>
+        <w:t xml:space="preserve"> o PHP 4</w:t>
+      </w:r>
+      <w:r>
+        <w:t xml:space="preserve"> tinha como objetivo melhorar seu desempenho e sua modularidade em aplicações complexas.</w:t>
+      </w:r>
+      <w:r>
+        <w:t xml:space="preserve"> Conforme </w:t>
+      </w:r>
+      <w:proofErr w:type="spellStart"/>
+      <w:r>
+        <w:t>Dall’Oglio</w:t>
+      </w:r>
+      <w:proofErr w:type="spellEnd"/>
+      <w:r>
+        <w:t xml:space="preserve"> (2015), esta versão</w:t>
+      </w:r>
+      <w:r>
+        <w:t xml:space="preserve"> </w:t>
+      </w:r>
+      <w:r>
+        <w:t>f</w:t>
+      </w:r>
+      <w:r>
+        <w:t xml:space="preserve">oi responsável por trazer melhorias como seções, </w:t>
+      </w:r>
+      <w:r>
+        <w:t>suporte a</w:t>
+      </w:r>
+      <w:r>
+        <w:t xml:space="preserve"> diversos servidores web</w:t>
+      </w:r>
+      <w:r>
+        <w:t xml:space="preserve">, além da abstração de sua API, </w:t>
+      </w:r>
+      <w:r>
+        <w:t xml:space="preserve">permitindo ser utilizado como linguagem para </w:t>
+      </w:r>
+      <w:proofErr w:type="spellStart"/>
       <w:r>
         <w:rPr>
           <w:i/>
           <w:iCs/>
         </w:rPr>
-        <w:t>Web</w:t>
-      </w:r>
-      <w:r>
-        <w:t xml:space="preserve"> importantes, principalmente o Apache.</w:t>
-      </w:r>
-    </w:p>
-    <w:p>
-      <w:r>
-        <w:t xml:space="preserve">Um programa PHP possui regras de escrita assim como outras linguagem, para se iniciar um código PHP, deve-se utilizar </w:t>
+        <w:t>shell</w:t>
+      </w:r>
+      <w:proofErr w:type="spellEnd"/>
+      <w:r>
+        <w:t xml:space="preserve"> </w:t>
       </w:r>
       <w:r>
         <w:rPr>
           <w:i/>
           <w:iCs/>
         </w:rPr>
-        <w:t>&lt;?php</w:t>
+        <w:t>script</w:t>
+      </w:r>
+      <w:r>
+        <w:t>.</w:t>
+      </w:r>
+      <w:r>
+        <w:t xml:space="preserve"> Hoje</w:t>
+      </w:r>
+      <w:r>
+        <w:t xml:space="preserve"> </w:t>
+      </w:r>
+      <w:r>
+        <w:t>estando</w:t>
+      </w:r>
+      <w:r>
+        <w:t xml:space="preserve"> na versão 8,</w:t>
+      </w:r>
+      <w:r>
+        <w:t xml:space="preserve"> </w:t>
+      </w:r>
+      <w:r>
+        <w:t>o PHP se</w:t>
+      </w:r>
+      <w:r>
+        <w:t xml:space="preserve"> consolidou como uma das mais utilizadas linguagens do lado servidor</w:t>
+      </w:r>
+      <w:r>
+        <w:t>.</w:t>
+      </w:r>
+    </w:p>
+    <w:p>
+      <w:r>
+        <w:t>O PHP</w:t>
+      </w:r>
+      <w:r>
+        <w:t xml:space="preserve">, assim como o JS, é uma linguagem comumente utilizada abordando </w:t>
+      </w:r>
+      <w:r>
+        <w:t xml:space="preserve">o paradigma da </w:t>
+      </w:r>
+      <w:r>
+        <w:t xml:space="preserve">Programação Orientada a Objetos (POO), que representa uma filosofia para criação de sistemas </w:t>
+      </w:r>
+      <w:r>
+        <w:t>(DALL’OGLIO, 2015).</w:t>
+      </w:r>
+      <w:r>
+        <w:t xml:space="preserve"> De acordo com Mendes (2009), o paradigma da orientação a objetos teve seu início em meados da década de 70, mas </w:t>
+      </w:r>
+      <w:r>
+        <w:t>somente</w:t>
+      </w:r>
+      <w:r>
+        <w:t xml:space="preserve"> após o sucesso da linguagem de programação Java é que o paradigma ganhou credibilidade</w:t>
+      </w:r>
+      <w:r>
+        <w:t>. Este paradigma traz uma diferente perspectiva da programação estruturada, na questão de adotar meios mais próximos do mecanismo humano para gerenciar a complexidade de um sistema.</w:t>
+      </w:r>
+    </w:p>
+    <w:p>
+      <w:r>
+        <w:t xml:space="preserve">De acordo com Converse e Park (2003), PHP se tornou uma linguagem para a criação de scripts para a </w:t>
       </w:r>
       <w:r>
         <w:rPr>
           <w:i/>
           <w:iCs/>
         </w:rPr>
-        <w:t xml:space="preserve"> </w:t>
-      </w:r>
-      <w:r>
-        <w:t xml:space="preserve">no início do código e </w:t>
+        <w:t xml:space="preserve">Web </w:t>
+      </w:r>
+      <w:r>
+        <w:t xml:space="preserve">sendo utilizada juntamente ao HTML, possuindo compatibilidade com diversos servidores </w:t>
       </w:r>
       <w:r>
         <w:rPr>
           <w:i/>
           <w:iCs/>
         </w:rPr>
-        <w:t>?&gt;</w:t>
+        <w:t>Web</w:t>
+      </w:r>
+      <w:r>
+        <w:t xml:space="preserve"> importantes, principalmente o Apache.</w:t>
+      </w:r>
+    </w:p>
+    <w:p>
+      <w:r>
+        <w:t xml:space="preserve">Um programa PHP possui regras de escrita assim como outras linguagem, para se iniciar um código PHP, deve-se utilizar </w:t>
       </w:r>
       <w:r>
         <w:rPr>
           <w:i/>
           <w:iCs/>
         </w:rPr>
-        <w:t xml:space="preserve"> </w:t>
-      </w:r>
-      <w:r>
-        <w:t>ao encerrá-lo.</w:t>
-      </w:r>
-      <w:r>
-        <w:t xml:space="preserve"> </w:t>
-      </w:r>
-      <w:r>
-        <w:t>A Figura 1 demonstra a estrutura padrão de um código PHP.</w:t>
-      </w:r>
-    </w:p>
-    <w:p>
-      <w:r>
-        <w:t xml:space="preserve">CONVERSE e </w:t>
-      </w:r>
-      <w:r>
-        <w:t>PARK</w:t>
-      </w:r>
-      <w:r>
-        <w:t xml:space="preserve"> (</w:t>
-      </w:r>
-      <w:r>
-        <w:t>2003)</w:t>
-      </w:r>
-      <w:r>
-        <w:t xml:space="preserve"> retratam o PHP como uma linguagem </w:t>
-      </w:r>
-      <w:r>
-        <w:t xml:space="preserve">que facilita a conexão das páginas </w:t>
+        <w:t>&lt;?php</w:t>
       </w:r>
       <w:r>
         <w:rPr>
           <w:i/>
           <w:iCs/>
         </w:rPr>
-        <w:t>Web</w:t>
+        <w:t xml:space="preserve"> </w:t>
+      </w:r>
+      <w:r>
+        <w:t xml:space="preserve">no início do código e </w:t>
       </w:r>
       <w:r>
         <w:rPr>
           <w:i/>
           <w:iCs/>
         </w:rPr>
-        <w:t xml:space="preserve"> </w:t>
-      </w:r>
-      <w:r>
-        <w:t xml:space="preserve">com </w:t>
-      </w:r>
-      <w:r>
-        <w:t>o banco de dados</w:t>
-      </w:r>
-      <w:r>
-        <w:t>.</w:t>
-      </w:r>
-      <w:r>
-        <w:t xml:space="preserve"> </w:t>
-      </w:r>
-      <w:r>
-        <w:t xml:space="preserve">Para realizar a conexão com o banco de dados, deve-se </w:t>
-      </w:r>
-      <w:r>
-        <w:t xml:space="preserve">atribuir o nome do host, </w:t>
-      </w:r>
-      <w:r>
-        <w:t xml:space="preserve">nome do banco de dados, </w:t>
-      </w:r>
-      <w:r>
-        <w:lastRenderedPageBreak/>
-        <w:t>usuário do banco de dados, e a senha de acesso ao banco de dados</w:t>
-      </w:r>
-      <w:r>
-        <w:t xml:space="preserve"> </w:t>
-      </w:r>
-      <w:r>
-        <w:t>a</w:t>
-      </w:r>
-      <w:r>
-        <w:t xml:space="preserve"> variáveis</w:t>
-      </w:r>
-      <w:r>
-        <w:t xml:space="preserve"> (NIEDERAUER, 2017), assim como apresenta a figura </w:t>
-      </w:r>
-      <w:r>
-        <w:t>13</w:t>
-      </w:r>
-      <w:r>
-        <w:t>.</w:t>
-      </w:r>
-    </w:p>
-    <w:p>
-      <w:pPr>
-        <w:pStyle w:val="TituloFiguras"/>
+        <w:t>?&gt;</w:t>
+      </w:r>
+      <w:r>
         <w:rPr>
           <w:i/>
           <w:iCs/>
         </w:rPr>
+        <w:t xml:space="preserve"> </w:t>
+      </w:r>
+      <w:r>
+        <w:t>ao encerrá-lo.</w:t>
+      </w:r>
+      <w:r>
+        <w:t xml:space="preserve"> </w:t>
+      </w:r>
+      <w:r>
+        <w:t>A Figura 1 demonstra a estrutura padrão de um código PHP.</w:t>
+      </w:r>
+    </w:p>
+    <w:p>
+      <w:r>
+        <w:t xml:space="preserve">CONVERSE e </w:t>
+      </w:r>
+      <w:r>
+        <w:t>PARK</w:t>
+      </w:r>
+      <w:r>
+        <w:t xml:space="preserve"> (</w:t>
+      </w:r>
+      <w:r>
+        <w:t>2003)</w:t>
+      </w:r>
+      <w:r>
+        <w:t xml:space="preserve"> retratam o PHP como uma linguagem </w:t>
+      </w:r>
+      <w:r>
+        <w:t xml:space="preserve">que facilita a conexão das páginas </w:t>
+      </w:r>
+      <w:r>
+        <w:rPr>
+          <w:i/>
+          <w:iCs/>
+        </w:rPr>
+        <w:t>Web</w:t>
+      </w:r>
+      <w:r>
+        <w:rPr>
+          <w:i/>
+          <w:iCs/>
+        </w:rPr>
+        <w:t xml:space="preserve"> </w:t>
+      </w:r>
+      <w:r>
+        <w:t xml:space="preserve">com </w:t>
+      </w:r>
+      <w:r>
+        <w:t>o banco de dados</w:t>
+      </w:r>
+      <w:r>
+        <w:t>.</w:t>
+      </w:r>
+      <w:r>
+        <w:t xml:space="preserve"> </w:t>
+      </w:r>
+      <w:r>
+        <w:t xml:space="preserve">Para realizar a conexão com o banco de dados, deve-se </w:t>
+      </w:r>
+      <w:r>
+        <w:t xml:space="preserve">atribuir o nome do host, </w:t>
+      </w:r>
+      <w:r>
+        <w:t>nome do banco de dados, usuário do banco de dados, e a senha de acesso ao banco de dados</w:t>
+      </w:r>
+      <w:r>
+        <w:t xml:space="preserve"> </w:t>
+      </w:r>
+      <w:r>
+        <w:t>a</w:t>
+      </w:r>
+      <w:r>
+        <w:t xml:space="preserve"> variáveis</w:t>
+      </w:r>
+      <w:r>
+        <w:t xml:space="preserve"> (NIEDERAUER, 2017), assim como apresenta a figura </w:t>
+      </w:r>
+      <w:r>
+        <w:t>13</w:t>
+      </w:r>
+      <w:r>
+        <w:t>.</w:t>
+      </w:r>
+    </w:p>
+    <w:p>
+      <w:pPr>
+        <w:pStyle w:val="TituloFiguras"/>
+        <w:rPr>
+          <w:i/>
+          <w:iCs/>
+        </w:rPr>
       </w:pPr>
       <w:r>
         <w:t xml:space="preserve">Figura </w:t>
@@ -8780,6 +8847,7 @@
           <w:noProof/>
           <w:lang w:eastAsia="pt-BR"/>
         </w:rPr>
+        <w:lastRenderedPageBreak/>
         <w:drawing>
           <wp:inline distT="0" distB="0" distL="0" distR="0" wp14:anchorId="0E23AA92" wp14:editId="5C46BDC5">
             <wp:extent cx="5400040" cy="1916430"/>
@@ -8796,7 +8864,7 @@
                     <pic:cNvPicPr/>
                   </pic:nvPicPr>
                   <pic:blipFill>
-                    <a:blip r:embed="rId25"/>
+                    <a:blip r:embed="rId26"/>
                     <a:stretch>
                       <a:fillRect/>
                     </a:stretch>
@@ -8950,7 +9018,7 @@
                     <pic:cNvPicPr/>
                   </pic:nvPicPr>
                   <pic:blipFill>
-                    <a:blip r:embed="rId26"/>
+                    <a:blip r:embed="rId27"/>
                     <a:stretch>
                       <a:fillRect/>
                     </a:stretch>
@@ -9042,11 +9110,7 @@
         <w:t xml:space="preserve"> do HTML. Agora para definir </w:t>
       </w:r>
       <w:r>
-        <w:t xml:space="preserve">como os dados </w:t>
-      </w:r>
-      <w:r>
-        <w:lastRenderedPageBreak/>
-        <w:t xml:space="preserve">serão passados, utilizamos a opção </w:t>
+        <w:t xml:space="preserve">como os dados serão passados, utilizamos a opção </w:t>
       </w:r>
       <w:r>
         <w:rPr>
@@ -9141,6 +9205,7 @@
           <w:noProof/>
           <w:lang w:eastAsia="pt-BR"/>
         </w:rPr>
+        <w:lastRenderedPageBreak/>
         <w:drawing>
           <wp:inline distT="0" distB="0" distL="0" distR="0" wp14:anchorId="65DFB9CF" wp14:editId="4D52EAE7">
             <wp:extent cx="4000500" cy="200025"/>
@@ -9157,7 +9222,7 @@
                     <pic:cNvPicPr/>
                   </pic:nvPicPr>
                   <pic:blipFill>
-                    <a:blip r:embed="rId27"/>
+                    <a:blip r:embed="rId28"/>
                     <a:stretch>
                       <a:fillRect/>
                     </a:stretch>
@@ -9267,7 +9332,7 @@
                     <pic:cNvPicPr/>
                   </pic:nvPicPr>
                   <pic:blipFill>
-                    <a:blip r:embed="rId28"/>
+                    <a:blip r:embed="rId29"/>
                     <a:stretch>
                       <a:fillRect/>
                     </a:stretch>
@@ -9493,7 +9558,6 @@
     </w:p>
     <w:p>
       <w:r>
-        <w:lastRenderedPageBreak/>
         <w:t xml:space="preserve">Niederauer (2017) diz que cada script de código PHP existente na página deve começar com a </w:t>
       </w:r>
       <w:r>
@@ -9524,7 +9588,11 @@
         <w:t xml:space="preserve">?&gt;. </w:t>
       </w:r>
       <w:r>
-        <w:t>Essa combinação se torna muito útil, pois o PHP é utilizado para gerar os dados de forma dinâmica, enquanto o HTML é usado para formatar e exibir esses dados nas páginas</w:t>
+        <w:t xml:space="preserve">Essa combinação se torna muito útil, pois o PHP é utilizado para gerar os dados de forma dinâmica, enquanto o </w:t>
+      </w:r>
+      <w:r>
+        <w:lastRenderedPageBreak/>
+        <w:t>HTML é usado para formatar e exibir esses dados nas páginas</w:t>
       </w:r>
       <w:r>
         <w:t>, assim como mostrado nas figuras 18 e 19.</w:t>
@@ -9550,7 +9618,7 @@
         <w:rPr>
           <w:noProof/>
         </w:rPr>
-        <w:t>18</w:t>
+        <w:t>17</w:t>
       </w:r>
       <w:r>
         <w:fldChar w:fldCharType="end"/>
@@ -9593,7 +9661,7 @@
                     <pic:cNvPicPr/>
                   </pic:nvPicPr>
                   <pic:blipFill>
-                    <a:blip r:embed="rId29"/>
+                    <a:blip r:embed="rId30"/>
                     <a:stretch>
                       <a:fillRect/>
                     </a:stretch>
@@ -9726,7 +9794,7 @@
         <w:rPr>
           <w:noProof/>
         </w:rPr>
-        <w:t>19</w:t>
+        <w:t>18</w:t>
       </w:r>
       <w:r>
         <w:fldChar w:fldCharType="end"/>
@@ -9760,7 +9828,7 @@
                     <pic:cNvPicPr/>
                   </pic:nvPicPr>
                   <pic:blipFill>
-                    <a:blip r:embed="rId30"/>
+                    <a:blip r:embed="rId31"/>
                     <a:stretch>
                       <a:fillRect/>
                     </a:stretch>
@@ -9860,6 +9928,7 @@
         <w:pStyle w:val="TituloFiguras"/>
       </w:pPr>
       <w:r>
+        <w:lastRenderedPageBreak/>
         <w:t xml:space="preserve">Figura </w:t>
       </w:r>
       <w:r>
@@ -9875,7 +9944,7 @@
         <w:rPr>
           <w:noProof/>
         </w:rPr>
-        <w:t>20</w:t>
+        <w:t>19</w:t>
       </w:r>
       <w:r>
         <w:fldChar w:fldCharType="end"/>
@@ -9915,7 +9984,7 @@
                     <pic:cNvPicPr/>
                   </pic:nvPicPr>
                   <pic:blipFill>
-                    <a:blip r:embed="rId31"/>
+                    <a:blip r:embed="rId32"/>
                     <a:stretch>
                       <a:fillRect/>
                     </a:stretch>
@@ -10206,7 +10275,6 @@
     </w:p>
     <w:p>
       <w:r>
-        <w:lastRenderedPageBreak/>
         <w:t>Silva (</w:t>
       </w:r>
       <w:r>
@@ -10297,6 +10365,7 @@
           <w:i/>
           <w:iCs/>
         </w:rPr>
+        <w:lastRenderedPageBreak/>
         <w:t xml:space="preserve">views </w:t>
       </w:r>
       <w:r>
@@ -10416,7 +10485,7 @@
         <w:rPr>
           <w:noProof/>
         </w:rPr>
-        <w:t>21</w:t>
+        <w:t>20</w:t>
       </w:r>
       <w:r>
         <w:fldChar w:fldCharType="end"/>
@@ -10459,7 +10528,7 @@
                     <pic:cNvPicPr/>
                   </pic:nvPicPr>
                   <pic:blipFill>
-                    <a:blip r:embed="rId32"/>
+                    <a:blip r:embed="rId33"/>
                     <a:stretch>
                       <a:fillRect/>
                     </a:stretch>
@@ -10603,7 +10672,7 @@
         <w:rPr>
           <w:noProof/>
         </w:rPr>
-        <w:t>22</w:t>
+        <w:t>21</w:t>
       </w:r>
       <w:r>
         <w:fldChar w:fldCharType="end"/>
@@ -10660,7 +10729,7 @@
                     <pic:cNvPicPr/>
                   </pic:nvPicPr>
                   <pic:blipFill>
-                    <a:blip r:embed="rId33"/>
+                    <a:blip r:embed="rId34"/>
                     <a:stretch>
                       <a:fillRect/>
                     </a:stretch>
@@ -10752,6 +10821,7 @@
         </w:rPr>
       </w:pPr>
       <w:r>
+        <w:lastRenderedPageBreak/>
         <w:t xml:space="preserve">Figura </w:t>
       </w:r>
       <w:fldSimple w:instr=" SEQ Figura \* ARABIC ">
@@ -10759,7 +10829,7 @@
           <w:rPr>
             <w:noProof/>
           </w:rPr>
-          <w:t>23</w:t>
+          <w:t>22</w:t>
         </w:r>
       </w:fldSimple>
       <w:r>
@@ -10793,7 +10863,7 @@
                     </pic:cNvPicPr>
                   </pic:nvPicPr>
                   <pic:blipFill>
-                    <a:blip r:embed="rId34">
+                    <a:blip r:embed="rId35">
                       <a:extLst>
                         <a:ext uri="{28A0092B-C50C-407E-A947-70E740481C1C}">
                           <a14:useLocalDpi xmlns:a14="http://schemas.microsoft.com/office/drawing/2010/main" val="0"/>
@@ -11028,11 +11098,7 @@
         <w:t>public</w:t>
       </w:r>
       <w:r>
-        <w:t xml:space="preserve">: nesta pasta que a alocação de arquivos de acesso público como imagens, arquivos estáticos é realizada. Esta pasta possui o arquivo </w:t>
-      </w:r>
-      <w:r>
-        <w:lastRenderedPageBreak/>
-        <w:t>index.php, arquivo de configuração do servidor Apache.htaccess, e diversos outros arquivos de configuração</w:t>
+        <w:t>: nesta pasta que a alocação de arquivos de acesso público como imagens, arquivos estáticos é realizada. Esta pasta possui o arquivo index.php, arquivo de configuração do servidor Apache.htaccess, e diversos outros arquivos de configuração</w:t>
       </w:r>
     </w:p>
     <w:p>
@@ -11073,6 +11139,7 @@
           <w:i/>
           <w:iCs/>
         </w:rPr>
+        <w:lastRenderedPageBreak/>
         <w:t>storage</w:t>
       </w:r>
       <w:r>
@@ -11264,7 +11331,6 @@
         </w:numPr>
       </w:pPr>
       <w:r>
-        <w:lastRenderedPageBreak/>
         <w:t>phpunit.xml: arquivo responsável pela configuração de testes unitários com a linguagem PHP.</w:t>
       </w:r>
     </w:p>
@@ -11287,7 +11353,11 @@
         <w:t>tags</w:t>
       </w:r>
       <w:r>
-        <w:t xml:space="preserve"> e marcações comumente adotados para gerar documentação. Este arquivo possui informações sobre o </w:t>
+        <w:t xml:space="preserve"> e marcações comumente adotados para gerar </w:t>
+      </w:r>
+      <w:r>
+        <w:lastRenderedPageBreak/>
+        <w:t xml:space="preserve">documentação. Este arquivo possui informações sobre o </w:t>
       </w:r>
       <w:r>
         <w:rPr>
@@ -11434,7 +11504,7 @@
         <w:rPr>
           <w:noProof/>
         </w:rPr>
-        <w:t>24</w:t>
+        <w:t>23</w:t>
       </w:r>
       <w:r>
         <w:fldChar w:fldCharType="end"/>
@@ -11480,7 +11550,7 @@
                     <pic:cNvPicPr/>
                   </pic:nvPicPr>
                   <pic:blipFill rotWithShape="1">
-                    <a:blip r:embed="rId35"/>
+                    <a:blip r:embed="rId36"/>
                     <a:srcRect l="129" t="8088" r="-129" b="-898"/>
                     <a:stretch/>
                   </pic:blipFill>
@@ -11732,7 +11802,6 @@
           <w:i/>
           <w:iCs/>
         </w:rPr>
-        <w:lastRenderedPageBreak/>
         <w:t>Views</w:t>
       </w:r>
       <w:r>
@@ -11765,6 +11834,7 @@
           <w:i/>
           <w:iCs/>
         </w:rPr>
+        <w:lastRenderedPageBreak/>
         <w:t>Controllers</w:t>
       </w:r>
       <w:r>
@@ -12102,7 +12172,7 @@
         <w:rPr>
           <w:noProof/>
         </w:rPr>
-        <w:t>25</w:t>
+        <w:t>24</w:t>
       </w:r>
       <w:r>
         <w:fldChar w:fldCharType="end"/>
@@ -12139,7 +12209,7 @@
                     <pic:cNvPicPr/>
                   </pic:nvPicPr>
                   <pic:blipFill>
-                    <a:blip r:embed="rId36"/>
+                    <a:blip r:embed="rId37"/>
                     <a:stretch>
                       <a:fillRect/>
                     </a:stretch>
@@ -12204,7 +12274,7 @@
         <w:rPr>
           <w:noProof/>
         </w:rPr>
-        <w:t>26</w:t>
+        <w:t>25</w:t>
       </w:r>
       <w:r>
         <w:fldChar w:fldCharType="end"/>
@@ -12241,7 +12311,7 @@
                     <pic:cNvPicPr/>
                   </pic:nvPicPr>
                   <pic:blipFill>
-                    <a:blip r:embed="rId37">
+                    <a:blip r:embed="rId38">
                       <a:extLst>
                         <a:ext uri="{28A0092B-C50C-407E-A947-70E740481C1C}">
                           <a14:useLocalDpi xmlns:a14="http://schemas.microsoft.com/office/drawing/2010/main" val="0"/>
@@ -12422,7 +12492,7 @@
         <w:rPr>
           <w:noProof/>
         </w:rPr>
-        <w:t>27</w:t>
+        <w:t>26</w:t>
       </w:r>
       <w:r>
         <w:fldChar w:fldCharType="end"/>
@@ -12459,7 +12529,7 @@
                     <pic:cNvPicPr/>
                   </pic:nvPicPr>
                   <pic:blipFill>
-                    <a:blip r:embed="rId38"/>
+                    <a:blip r:embed="rId39"/>
                     <a:stretch>
                       <a:fillRect/>
                     </a:stretch>
@@ -12524,7 +12594,7 @@
         <w:rPr>
           <w:noProof/>
         </w:rPr>
-        <w:t>28</w:t>
+        <w:t>27</w:t>
       </w:r>
       <w:r>
         <w:fldChar w:fldCharType="end"/>
@@ -12561,7 +12631,7 @@
                     <pic:cNvPicPr/>
                   </pic:nvPicPr>
                   <pic:blipFill>
-                    <a:blip r:embed="rId39"/>
+                    <a:blip r:embed="rId40"/>
                     <a:stretch>
                       <a:fillRect/>
                     </a:stretch>
@@ -12744,7 +12814,7 @@
         <w:rPr>
           <w:noProof/>
         </w:rPr>
-        <w:t>29</w:t>
+        <w:t>28</w:t>
       </w:r>
       <w:r>
         <w:fldChar w:fldCharType="end"/>
@@ -12781,7 +12851,7 @@
                     <pic:cNvPicPr/>
                   </pic:nvPicPr>
                   <pic:blipFill>
-                    <a:blip r:embed="rId40"/>
+                    <a:blip r:embed="rId41"/>
                     <a:stretch>
                       <a:fillRect/>
                     </a:stretch>
@@ -12948,7 +13018,7 @@
         <w:rPr>
           <w:noProof/>
         </w:rPr>
-        <w:t>30</w:t>
+        <w:t>29</w:t>
       </w:r>
       <w:r>
         <w:fldChar w:fldCharType="end"/>
@@ -12985,7 +13055,7 @@
                     <pic:cNvPicPr/>
                   </pic:nvPicPr>
                   <pic:blipFill>
-                    <a:blip r:embed="rId41"/>
+                    <a:blip r:embed="rId42"/>
                     <a:stretch>
                       <a:fillRect/>
                     </a:stretch>
@@ -13155,7 +13225,7 @@
         <w:rPr>
           <w:noProof/>
         </w:rPr>
-        <w:t>31</w:t>
+        <w:t>30</w:t>
       </w:r>
       <w:r>
         <w:fldChar w:fldCharType="end"/>
@@ -13198,7 +13268,7 @@
                     <pic:cNvPicPr/>
                   </pic:nvPicPr>
                   <pic:blipFill>
-                    <a:blip r:embed="rId42"/>
+                    <a:blip r:embed="rId43"/>
                     <a:stretch>
                       <a:fillRect/>
                     </a:stretch>
@@ -13929,21 +13999,14 @@
       <w:r>
         <w:t xml:space="preserve">Figura </w:t>
       </w:r>
-      <w:r>
-        <w:fldChar w:fldCharType="begin"/>
-      </w:r>
-      <w:r>
-        <w:instrText xml:space="preserve"> SEQ Figura \* ARABIC </w:instrText>
-      </w:r>
-      <w:r>
-        <w:fldChar w:fldCharType="separate"/>
-      </w:r>
-      <w:r>
-        <w:t>32</w:t>
-      </w:r>
-      <w:r>
-        <w:fldChar w:fldCharType="end"/>
-      </w:r>
+      <w:fldSimple w:instr=" SEQ Figura \* ARABIC ">
+        <w:r>
+          <w:rPr>
+            <w:noProof/>
+          </w:rPr>
+          <w:t>31</w:t>
+        </w:r>
+      </w:fldSimple>
       <w:r>
         <w:t xml:space="preserve"> - Exemplo </w:t>
       </w:r>
@@ -13977,7 +14040,7 @@
                     <pic:cNvPicPr/>
                   </pic:nvPicPr>
                   <pic:blipFill>
-                    <a:blip r:embed="rId43"/>
+                    <a:blip r:embed="rId44"/>
                     <a:stretch>
                       <a:fillRect/>
                     </a:stretch>
@@ -15344,6 +15407,85 @@
     </w:p>
     <w:p>
       <w:pPr>
+        <w:pStyle w:val="TituloFiguras"/>
+      </w:pPr>
+      <w:r>
+        <w:t xml:space="preserve">Figura </w:t>
+      </w:r>
+      <w:fldSimple w:instr=" SEQ Figura \* ARABIC ">
+        <w:r>
+          <w:rPr>
+            <w:noProof/>
+          </w:rPr>
+          <w:t>32</w:t>
+        </w:r>
+      </w:fldSimple>
+      <w:r>
+        <w:t xml:space="preserve"> - Diagrama de Casos de Uso</w:t>
+      </w:r>
+    </w:p>
+    <w:p>
+      <w:pPr>
+        <w:pStyle w:val="Legendafiguras"/>
+      </w:pPr>
+      <w:r>
+        <w:drawing>
+          <wp:inline distT="0" distB="0" distL="0" distR="0" wp14:anchorId="1C4DE0D2" wp14:editId="39679EF3">
+            <wp:extent cx="5400040" cy="2464435"/>
+            <wp:effectExtent l="19050" t="19050" r="10160" b="12065"/>
+            <wp:docPr id="16" name="Imagem 16" descr="Diagrama&#10;&#10;Descrição gerada automaticamente"/>
+            <wp:cNvGraphicFramePr>
+              <a:graphicFrameLocks xmlns:a="http://schemas.openxmlformats.org/drawingml/2006/main" noChangeAspect="1"/>
+            </wp:cNvGraphicFramePr>
+            <a:graphic xmlns:a="http://schemas.openxmlformats.org/drawingml/2006/main">
+              <a:graphicData uri="http://schemas.openxmlformats.org/drawingml/2006/picture">
+                <pic:pic xmlns:pic="http://schemas.openxmlformats.org/drawingml/2006/picture">
+                  <pic:nvPicPr>
+                    <pic:cNvPr id="16" name="Imagem 16" descr="Diagrama&#10;&#10;Descrição gerada automaticamente"/>
+                    <pic:cNvPicPr/>
+                  </pic:nvPicPr>
+                  <pic:blipFill>
+                    <a:blip r:embed="rId45"/>
+                    <a:stretch>
+                      <a:fillRect/>
+                    </a:stretch>
+                  </pic:blipFill>
+                  <pic:spPr>
+                    <a:xfrm>
+                      <a:off x="0" y="0"/>
+                      <a:ext cx="5400040" cy="2464435"/>
+                    </a:xfrm>
+                    <a:prstGeom prst="rect">
+                      <a:avLst/>
+                    </a:prstGeom>
+                    <a:ln>
+                      <a:solidFill>
+                        <a:schemeClr val="tx1"/>
+                      </a:solidFill>
+                    </a:ln>
+                  </pic:spPr>
+                </pic:pic>
+              </a:graphicData>
+            </a:graphic>
+          </wp:inline>
+        </w:drawing>
+      </w:r>
+    </w:p>
+    <w:p>
+      <w:pPr>
+        <w:pStyle w:val="Legendafiguras"/>
+      </w:pPr>
+      <w:r>
+        <w:t>Fonte: Do próprio autor, 2022.</w:t>
+      </w:r>
+    </w:p>
+    <w:p>
+      <w:pPr>
+        <w:pStyle w:val="Legendafiguras"/>
+      </w:pPr>
+    </w:p>
+    <w:p>
+      <w:pPr>
         <w:pStyle w:val="Ttulo2"/>
       </w:pPr>
       <w:bookmarkStart w:id="27" w:name="_Toc119719668"/>
@@ -15551,6 +15693,7 @@
           <w:sz w:val="24"/>
           <w:szCs w:val="24"/>
         </w:rPr>
+        <w:lastRenderedPageBreak/>
         <w:t xml:space="preserve">ARAÚJO, M. </w:t>
       </w:r>
       <w:r>
@@ -15902,7 +16045,6 @@
           <w:sz w:val="24"/>
           <w:szCs w:val="24"/>
         </w:rPr>
-        <w:lastRenderedPageBreak/>
         <w:t>BOOTSTRAP. </w:t>
       </w:r>
       <w:r>
@@ -16619,6 +16761,7 @@
           <w:sz w:val="24"/>
           <w:szCs w:val="24"/>
         </w:rPr>
+        <w:lastRenderedPageBreak/>
         <w:t>FERREIRA, Brenda Sotero. </w:t>
       </w:r>
       <w:r>
@@ -16989,7 +17132,6 @@
           <w:sz w:val="24"/>
           <w:szCs w:val="24"/>
         </w:rPr>
-        <w:lastRenderedPageBreak/>
         <w:t xml:space="preserve">GUDWIN, Ricardo R. </w:t>
       </w:r>
       <w:r>
@@ -17653,6 +17795,7 @@
           <w:sz w:val="24"/>
           <w:szCs w:val="24"/>
         </w:rPr>
+        <w:lastRenderedPageBreak/>
         <w:t xml:space="preserve">MENDES, Douglas Rocha. </w:t>
       </w:r>
       <w:r>
@@ -17982,7 +18125,6 @@
           <w:sz w:val="24"/>
           <w:szCs w:val="24"/>
         </w:rPr>
-        <w:lastRenderedPageBreak/>
         <w:t xml:space="preserve">TECHIO, Gabriel Bressan; CHICON, Patricia Mariotto Mozzaquatro. </w:t>
       </w:r>
       <w:r>
@@ -18420,6 +18562,7 @@
           <w:sz w:val="24"/>
           <w:szCs w:val="24"/>
         </w:rPr>
+        <w:lastRenderedPageBreak/>
         <w:t>QUIERELLI, Davi Antonio. </w:t>
       </w:r>
       <w:r>
@@ -18659,7 +18802,7 @@
       </w:pPr>
     </w:p>
     <w:sectPr>
-      <w:headerReference w:type="default" r:id="rId44"/>
+      <w:headerReference w:type="default" r:id="rId46"/>
       <w:pgSz w:w="11906" w:h="16838"/>
       <w:pgMar w:top="1417" w:right="1701" w:bottom="1417" w:left="1701" w:header="709" w:footer="709" w:gutter="0"/>
       <w:cols w:space="708"/>

</xml_diff>

<commit_message>
mudei o nome do arquivo
</commit_message>
<xml_diff>
--- a/Monografia/TCC.docx
+++ b/Monografia/TCC.docx
@@ -7927,14 +7927,24 @@
       <w:r>
         <w:t xml:space="preserve">Figura </w:t>
       </w:r>
-      <w:fldSimple w:instr=" SEQ Figura \* ARABIC ">
-        <w:r>
-          <w:rPr>
-            <w:noProof/>
-          </w:rPr>
-          <w:t>11</w:t>
-        </w:r>
-      </w:fldSimple>
+      <w:r>
+        <w:fldChar w:fldCharType="begin"/>
+      </w:r>
+      <w:r>
+        <w:instrText xml:space="preserve"> SEQ Figura \* ARABIC </w:instrText>
+      </w:r>
+      <w:r>
+        <w:fldChar w:fldCharType="separate"/>
+      </w:r>
+      <w:r>
+        <w:rPr>
+          <w:noProof/>
+        </w:rPr>
+        <w:t>11</w:t>
+      </w:r>
+      <w:r>
+        <w:fldChar w:fldCharType="end"/>
+      </w:r>
       <w:r>
         <w:t xml:space="preserve"> - Validação do Formulário, Código JavaScript</w:t>
       </w:r>
@@ -8046,14 +8056,24 @@
       <w:r>
         <w:t xml:space="preserve">Figura </w:t>
       </w:r>
-      <w:fldSimple w:instr=" SEQ Figura \* ARABIC ">
-        <w:r>
-          <w:rPr>
-            <w:noProof/>
-          </w:rPr>
-          <w:t>12</w:t>
-        </w:r>
-      </w:fldSimple>
+      <w:r>
+        <w:fldChar w:fldCharType="begin"/>
+      </w:r>
+      <w:r>
+        <w:instrText xml:space="preserve"> SEQ Figura \* ARABIC </w:instrText>
+      </w:r>
+      <w:r>
+        <w:fldChar w:fldCharType="separate"/>
+      </w:r>
+      <w:r>
+        <w:rPr>
+          <w:noProof/>
+        </w:rPr>
+        <w:t>12</w:t>
+      </w:r>
+      <w:r>
+        <w:fldChar w:fldCharType="end"/>
+      </w:r>
       <w:r>
         <w:t xml:space="preserve"> - </w:t>
       </w:r>
@@ -8456,7 +8476,10 @@
         <w:t>DALL’OGLIO, 2015).</w:t>
       </w:r>
       <w:r>
-        <w:t xml:space="preserve"> O PHP 3 t</w:t>
+        <w:t xml:space="preserve"> </w:t>
+      </w:r>
+      <w:r>
+        <w:t>O PHP 3 t</w:t>
       </w:r>
       <w:r>
         <w:t>inha como novidade</w:t>
@@ -8725,16 +8748,22 @@
       <w:r>
         <w:t xml:space="preserve"> </w:t>
       </w:r>
-      <w:r>
-        <w:t>A Figura 1 demonstra a estrutura padrão de um código PHP.</w:t>
-      </w:r>
-    </w:p>
-    <w:p>
-      <w:r>
-        <w:t xml:space="preserve">CONVERSE e </w:t>
-      </w:r>
-      <w:r>
-        <w:t>PARK</w:t>
+    </w:p>
+    <w:p>
+      <w:r>
+        <w:t>C</w:t>
+      </w:r>
+      <w:r>
+        <w:t>onverse</w:t>
+      </w:r>
+      <w:r>
+        <w:t xml:space="preserve"> e </w:t>
+      </w:r>
+      <w:r>
+        <w:t>P</w:t>
+      </w:r>
+      <w:r>
+        <w:t>ark</w:t>
       </w:r>
       <w:r>
         <w:t xml:space="preserve"> (</w:t>
@@ -8804,6 +8833,19 @@
     </w:p>
     <w:p>
       <w:pPr>
+        <w:spacing w:after="160" w:line="259" w:lineRule="auto"/>
+        <w:jc w:val="left"/>
+        <w:rPr>
+          <w:b/>
+          <w:sz w:val="20"/>
+        </w:rPr>
+      </w:pPr>
+      <w:r>
+        <w:br w:type="page"/>
+      </w:r>
+    </w:p>
+    <w:p>
+      <w:pPr>
         <w:pStyle w:val="TituloFiguras"/>
         <w:rPr>
           <w:i/>
@@ -8811,6 +8853,7 @@
         </w:rPr>
       </w:pPr>
       <w:r>
+        <w:lastRenderedPageBreak/>
         <w:t xml:space="preserve">Figura </w:t>
       </w:r>
       <w:r>
@@ -8847,7 +8890,6 @@
           <w:noProof/>
           <w:lang w:eastAsia="pt-BR"/>
         </w:rPr>
-        <w:lastRenderedPageBreak/>
         <w:drawing>
           <wp:inline distT="0" distB="0" distL="0" distR="0" wp14:anchorId="0E23AA92" wp14:editId="5C46BDC5">
             <wp:extent cx="5400040" cy="1916430"/>
@@ -9135,9 +9177,23 @@
     </w:p>
     <w:p>
       <w:pPr>
+        <w:spacing w:after="160" w:line="259" w:lineRule="auto"/>
+        <w:jc w:val="left"/>
+        <w:rPr>
+          <w:b/>
+          <w:sz w:val="20"/>
+        </w:rPr>
+      </w:pPr>
+      <w:r>
+        <w:br w:type="page"/>
+      </w:r>
+    </w:p>
+    <w:p>
+      <w:pPr>
         <w:pStyle w:val="TituloFiguras"/>
       </w:pPr>
       <w:r>
+        <w:lastRenderedPageBreak/>
         <w:t xml:space="preserve">Figura </w:t>
       </w:r>
       <w:r>
@@ -9205,7 +9261,6 @@
           <w:noProof/>
           <w:lang w:eastAsia="pt-BR"/>
         </w:rPr>
-        <w:lastRenderedPageBreak/>
         <w:drawing>
           <wp:inline distT="0" distB="0" distL="0" distR="0" wp14:anchorId="65DFB9CF" wp14:editId="4D52EAE7">
             <wp:extent cx="4000500" cy="200025"/>
@@ -9875,60 +9930,9 @@
     </w:p>
     <w:p>
       <w:pPr>
-        <w:pStyle w:val="Legendafiguras"/>
-      </w:pPr>
-    </w:p>
-    <w:p>
-      <w:pPr>
-        <w:pStyle w:val="Legendafiguras"/>
-      </w:pPr>
-    </w:p>
-    <w:p>
-      <w:pPr>
-        <w:pStyle w:val="Legendafiguras"/>
-      </w:pPr>
-    </w:p>
-    <w:p>
-      <w:pPr>
-        <w:pStyle w:val="Legendafiguras"/>
-      </w:pPr>
-    </w:p>
-    <w:p>
-      <w:pPr>
-        <w:pStyle w:val="Legendafiguras"/>
-      </w:pPr>
-    </w:p>
-    <w:p>
-      <w:pPr>
-        <w:pStyle w:val="Legendafiguras"/>
-      </w:pPr>
-    </w:p>
-    <w:p>
-      <w:pPr>
-        <w:pStyle w:val="Legendafiguras"/>
-      </w:pPr>
-    </w:p>
-    <w:p>
-      <w:pPr>
-        <w:pStyle w:val="Legendafiguras"/>
-      </w:pPr>
-    </w:p>
-    <w:p>
-      <w:pPr>
-        <w:pStyle w:val="Legendafiguras"/>
-      </w:pPr>
-    </w:p>
-    <w:p>
-      <w:pPr>
-        <w:pStyle w:val="Legendafiguras"/>
-      </w:pPr>
-    </w:p>
-    <w:p>
-      <w:pPr>
         <w:pStyle w:val="TituloFiguras"/>
       </w:pPr>
       <w:r>
-        <w:lastRenderedPageBreak/>
         <w:t xml:space="preserve">Figura </w:t>
       </w:r>
       <w:r>
@@ -9969,9 +9973,9 @@
           <w:lang w:eastAsia="pt-BR"/>
         </w:rPr>
         <w:drawing>
-          <wp:inline distT="0" distB="0" distL="0" distR="0" wp14:anchorId="10069876" wp14:editId="468626D5">
-            <wp:extent cx="5400040" cy="1675765"/>
-            <wp:effectExtent l="19050" t="19050" r="10160" b="19685"/>
+          <wp:inline distT="0" distB="0" distL="0" distR="0" wp14:anchorId="10069876" wp14:editId="3E4560B3">
+            <wp:extent cx="3600450" cy="1117308"/>
+            <wp:effectExtent l="19050" t="19050" r="19050" b="26035"/>
             <wp:docPr id="8" name="Imagem 8" descr="Forma&#10;&#10;Descrição gerada automaticamente"/>
             <wp:cNvGraphicFramePr>
               <a:graphicFrameLocks xmlns:a="http://schemas.openxmlformats.org/drawingml/2006/main" noChangeAspect="1"/>
@@ -9992,7 +9996,7 @@
                   <pic:spPr>
                     <a:xfrm>
                       <a:off x="0" y="0"/>
-                      <a:ext cx="5400040" cy="1675765"/>
+                      <a:ext cx="3658913" cy="1135451"/>
                     </a:xfrm>
                     <a:prstGeom prst="rect">
                       <a:avLst/>
@@ -10029,6 +10033,7 @@
         <w:pStyle w:val="Legendafiguras"/>
       </w:pPr>
       <w:r>
+        <w:lastRenderedPageBreak/>
         <w:t>.</w:t>
       </w:r>
     </w:p>
@@ -10365,7 +10370,6 @@
           <w:i/>
           <w:iCs/>
         </w:rPr>
-        <w:lastRenderedPageBreak/>
         <w:t xml:space="preserve">views </w:t>
       </w:r>
       <w:r>
@@ -10467,9 +10471,23 @@
     </w:p>
     <w:p>
       <w:pPr>
+        <w:spacing w:after="160" w:line="259" w:lineRule="auto"/>
+        <w:jc w:val="left"/>
+        <w:rPr>
+          <w:b/>
+          <w:sz w:val="20"/>
+        </w:rPr>
+      </w:pPr>
+      <w:r>
+        <w:br w:type="page"/>
+      </w:r>
+    </w:p>
+    <w:p>
+      <w:pPr>
         <w:pStyle w:val="TituloFiguras"/>
       </w:pPr>
       <w:r>
+        <w:lastRenderedPageBreak/>
         <w:t xml:space="preserve">Figura </w:t>
       </w:r>
       <w:r>
@@ -10513,9 +10531,9 @@
           <w:lang w:eastAsia="pt-BR"/>
         </w:rPr>
         <w:drawing>
-          <wp:inline distT="0" distB="0" distL="0" distR="0" wp14:anchorId="5E1AC99C" wp14:editId="26859384">
-            <wp:extent cx="5362575" cy="1390650"/>
-            <wp:effectExtent l="19050" t="19050" r="28575" b="19050"/>
+          <wp:inline distT="0" distB="0" distL="0" distR="0" wp14:anchorId="5E1AC99C" wp14:editId="04BEC6C8">
+            <wp:extent cx="3379156" cy="876300"/>
+            <wp:effectExtent l="19050" t="19050" r="12065" b="19050"/>
             <wp:docPr id="9" name="Imagem 9" descr="Tela de celular com texto preto sobre fundo branco&#10;&#10;Descrição gerada automaticamente com confiança média"/>
             <wp:cNvGraphicFramePr>
               <a:graphicFrameLocks xmlns:a="http://schemas.openxmlformats.org/drawingml/2006/main" noChangeAspect="1"/>
@@ -10536,7 +10554,7 @@
                   <pic:spPr>
                     <a:xfrm>
                       <a:off x="0" y="0"/>
-                      <a:ext cx="5362575" cy="1390650"/>
+                      <a:ext cx="3379156" cy="876300"/>
                     </a:xfrm>
                     <a:prstGeom prst="rect">
                       <a:avLst/>
@@ -10615,13 +10633,7 @@
         <w:rPr>
           <w:szCs w:val="24"/>
         </w:rPr>
-        <w:t>não faz necessário o uso de códigos PHP na view,</w:t>
-      </w:r>
-      <w:r>
-        <w:rPr>
-          <w:szCs w:val="24"/>
-        </w:rPr>
-        <w:t xml:space="preserve"> apenas utiliza uma </w:t>
+        <w:t xml:space="preserve">não faz necessário o uso de códigos PHP na </w:t>
       </w:r>
       <w:r>
         <w:rPr>
@@ -10629,78 +10641,93 @@
           <w:iCs/>
           <w:szCs w:val="24"/>
         </w:rPr>
-        <w:t xml:space="preserve">tag </w:t>
-      </w:r>
-      <w:r>
-        <w:rPr>
-          <w:szCs w:val="24"/>
-        </w:rPr>
-        <w:t>específica do próprio para imprimir o valor de uma variável:</w:t>
-      </w:r>
-      <w:r>
-        <w:rPr>
-          <w:szCs w:val="24"/>
-        </w:rPr>
-        <w:t xml:space="preserve"> {{ $exemplo-&gt;titulo }}</w:t>
-      </w:r>
-      <w:r>
-        <w:t>.</w:t>
-      </w:r>
-    </w:p>
-    <w:p>
-      <w:pPr>
-        <w:pStyle w:val="TituloFiguras"/>
-      </w:pPr>
-    </w:p>
-    <w:p>
-      <w:pPr>
-        <w:pStyle w:val="TituloFiguras"/>
-      </w:pPr>
-      <w:r>
-        <w:t xml:space="preserve">Figura </w:t>
-      </w:r>
-      <w:r>
-        <w:fldChar w:fldCharType="begin"/>
-      </w:r>
-      <w:r>
-        <w:instrText>SEQ Figura \* ARABIC</w:instrText>
-      </w:r>
-      <w:r>
-        <w:fldChar w:fldCharType="separate"/>
-      </w:r>
-      <w:r>
-        <w:rPr>
-          <w:noProof/>
-        </w:rPr>
-        <w:t>21</w:t>
-      </w:r>
-      <w:r>
-        <w:fldChar w:fldCharType="end"/>
-      </w:r>
-      <w:r>
-        <w:t xml:space="preserve"> - </w:t>
-      </w:r>
-      <w:r>
-        <w:t>Exemplo</w:t>
-      </w:r>
-      <w:r>
-        <w:t xml:space="preserve"> de </w:t>
+        <w:t>view</w:t>
+      </w:r>
+      <w:r>
+        <w:rPr>
+          <w:szCs w:val="24"/>
+        </w:rPr>
+        <w:t>,</w:t>
+      </w:r>
+      <w:r>
+        <w:rPr>
+          <w:szCs w:val="24"/>
+        </w:rPr>
+        <w:t xml:space="preserve"> apenas utiliza uma </w:t>
       </w:r>
       <w:r>
         <w:rPr>
           <w:i/>
           <w:iCs/>
-        </w:rPr>
-        <w:t>View</w:t>
-      </w:r>
-      <w:r>
-        <w:t xml:space="preserve"> com</w:t>
+          <w:szCs w:val="24"/>
+        </w:rPr>
+        <w:t xml:space="preserve">tag </w:t>
+      </w:r>
+      <w:r>
+        <w:rPr>
+          <w:szCs w:val="24"/>
+        </w:rPr>
+        <w:t>específica do próprio para imprimir o valor de uma variável:</w:t>
+      </w:r>
+      <w:r>
+        <w:rPr>
+          <w:szCs w:val="24"/>
+        </w:rPr>
+        <w:t xml:space="preserve"> {{ $exemplo-&gt;titulo }}</w:t>
+      </w:r>
+      <w:r>
+        <w:t>.</w:t>
+      </w:r>
+    </w:p>
+    <w:p>
+      <w:pPr>
+        <w:pStyle w:val="TituloFiguras"/>
+      </w:pPr>
+      <w:r>
+        <w:t xml:space="preserve">Figura </w:t>
+      </w:r>
+      <w:r>
+        <w:fldChar w:fldCharType="begin"/>
+      </w:r>
+      <w:r>
+        <w:instrText>SEQ Figura \* ARABIC</w:instrText>
+      </w:r>
+      <w:r>
+        <w:fldChar w:fldCharType="separate"/>
+      </w:r>
+      <w:r>
+        <w:rPr>
+          <w:noProof/>
+        </w:rPr>
+        <w:t>21</w:t>
+      </w:r>
+      <w:r>
+        <w:fldChar w:fldCharType="end"/>
+      </w:r>
+      <w:r>
+        <w:t xml:space="preserve"> - </w:t>
+      </w:r>
+      <w:r>
+        <w:t>Exemplo</w:t>
+      </w:r>
+      <w:r>
+        <w:t xml:space="preserve"> de </w:t>
       </w:r>
       <w:r>
         <w:rPr>
           <w:i/>
           <w:iCs/>
         </w:rPr>
+        <w:t>View</w:t>
+      </w:r>
+      <w:r>
+        <w:t xml:space="preserve"> com</w:t>
+      </w:r>
+      <w:r>
+        <w:rPr>
+          <w:i/>
+          <w:iCs/>
+        </w:rPr>
         <w:t xml:space="preserve"> Blade</w:t>
       </w:r>
     </w:p>
@@ -10714,9 +10741,9 @@
           <w:lang w:eastAsia="pt-BR"/>
         </w:rPr>
         <w:drawing>
-          <wp:inline distT="0" distB="0" distL="0" distR="0" wp14:anchorId="0F768523" wp14:editId="771ED1DB">
-            <wp:extent cx="5400040" cy="1183005"/>
-            <wp:effectExtent l="19050" t="19050" r="10160" b="17145"/>
+          <wp:inline distT="0" distB="0" distL="0" distR="0" wp14:anchorId="0F768523" wp14:editId="0E4DD1F3">
+            <wp:extent cx="3419475" cy="749117"/>
+            <wp:effectExtent l="19050" t="19050" r="9525" b="13335"/>
             <wp:docPr id="10" name="Imagem 10" descr="Texto, Carta&#10;&#10;Descrição gerada automaticamente"/>
             <wp:cNvGraphicFramePr>
               <a:graphicFrameLocks xmlns:a="http://schemas.openxmlformats.org/drawingml/2006/main" noChangeAspect="1"/>
@@ -10737,7 +10764,7 @@
                   <pic:spPr>
                     <a:xfrm>
                       <a:off x="0" y="0"/>
-                      <a:ext cx="5400040" cy="1183005"/>
+                      <a:ext cx="3492257" cy="765062"/>
                     </a:xfrm>
                     <a:prstGeom prst="rect">
                       <a:avLst/>
@@ -10784,34 +10811,22 @@
       </w:pPr>
     </w:p>
     <w:p>
-      <w:pPr>
-        <w:pStyle w:val="Legendafiguras"/>
-        <w:rPr>
-          <w:sz w:val="24"/>
-        </w:rPr>
-      </w:pPr>
-      <w:r>
-        <w:rPr>
-          <w:sz w:val="24"/>
-        </w:rPr>
+      <w:r>
         <w:t>Nos tempos atuais frameworks não são novidade no meio de desenvolvimento de softwares. Grande parte das linguagens possuem frameworks dos mais variados tipos. De acordo com McCool (2012), um framework assimila um conjunto de classes ou funções implantadas em uma linguagem de programação específica, facilitando o processo de desenvolver um software. Um framework, então, é um conceito, uma estrutura que serve como início para o desenvolvimento de um projeto específico.</w:t>
       </w:r>
-    </w:p>
-    <w:p>
-      <w:r>
-        <w:t xml:space="preserve">Ao criar um projeto com o Laravel, os seguintes arquivos e pastas mostrados na figura </w:t>
-      </w:r>
-      <w:r>
-        <w:t>6</w:t>
-      </w:r>
-      <w:r>
-        <w:t xml:space="preserve"> fazem parte da pasta raiz do projeto.</w:t>
-      </w:r>
-    </w:p>
-    <w:p/>
-    <w:p/>
-    <w:p/>
-    <w:p/>
+      <w:r>
+        <w:t xml:space="preserve"> </w:t>
+      </w:r>
+      <w:r>
+        <w:t>Ao criar um projeto com o Laravel, os seguintes arquivos e pastas</w:t>
+      </w:r>
+      <w:r>
+        <w:t xml:space="preserve"> </w:t>
+      </w:r>
+      <w:r>
+        <w:t>fazem parte da pasta raiz do projeto.</w:t>
+      </w:r>
+    </w:p>
     <w:p>
       <w:pPr>
         <w:pStyle w:val="TituloFiguras"/>
@@ -10821,17 +10836,38 @@
         </w:rPr>
       </w:pPr>
       <w:r>
-        <w:lastRenderedPageBreak/>
         <w:t xml:space="preserve">Figura </w:t>
       </w:r>
-      <w:fldSimple w:instr=" SEQ Figura \* ARABIC ">
-        <w:r>
-          <w:rPr>
-            <w:noProof/>
-          </w:rPr>
-          <w:t>22</w:t>
-        </w:r>
-      </w:fldSimple>
+      <w:r>
+        <w:rPr>
+          <w:i/>
+          <w:iCs/>
+        </w:rPr>
+        <w:fldChar w:fldCharType="begin"/>
+      </w:r>
+      <w:r>
+        <w:instrText xml:space="preserve"> SEQ Figura \* ARABIC </w:instrText>
+      </w:r>
+      <w:r>
+        <w:rPr>
+          <w:i/>
+          <w:iCs/>
+        </w:rPr>
+        <w:fldChar w:fldCharType="separate"/>
+      </w:r>
+      <w:r>
+        <w:rPr>
+          <w:noProof/>
+        </w:rPr>
+        <w:t>22</w:t>
+      </w:r>
+      <w:r>
+        <w:rPr>
+          <w:i/>
+          <w:iCs/>
+        </w:rPr>
+        <w:fldChar w:fldCharType="end"/>
+      </w:r>
       <w:r>
         <w:t xml:space="preserve"> - Pastas Padrões de um Projeto Laravel 9</w:t>
       </w:r>
@@ -10846,8 +10882,8 @@
           <w:lang w:eastAsia="pt-BR"/>
         </w:rPr>
         <w:drawing>
-          <wp:inline distT="0" distB="0" distL="0" distR="0" wp14:anchorId="13EBAE33" wp14:editId="36F1A7A7">
-            <wp:extent cx="1950969" cy="3343275"/>
+          <wp:inline distT="0" distB="0" distL="0" distR="0" wp14:anchorId="13EBAE33" wp14:editId="4B49CE46">
+            <wp:extent cx="1700845" cy="2914650"/>
             <wp:effectExtent l="0" t="0" r="0" b="0"/>
             <wp:docPr id="13" name="Imagem 13" descr="Interface gráfica do usuário, Aplicativo&#10;&#10;Descrição gerada automaticamente"/>
             <wp:cNvGraphicFramePr>
@@ -10863,7 +10899,7 @@
                     </pic:cNvPicPr>
                   </pic:nvPicPr>
                   <pic:blipFill>
-                    <a:blip r:embed="rId35">
+                    <a:blip r:embed="rId35" cstate="print">
                       <a:extLst>
                         <a:ext uri="{28A0092B-C50C-407E-A947-70E740481C1C}">
                           <a14:useLocalDpi xmlns:a14="http://schemas.microsoft.com/office/drawing/2010/main" val="0"/>
@@ -10878,7 +10914,7 @@
                   <pic:spPr bwMode="auto">
                     <a:xfrm>
                       <a:off x="0" y="0"/>
-                      <a:ext cx="1976891" cy="3387697"/>
+                      <a:ext cx="1730439" cy="2965365"/>
                     </a:xfrm>
                     <a:prstGeom prst="rect">
                       <a:avLst/>
@@ -11139,7 +11175,6 @@
           <w:i/>
           <w:iCs/>
         </w:rPr>
-        <w:lastRenderedPageBreak/>
         <w:t>storage</w:t>
       </w:r>
       <w:r>
@@ -11258,6 +11293,7 @@
         </w:numPr>
       </w:pPr>
       <w:r>
+        <w:lastRenderedPageBreak/>
         <w:t>.gitignore: arquivo responsável por impedir outros arquivos de serem adicionados a repositórios GIT, como o arquivo detentor da chave da aplicação e a pasta do próprio framework.</w:t>
       </w:r>
     </w:p>
@@ -11353,11 +11389,7 @@
         <w:t>tags</w:t>
       </w:r>
       <w:r>
-        <w:t xml:space="preserve"> e marcações comumente adotados para gerar </w:t>
-      </w:r>
-      <w:r>
-        <w:lastRenderedPageBreak/>
-        <w:t xml:space="preserve">documentação. Este arquivo possui informações sobre o </w:t>
+        <w:t xml:space="preserve"> e marcações comumente adotados para gerar documentação. Este arquivo possui informações sobre o </w:t>
       </w:r>
       <w:r>
         <w:rPr>
@@ -11630,6 +11662,7 @@
     </w:p>
     <w:p>
       <w:r>
+        <w:lastRenderedPageBreak/>
         <w:t xml:space="preserve">Conforme apresentado na Figura </w:t>
       </w:r>
       <w:r>
@@ -11834,7 +11867,6 @@
           <w:i/>
           <w:iCs/>
         </w:rPr>
-        <w:lastRenderedPageBreak/>
         <w:t>Controllers</w:t>
       </w:r>
       <w:r>
@@ -13401,7 +13433,13 @@
         <w:t>,</w:t>
       </w:r>
       <w:r>
-        <w:t xml:space="preserve"> com o fito de armazenar e salvar informações e registros, sejam eles funcionais ou não funcionais. </w:t>
+        <w:t xml:space="preserve"> com o </w:t>
+      </w:r>
+      <w:r>
+        <w:t>objetivo</w:t>
+      </w:r>
+      <w:r>
+        <w:t xml:space="preserve"> de armazenar e salvar informações e registros, sejam eles funcionais ou não funcionais. </w:t>
       </w:r>
       <w:r>
         <w:rPr>
@@ -13483,51 +13521,101 @@
           <w:szCs w:val="20"/>
           <w:shd w:val="clear" w:color="auto" w:fill="FFFFFF"/>
         </w:rPr>
-        <w:t xml:space="preserve"> MANOVICH (2015, P</w:t>
-      </w:r>
-      <w:r>
-        <w:rPr>
-          <w:rFonts w:cs="Arial"/>
+        <w:t xml:space="preserve"> </w:t>
+      </w:r>
+      <w:r>
+        <w:rPr>
+          <w:rFonts w:cs="Arial"/>
+          <w:color w:val="222222"/>
           <w:sz w:val="20"/>
           <w:szCs w:val="20"/>
           <w:shd w:val="clear" w:color="auto" w:fill="FFFFFF"/>
         </w:rPr>
-        <w:t>.</w:t>
-      </w:r>
-      <w:r>
-        <w:rPr>
-          <w:rFonts w:cs="Arial"/>
+        <w:t>(</w:t>
+      </w:r>
+      <w:r>
+        <w:rPr>
+          <w:rFonts w:cs="Arial"/>
+          <w:color w:val="222222"/>
           <w:sz w:val="20"/>
           <w:szCs w:val="20"/>
           <w:shd w:val="clear" w:color="auto" w:fill="FFFFFF"/>
         </w:rPr>
-        <w:t xml:space="preserve"> </w:t>
-      </w:r>
-      <w:r>
-        <w:rPr>
-          <w:rFonts w:cs="Arial"/>
+        <w:t>MANOVICH</w:t>
+      </w:r>
+      <w:r>
+        <w:rPr>
+          <w:rFonts w:cs="Arial"/>
+          <w:color w:val="222222"/>
           <w:sz w:val="20"/>
           <w:szCs w:val="20"/>
           <w:shd w:val="clear" w:color="auto" w:fill="FFFFFF"/>
         </w:rPr>
-        <w:t>8</w:t>
-      </w:r>
-      <w:r>
-        <w:rPr>
-          <w:rFonts w:cs="Arial"/>
+        <w:t xml:space="preserve">, </w:t>
+      </w:r>
+      <w:r>
+        <w:rPr>
+          <w:rFonts w:cs="Arial"/>
+          <w:color w:val="222222"/>
           <w:sz w:val="20"/>
           <w:szCs w:val="20"/>
           <w:shd w:val="clear" w:color="auto" w:fill="FFFFFF"/>
         </w:rPr>
-        <w:t>)</w:t>
-      </w:r>
-      <w:r>
-        <w:rPr>
-          <w:rFonts w:cs="Arial"/>
+        <w:t xml:space="preserve">2015, </w:t>
+      </w:r>
+      <w:r>
+        <w:rPr>
+          <w:rFonts w:cs="Arial"/>
+          <w:color w:val="222222"/>
           <w:sz w:val="20"/>
           <w:szCs w:val="20"/>
           <w:shd w:val="clear" w:color="auto" w:fill="FFFFFF"/>
         </w:rPr>
+        <w:t>p</w:t>
+      </w:r>
+      <w:r>
+        <w:rPr>
+          <w:rFonts w:cs="Arial"/>
+          <w:sz w:val="20"/>
+          <w:szCs w:val="20"/>
+          <w:shd w:val="clear" w:color="auto" w:fill="FFFFFF"/>
+        </w:rPr>
+        <w:t>.</w:t>
+      </w:r>
+      <w:r>
+        <w:rPr>
+          <w:rFonts w:cs="Arial"/>
+          <w:sz w:val="20"/>
+          <w:szCs w:val="20"/>
+          <w:shd w:val="clear" w:color="auto" w:fill="FFFFFF"/>
+        </w:rPr>
+        <w:t xml:space="preserve"> </w:t>
+      </w:r>
+      <w:r>
+        <w:rPr>
+          <w:rFonts w:cs="Arial"/>
+          <w:sz w:val="20"/>
+          <w:szCs w:val="20"/>
+          <w:shd w:val="clear" w:color="auto" w:fill="FFFFFF"/>
+        </w:rPr>
+        <w:t>8</w:t>
+      </w:r>
+      <w:r>
+        <w:rPr>
+          <w:rFonts w:cs="Arial"/>
+          <w:sz w:val="20"/>
+          <w:szCs w:val="20"/>
+          <w:shd w:val="clear" w:color="auto" w:fill="FFFFFF"/>
+        </w:rPr>
+        <w:t>)</w:t>
+      </w:r>
+      <w:r>
+        <w:rPr>
+          <w:rFonts w:cs="Arial"/>
+          <w:sz w:val="20"/>
+          <w:szCs w:val="20"/>
+          <w:shd w:val="clear" w:color="auto" w:fill="FFFFFF"/>
+        </w:rPr>
         <w:t>.</w:t>
       </w:r>
     </w:p>
@@ -13994,19 +14082,43 @@
     </w:p>
     <w:p>
       <w:pPr>
+        <w:spacing w:after="160" w:line="259" w:lineRule="auto"/>
+        <w:jc w:val="left"/>
+        <w:rPr>
+          <w:b/>
+          <w:sz w:val="20"/>
+        </w:rPr>
+      </w:pPr>
+      <w:r>
+        <w:br w:type="page"/>
+      </w:r>
+    </w:p>
+    <w:p>
+      <w:pPr>
         <w:pStyle w:val="TituloFiguras"/>
       </w:pPr>
       <w:r>
+        <w:lastRenderedPageBreak/>
         <w:t xml:space="preserve">Figura </w:t>
       </w:r>
-      <w:fldSimple w:instr=" SEQ Figura \* ARABIC ">
-        <w:r>
-          <w:rPr>
-            <w:noProof/>
-          </w:rPr>
-          <w:t>31</w:t>
-        </w:r>
-      </w:fldSimple>
+      <w:r>
+        <w:fldChar w:fldCharType="begin"/>
+      </w:r>
+      <w:r>
+        <w:instrText xml:space="preserve"> SEQ Figura \* ARABIC </w:instrText>
+      </w:r>
+      <w:r>
+        <w:fldChar w:fldCharType="separate"/>
+      </w:r>
+      <w:r>
+        <w:rPr>
+          <w:noProof/>
+        </w:rPr>
+        <w:t>31</w:t>
+      </w:r>
+      <w:r>
+        <w:fldChar w:fldCharType="end"/>
+      </w:r>
       <w:r>
         <w:t xml:space="preserve"> - Exemplo </w:t>
       </w:r>
@@ -14023,7 +14135,6 @@
           <w:noProof/>
           <w:lang w:eastAsia="pt-BR"/>
         </w:rPr>
-        <w:lastRenderedPageBreak/>
         <w:drawing>
           <wp:inline distT="0" distB="0" distL="0" distR="0" wp14:anchorId="56C832F7" wp14:editId="5958009A">
             <wp:extent cx="3192681" cy="636043"/>
@@ -14419,268 +14530,279 @@
       </w:r>
       <w:bookmarkEnd w:id="17"/>
     </w:p>
+    <w:p>
+      <w:r>
+        <w:t>A Normalização é definida por Date (2004) como um conjunto de regras que ocasiona na construção de modelos mais robustos, com menos dependências entre seus elementos e menos redundância de informações</w:t>
+      </w:r>
+    </w:p>
+    <w:p>
+      <w:pPr>
+        <w:pStyle w:val="Ttulo3"/>
+      </w:pPr>
+      <w:bookmarkStart w:id="18" w:name="_Toc119719660"/>
+      <w:r>
+        <w:t xml:space="preserve">2.7.3 </w:t>
+      </w:r>
+      <w:r>
+        <w:t>Dicionário de Dados</w:t>
+      </w:r>
+      <w:bookmarkEnd w:id="18"/>
+    </w:p>
     <w:p/>
     <w:p>
       <w:pPr>
+        <w:pStyle w:val="Ttulo2"/>
+      </w:pPr>
+      <w:bookmarkStart w:id="19" w:name="_Toc119719661"/>
+      <w:r>
+        <w:t xml:space="preserve">2.8 </w:t>
+      </w:r>
+      <w:r>
+        <w:t>UML</w:t>
+      </w:r>
+      <w:bookmarkEnd w:id="19"/>
+    </w:p>
+    <w:p>
+      <w:r>
+        <w:t xml:space="preserve">A </w:t>
+      </w:r>
+      <w:r>
+        <w:rPr>
+          <w:i/>
+        </w:rPr>
+        <w:t>Unifed Modeling Language</w:t>
+      </w:r>
+      <w:r>
+        <w:t xml:space="preserve"> ou linguagem de modelo unificada (UML) é uma ferramenta de modelagem e planejamento visual de projetos de </w:t>
+      </w:r>
+      <w:r>
+        <w:rPr>
+          <w:i/>
+        </w:rPr>
+        <w:t>software</w:t>
+      </w:r>
+      <w:r>
+        <w:t xml:space="preserve">. Uma UML mostra diversos tipos de pré-modelos ou esboços de diagramas, dentre todos os diagramas, os mais utilizados para este serviço são os diagramas de </w:t>
+      </w:r>
+      <w:r>
+        <w:lastRenderedPageBreak/>
+        <w:t>classe e de sequência (Larman, 2000). Utilizando-se dos diagramas presentes na UML com intuito de ter a pré-visualização dos</w:t>
+      </w:r>
+      <w:r>
+        <w:t xml:space="preserve"> requisitos e escopo do projeto</w:t>
+      </w:r>
+      <w:r>
+        <w:t xml:space="preserve"> e auxilia também na visualização plena da comunicaç</w:t>
+      </w:r>
+      <w:r>
+        <w:t xml:space="preserve">ão dos objetos no sistema, segundo (Booch,1998) </w:t>
+      </w:r>
+      <w:r>
+        <w:t xml:space="preserve">a UML é também constituída por quatorze diagramas sendo eles os mais utilizados os diagramas de classe, diagrama de caso de uso, diagrama de sequência e diagrama de atividade. Tais diagramas facilitam a comunicação dentro do ambiente de trabalho, comunicação entre cliente e funcionário, pois dissipa as dúvidas dos clientes através da idealização dos projetos visuais, auxilia a manutenção </w:t>
+      </w:r>
+      <w:r>
+        <w:t xml:space="preserve">do projeto </w:t>
+      </w:r>
+      <w:r>
+        <w:t xml:space="preserve">de forma fácil e dinâmica. </w:t>
+      </w:r>
+    </w:p>
+    <w:p>
+      <w:r>
+        <w:t>Para (Ribeiro,2013) u</w:t>
+      </w:r>
+      <w:r>
+        <w:t>ma das premissas da</w:t>
+      </w:r>
+      <w:r>
+        <w:t xml:space="preserve"> UML </w:t>
+      </w:r>
+      <w:r>
+        <w:t xml:space="preserve">é o </w:t>
+      </w:r>
+      <w:r>
+        <w:t>levantamento de requisitos, o levantamento de requisitos</w:t>
+      </w:r>
+      <w:r>
+        <w:t xml:space="preserve"> consiste em </w:t>
+      </w:r>
+      <w:r>
+        <w:t xml:space="preserve">reunir todos </w:t>
+      </w:r>
+      <w:r>
+        <w:t>os requisitos funcionais ou não funcionais</w:t>
+      </w:r>
+      <w:r>
+        <w:t xml:space="preserve">, pegar todas as informações que o usuário do sistema quer e pretende </w:t>
+      </w:r>
+      <w:r>
+        <w:t xml:space="preserve">para a conclusão do trabalho e UML </w:t>
+      </w:r>
+      <w:r>
+        <w:t xml:space="preserve">está presente na construção de todas as aplicações e projetos </w:t>
+      </w:r>
+      <w:r>
+        <w:t xml:space="preserve">de sistemas de </w:t>
+      </w:r>
+      <w:r>
+        <w:rPr>
+          <w:i/>
+        </w:rPr>
+        <w:t>software</w:t>
+      </w:r>
+      <w:r>
+        <w:t xml:space="preserve"> </w:t>
+      </w:r>
+      <w:r>
+        <w:t>o que à faz ser confundida por muitos com</w:t>
+      </w:r>
+      <w:r>
+        <w:t>o uma linguagem de programação.</w:t>
+      </w:r>
+    </w:p>
+    <w:p>
+      <w:pPr>
         <w:pStyle w:val="Ttulo3"/>
       </w:pPr>
-      <w:bookmarkStart w:id="18" w:name="_Toc119719660"/>
-      <w:r>
-        <w:t xml:space="preserve">2.7.3 </w:t>
-      </w:r>
-      <w:r>
-        <w:t>Dicionário de Dados</w:t>
-      </w:r>
-      <w:bookmarkEnd w:id="18"/>
-    </w:p>
-    <w:p/>
-    <w:p>
-      <w:pPr>
-        <w:pStyle w:val="Ttulo2"/>
-      </w:pPr>
-      <w:bookmarkStart w:id="19" w:name="_Toc119719661"/>
-      <w:r>
-        <w:t xml:space="preserve">2.8 </w:t>
-      </w:r>
-      <w:r>
-        <w:t>UML</w:t>
-      </w:r>
-      <w:bookmarkEnd w:id="19"/>
-    </w:p>
-    <w:p>
-      <w:r>
-        <w:t xml:space="preserve">A </w:t>
-      </w:r>
-      <w:r>
-        <w:rPr>
-          <w:i/>
-        </w:rPr>
-        <w:t>Unifed Modeling Language</w:t>
-      </w:r>
-      <w:r>
-        <w:t xml:space="preserve"> ou linguagem de modelo unificada (UML) é uma ferramenta de modelagem e planejamento visual de projetos de </w:t>
-      </w:r>
-      <w:r>
-        <w:rPr>
-          <w:i/>
-        </w:rPr>
-        <w:t>software</w:t>
-      </w:r>
-      <w:r>
-        <w:t>. Uma UML mostra diversos tipos de pré-modelos ou esboços de diagramas, dentre todos os diagramas, os mais utilizados para este serviço são os diagramas de classe e de sequência (Larman, 2000). Utilizando-se dos diagramas presentes na UML com intuito de ter a pré-visualização dos</w:t>
-      </w:r>
-      <w:r>
-        <w:t xml:space="preserve"> requisitos e escopo do projeto</w:t>
+      <w:bookmarkStart w:id="20" w:name="_Toc119719662"/>
+      <w:r>
+        <w:t xml:space="preserve">2.8.1 </w:t>
+      </w:r>
+      <w:r>
+        <w:t>Levantamento de Requisitos</w:t>
+      </w:r>
+      <w:bookmarkEnd w:id="20"/>
+    </w:p>
+    <w:p>
+      <w:pPr>
+        <w:rPr>
+          <w:u w:val="single"/>
+        </w:rPr>
+      </w:pPr>
+      <w:r>
+        <w:t>O levantamento de requisitos é um</w:t>
+      </w:r>
+      <w:r>
+        <w:t xml:space="preserve">a ferramenta pertencente a UML e para (Mello, 2018) </w:t>
+      </w:r>
+      <w:r>
+        <w:t>sua principal função é</w:t>
+      </w:r>
+      <w:r>
+        <w:t xml:space="preserve"> que o usuário e o desenvolvedor tenham a mesma visão do problema a ser resolvido e</w:t>
+      </w:r>
+      <w:r>
+        <w:t xml:space="preserve"> levantar o que o cliente quer e precisa, ou seja, entender o cliente e estar a par das regras e processos de neg</w:t>
+      </w:r>
+      <w:r>
+        <w:t>ócio, é necessário verificar a viabilidade da aplicação</w:t>
+      </w:r>
+      <w:r>
+        <w:t xml:space="preserve"> se é possível ou não fazer a aplicação e de que forma fazer o projeto, observar também o que cada componente vai realizar no sistema. </w:t>
+      </w:r>
+    </w:p>
+    <w:p>
+      <w:pPr>
+        <w:pStyle w:val="Ttulo3"/>
+      </w:pPr>
+      <w:bookmarkStart w:id="21" w:name="_Toc119719663"/>
+      <w:r>
+        <w:t xml:space="preserve">2.8.2 </w:t>
+      </w:r>
+      <w:r>
+        <w:t>Diagrama de Casos de Uso</w:t>
+      </w:r>
+      <w:bookmarkEnd w:id="21"/>
+    </w:p>
+    <w:p>
+      <w:r>
+        <w:t>O</w:t>
+      </w:r>
+      <w:r>
+        <w:t xml:space="preserve"> diagrama</w:t>
+      </w:r>
+      <w:r>
+        <w:t xml:space="preserve"> de caso de uso</w:t>
       </w:r>
       <w:r>
         <w:t xml:space="preserve"> </w:t>
       </w:r>
       <w:r>
+        <w:t>armazena os deveres que o</w:t>
+      </w:r>
+      <w:r>
+        <w:t xml:space="preserve"> sistema </w:t>
+      </w:r>
+      <w:r>
+        <w:t xml:space="preserve">deve </w:t>
+      </w:r>
+      <w:r>
+        <w:t>faz</w:t>
+      </w:r>
+      <w:r>
+        <w:t>er</w:t>
+      </w:r>
+      <w:r>
+        <w:t xml:space="preserve"> </w:t>
+      </w:r>
+      <w:r>
+        <w:t>no viés do usuário. Ou seja, ele mostra</w:t>
+      </w:r>
+      <w:r>
+        <w:t xml:space="preserve"> as principais </w:t>
+      </w:r>
+      <w:r>
+        <w:t>funções</w:t>
+      </w:r>
+      <w:r>
+        <w:t xml:space="preserve"> do sistema e a interação</w:t>
+      </w:r>
+      <w:r>
+        <w:t xml:space="preserve"> d</w:t>
+      </w:r>
+      <w:r>
+        <w:t xml:space="preserve">as funcionalidades </w:t>
+      </w:r>
+      <w:r>
+        <w:t>para com os usuários do sistema. Nesse diagrama não se tem um aprofundamento</w:t>
+      </w:r>
+      <w:r>
+        <w:t xml:space="preserve"> em </w:t>
+      </w:r>
+      <w:r>
+        <w:t xml:space="preserve">pequenos </w:t>
+      </w:r>
+      <w:r>
+        <w:t xml:space="preserve">detalhes </w:t>
+      </w:r>
+      <w:r>
+        <w:t>que ditam como o sistema realiza as funcionalidades</w:t>
+      </w:r>
+      <w:r>
+        <w:t xml:space="preserve">. </w:t>
+      </w:r>
+      <w:r>
+        <w:t>Esta ferramenta</w:t>
+      </w:r>
+      <w:r>
+        <w:t xml:space="preserve"> é derivada da especificação dos</w:t>
+      </w:r>
+      <w:r>
+        <w:t xml:space="preserve"> requisitos</w:t>
+      </w:r>
+      <w:r>
+        <w:t xml:space="preserve"> levantados (Bezerra,</w:t>
+      </w:r>
+      <w:r>
+        <w:t xml:space="preserve"> </w:t>
+      </w:r>
+      <w:r>
+        <w:t>2007).</w:t>
+      </w:r>
+    </w:p>
+    <w:p>
+      <w:r>
         <w:lastRenderedPageBreak/>
-        <w:t>e auxilia também na visualização plena da comunicaç</w:t>
-      </w:r>
-      <w:r>
-        <w:t xml:space="preserve">ão dos objetos no sistema, segundo (Booch,1998) </w:t>
-      </w:r>
-      <w:r>
-        <w:t xml:space="preserve">a UML é também constituída por quatorze diagramas sendo eles os mais utilizados os diagramas de classe, diagrama de caso de uso, diagrama de sequência e diagrama de atividade. Tais diagramas facilitam a comunicação dentro do ambiente de trabalho, comunicação entre cliente e funcionário, pois dissipa as dúvidas dos clientes através da idealização dos projetos visuais, auxilia a manutenção </w:t>
-      </w:r>
-      <w:r>
-        <w:t xml:space="preserve">do projeto </w:t>
-      </w:r>
-      <w:r>
-        <w:t xml:space="preserve">de forma fácil e dinâmica. </w:t>
-      </w:r>
-    </w:p>
-    <w:p>
-      <w:r>
-        <w:t>Para (Ribeiro,2013) u</w:t>
-      </w:r>
-      <w:r>
-        <w:t>ma das premissas da</w:t>
-      </w:r>
-      <w:r>
-        <w:t xml:space="preserve"> UML </w:t>
-      </w:r>
-      <w:r>
-        <w:t xml:space="preserve">é o </w:t>
-      </w:r>
-      <w:r>
-        <w:t>levantamento de requisitos, o levantamento de requisitos</w:t>
-      </w:r>
-      <w:r>
-        <w:t xml:space="preserve"> consiste em </w:t>
-      </w:r>
-      <w:r>
-        <w:t xml:space="preserve">reunir todos </w:t>
-      </w:r>
-      <w:r>
-        <w:t>os requisitos funcionais ou não funcionais</w:t>
-      </w:r>
-      <w:r>
-        <w:t xml:space="preserve">, pegar todas as informações que o usuário do sistema quer e pretende </w:t>
-      </w:r>
-      <w:r>
-        <w:t xml:space="preserve">para a conclusão do trabalho e UML </w:t>
-      </w:r>
-      <w:r>
-        <w:t xml:space="preserve">está presente na construção de todas as aplicações e projetos </w:t>
-      </w:r>
-      <w:r>
-        <w:t xml:space="preserve">de sistemas de </w:t>
-      </w:r>
-      <w:r>
-        <w:rPr>
-          <w:i/>
-        </w:rPr>
-        <w:t>software</w:t>
-      </w:r>
-      <w:r>
-        <w:t xml:space="preserve"> </w:t>
-      </w:r>
-      <w:r>
-        <w:t>o que à faz ser confundida por muitos com</w:t>
-      </w:r>
-      <w:r>
-        <w:t>o uma linguagem de programação.</w:t>
-      </w:r>
-    </w:p>
-    <w:p>
-      <w:pPr>
-        <w:pStyle w:val="Ttulo3"/>
-      </w:pPr>
-      <w:bookmarkStart w:id="20" w:name="_Toc119719662"/>
-      <w:r>
-        <w:t xml:space="preserve">2.8.1 </w:t>
-      </w:r>
-      <w:r>
-        <w:t>Levantamento de Requisitos</w:t>
-      </w:r>
-      <w:bookmarkEnd w:id="20"/>
-    </w:p>
-    <w:p>
-      <w:pPr>
-        <w:rPr>
-          <w:u w:val="single"/>
-        </w:rPr>
-      </w:pPr>
-      <w:r>
-        <w:t>O levantamento de requisitos é um</w:t>
-      </w:r>
-      <w:r>
-        <w:t xml:space="preserve">a ferramenta pertencente a UML e para (Mello, 2018) </w:t>
-      </w:r>
-      <w:r>
-        <w:t>sua principal função é</w:t>
-      </w:r>
-      <w:r>
-        <w:t xml:space="preserve"> que o usuário e o desenvolvedor tenham a mesma visão do problema a ser resolvido e</w:t>
-      </w:r>
-      <w:r>
-        <w:t xml:space="preserve"> levantar o que o cliente quer e precisa, ou seja, entender o cliente e estar a par das regras e processos de neg</w:t>
-      </w:r>
-      <w:r>
-        <w:t>ócio, é necessário verificar a viabilidade da aplicação</w:t>
-      </w:r>
-      <w:r>
-        <w:t xml:space="preserve"> se é possível ou não fazer a aplicação e de que forma fazer o projeto, observar também o que cada componente vai realizar no sistema. </w:t>
-      </w:r>
-    </w:p>
-    <w:p>
-      <w:pPr>
-        <w:pStyle w:val="Ttulo3"/>
-      </w:pPr>
-      <w:bookmarkStart w:id="21" w:name="_Toc119719663"/>
-      <w:r>
-        <w:t xml:space="preserve">2.8.2 </w:t>
-      </w:r>
-      <w:r>
-        <w:t>Diagrama de Casos de Uso</w:t>
-      </w:r>
-      <w:bookmarkEnd w:id="21"/>
-    </w:p>
-    <w:p>
-      <w:r>
-        <w:t>O</w:t>
-      </w:r>
-      <w:r>
-        <w:t xml:space="preserve"> diagrama</w:t>
-      </w:r>
-      <w:r>
-        <w:t xml:space="preserve"> de caso de uso</w:t>
-      </w:r>
-      <w:r>
-        <w:t xml:space="preserve"> </w:t>
-      </w:r>
-      <w:r>
-        <w:t>armazena os deveres que o</w:t>
-      </w:r>
-      <w:r>
-        <w:t xml:space="preserve"> sistema </w:t>
-      </w:r>
-      <w:r>
-        <w:t xml:space="preserve">deve </w:t>
-      </w:r>
-      <w:r>
-        <w:t>faz</w:t>
-      </w:r>
-      <w:r>
-        <w:t>er</w:t>
-      </w:r>
-      <w:r>
-        <w:t xml:space="preserve"> </w:t>
-      </w:r>
-      <w:r>
-        <w:t>no viés do usuário. Ou seja, ele mostra</w:t>
-      </w:r>
-      <w:r>
-        <w:t xml:space="preserve"> as principais </w:t>
-      </w:r>
-      <w:r>
-        <w:t>funções</w:t>
-      </w:r>
-      <w:r>
-        <w:t xml:space="preserve"> do sistema e a interação</w:t>
-      </w:r>
-      <w:r>
-        <w:t xml:space="preserve"> d</w:t>
-      </w:r>
-      <w:r>
-        <w:t xml:space="preserve">as funcionalidades </w:t>
-      </w:r>
-      <w:r>
-        <w:t>para com os usuários do sistema. Nesse diagrama não se tem um aprofundamento</w:t>
-      </w:r>
-      <w:r>
-        <w:t xml:space="preserve"> em </w:t>
-      </w:r>
-      <w:r>
-        <w:t xml:space="preserve">pequenos </w:t>
-      </w:r>
-      <w:r>
-        <w:t xml:space="preserve">detalhes </w:t>
-      </w:r>
-      <w:r>
-        <w:t>que ditam como o sistema realiza as funcionalidades</w:t>
-      </w:r>
-      <w:r>
-        <w:t xml:space="preserve">. </w:t>
-      </w:r>
-      <w:r>
-        <w:t>Esta ferramenta</w:t>
-      </w:r>
-      <w:r>
-        <w:t xml:space="preserve"> é derivada da especificação dos</w:t>
-      </w:r>
-      <w:r>
-        <w:t xml:space="preserve"> requisitos</w:t>
-      </w:r>
-      <w:r>
-        <w:t xml:space="preserve"> levantados (Bezerra,2007).</w:t>
-      </w:r>
-    </w:p>
-    <w:p>
-      <w:r>
         <w:t xml:space="preserve">O diagrama representa também </w:t>
       </w:r>
       <w:r>
@@ -14692,14 +14814,26 @@
           <w:color w:val="222222"/>
           <w:shd w:val="clear" w:color="auto" w:fill="FFFFFF"/>
         </w:rPr>
-        <w:t>Júnior, 2020</w:t>
-      </w:r>
-      <w:r>
-        <w:t xml:space="preserve">). O caso de uso mostra os relacionamentos entre quem realiza as ações </w:t>
-      </w:r>
-      <w:r>
-        <w:lastRenderedPageBreak/>
-        <w:t>que por sua vez a maioria das vezes é um agente externo como os atores do diagrama (Bezerra,2007).</w:t>
+        <w:t>Júnior,</w:t>
+      </w:r>
+      <w:r>
+        <w:rPr>
+          <w:rFonts w:cs="Arial"/>
+          <w:color w:val="222222"/>
+          <w:shd w:val="clear" w:color="auto" w:fill="FFFFFF"/>
+        </w:rPr>
+        <w:t xml:space="preserve"> </w:t>
+      </w:r>
+      <w:r>
+        <w:rPr>
+          <w:rFonts w:cs="Arial"/>
+          <w:color w:val="222222"/>
+          <w:shd w:val="clear" w:color="auto" w:fill="FFFFFF"/>
+        </w:rPr>
+        <w:t xml:space="preserve"> 2020</w:t>
+      </w:r>
+      <w:r>
+        <w:t>). O caso de uso mostra os relacionamentos entre quem realiza as ações que por sua vez a maioria das vezes é um agente externo como os atores do diagrama (Bezerra,2007).</w:t>
       </w:r>
     </w:p>
     <w:p>
@@ -15339,6 +15473,7 @@
       </w:pPr>
       <w:bookmarkStart w:id="24" w:name="_Toc119719665"/>
       <w:r>
+        <w:lastRenderedPageBreak/>
         <w:t>2.8.</w:t>
       </w:r>
       <w:r>
@@ -15348,21 +15483,19 @@
         <w:t xml:space="preserve"> </w:t>
       </w:r>
       <w:r>
-        <w:t>Diagrama de Sequência</w:t>
+        <w:t>Diagrama de Sequênci</w:t>
       </w:r>
       <w:bookmarkEnd w:id="24"/>
-    </w:p>
-    <w:p/>
+      <w:r>
+        <w:t>a</w:t>
+      </w:r>
+    </w:p>
     <w:p>
       <w:r>
         <w:t xml:space="preserve">É um diagrama que visa definir a ordem dos acontecimentos </w:t>
       </w:r>
       <w:r>
-        <w:t xml:space="preserve">em um meio ou processo, mostrando os métodos a serem usados entre os objetos e atores na </w:t>
-      </w:r>
-      <w:r>
-        <w:lastRenderedPageBreak/>
-        <w:t>ordem especificada. O diagrama é embasado no caso de uso tendo um diagrama de sequência para cada diagrama de caso de uso.</w:t>
+        <w:t>em um meio ou processo, mostrando os métodos a serem usados entre os objetos e atores na ordem especificada. O diagrama é embasado no caso de uso tendo um diagrama de sequência para cada diagrama de caso de uso.</w:t>
       </w:r>
       <w:r>
         <w:t xml:space="preserve"> </w:t>
@@ -15412,14 +15545,24 @@
       <w:r>
         <w:t xml:space="preserve">Figura </w:t>
       </w:r>
-      <w:fldSimple w:instr=" SEQ Figura \* ARABIC ">
-        <w:r>
-          <w:rPr>
-            <w:noProof/>
-          </w:rPr>
-          <w:t>32</w:t>
-        </w:r>
-      </w:fldSimple>
+      <w:r>
+        <w:fldChar w:fldCharType="begin"/>
+      </w:r>
+      <w:r>
+        <w:instrText xml:space="preserve"> SEQ Figura \* ARABIC </w:instrText>
+      </w:r>
+      <w:r>
+        <w:fldChar w:fldCharType="separate"/>
+      </w:r>
+      <w:r>
+        <w:rPr>
+          <w:noProof/>
+        </w:rPr>
+        <w:t>32</w:t>
+      </w:r>
+      <w:r>
+        <w:fldChar w:fldCharType="end"/>
+      </w:r>
       <w:r>
         <w:t xml:space="preserve"> - Diagrama de Casos de Uso</w:t>
       </w:r>
@@ -15490,6 +15633,7 @@
       </w:pPr>
       <w:bookmarkStart w:id="27" w:name="_Toc119719668"/>
       <w:r>
+        <w:lastRenderedPageBreak/>
         <w:t>3.</w:t>
       </w:r>
       <w:r>
@@ -15693,7 +15837,6 @@
           <w:sz w:val="24"/>
           <w:szCs w:val="24"/>
         </w:rPr>
-        <w:lastRenderedPageBreak/>
         <w:t xml:space="preserve">ARAÚJO, M. </w:t>
       </w:r>
       <w:r>
@@ -16423,6 +16566,7 @@
           <w:sz w:val="24"/>
           <w:szCs w:val="24"/>
         </w:rPr>
+        <w:lastRenderedPageBreak/>
         <w:t>COSTA, Rogério Luís de C. </w:t>
       </w:r>
       <w:r>
@@ -16761,7 +16905,6 @@
           <w:sz w:val="24"/>
           <w:szCs w:val="24"/>
         </w:rPr>
-        <w:lastRenderedPageBreak/>
         <w:t>FERREIRA, Brenda Sotero. </w:t>
       </w:r>
       <w:r>
@@ -17795,7 +17938,6 @@
           <w:sz w:val="24"/>
           <w:szCs w:val="24"/>
         </w:rPr>
-        <w:lastRenderedPageBreak/>
         <w:t xml:space="preserve">MENDES, Douglas Rocha. </w:t>
       </w:r>
       <w:r>
@@ -18335,7 +18477,15 @@
           <w:sz w:val="24"/>
           <w:szCs w:val="24"/>
         </w:rPr>
-        <w:t xml:space="preserve">: desenvolvido utilizando o Framework Laravel e PHP. Jataí-GO, 2017. 198f. </w:t>
+        <w:t xml:space="preserve">: desenvolvido utilizando o Framework Laravel e PHP. </w:t>
+      </w:r>
+      <w:r>
+        <w:rPr>
+          <w:sz w:val="24"/>
+          <w:szCs w:val="24"/>
+        </w:rPr>
+        <w:lastRenderedPageBreak/>
+        <w:t xml:space="preserve">Jataí-GO, 2017. 198f. </w:t>
       </w:r>
       <w:bookmarkStart w:id="33" w:name="_Int_b45O6WMO"/>
       <w:r>
@@ -18562,7 +18712,6 @@
           <w:sz w:val="24"/>
           <w:szCs w:val="24"/>
         </w:rPr>
-        <w:lastRenderedPageBreak/>
         <w:t>QUIERELLI, Davi Antonio. </w:t>
       </w:r>
       <w:r>

</xml_diff>

<commit_message>
mudei o diagrama de classe e DER
</commit_message>
<xml_diff>
--- a/Monografia/TCC.docx
+++ b/Monografia/TCC.docx
@@ -8019,27 +8019,14 @@
       <w:r>
         <w:t xml:space="preserve">Figura </w:t>
       </w:r>
-      <w:r>
-        <w:fldChar w:fldCharType="begin"/>
-      </w:r>
-      <w:r>
-        <w:instrText xml:space="preserve"> SEQ Figura \* ARABIC </w:instrText>
-      </w:r>
-      <w:r>
-        <w:fldChar w:fldCharType="separate"/>
-      </w:r>
-      <w:r>
-        <w:rPr>
-          <w:noProof/>
-        </w:rPr>
-        <w:t>11</w:t>
-      </w:r>
-      <w:r>
-        <w:rPr>
-          <w:noProof/>
-        </w:rPr>
-        <w:fldChar w:fldCharType="end"/>
-      </w:r>
+      <w:fldSimple w:instr=" SEQ Figura \* ARABIC ">
+        <w:r>
+          <w:rPr>
+            <w:noProof/>
+          </w:rPr>
+          <w:t>11</w:t>
+        </w:r>
+      </w:fldSimple>
       <w:r>
         <w:t xml:space="preserve"> - Validação do Formulário, Código JavaScript</w:t>
       </w:r>
@@ -8154,27 +8141,14 @@
       <w:r>
         <w:t xml:space="preserve">Figura </w:t>
       </w:r>
-      <w:r>
-        <w:fldChar w:fldCharType="begin"/>
-      </w:r>
-      <w:r>
-        <w:instrText xml:space="preserve"> SEQ Figura \* ARABIC </w:instrText>
-      </w:r>
-      <w:r>
-        <w:fldChar w:fldCharType="separate"/>
-      </w:r>
-      <w:r>
-        <w:rPr>
-          <w:noProof/>
-        </w:rPr>
-        <w:t>12</w:t>
-      </w:r>
-      <w:r>
-        <w:rPr>
-          <w:noProof/>
-        </w:rPr>
-        <w:fldChar w:fldCharType="end"/>
-      </w:r>
+      <w:fldSimple w:instr=" SEQ Figura \* ARABIC ">
+        <w:r>
+          <w:rPr>
+            <w:noProof/>
+          </w:rPr>
+          <w:t>12</w:t>
+        </w:r>
+      </w:fldSimple>
       <w:r>
         <w:t xml:space="preserve"> - </w:t>
       </w:r>
@@ -9385,12 +9359,21 @@
         </w:rPr>
         <w:t xml:space="preserve"> </w:t>
       </w:r>
+      <w:proofErr w:type="spellStart"/>
       <w:r>
         <w:rPr>
           <w:i/>
           <w:iCs/>
         </w:rPr>
-        <w:t xml:space="preserve">Method </w:t>
+        <w:t>Method</w:t>
+      </w:r>
+      <w:proofErr w:type="spellEnd"/>
+      <w:r>
+        <w:rPr>
+          <w:i/>
+          <w:iCs/>
+        </w:rPr>
+        <w:t xml:space="preserve"> </w:t>
       </w:r>
       <w:r>
         <w:t>do Formulário</w:t>
@@ -11015,27 +10998,14 @@
       <w:r>
         <w:t xml:space="preserve">Figura </w:t>
       </w:r>
-      <w:r>
-        <w:fldChar w:fldCharType="begin"/>
-      </w:r>
-      <w:r>
-        <w:instrText xml:space="preserve"> SEQ Figura \* ARABIC </w:instrText>
-      </w:r>
-      <w:r>
-        <w:fldChar w:fldCharType="separate"/>
-      </w:r>
-      <w:r>
-        <w:rPr>
-          <w:noProof/>
-        </w:rPr>
-        <w:t>22</w:t>
-      </w:r>
-      <w:r>
-        <w:rPr>
-          <w:noProof/>
-        </w:rPr>
-        <w:fldChar w:fldCharType="end"/>
-      </w:r>
+      <w:fldSimple w:instr=" SEQ Figura \* ARABIC ">
+        <w:r>
+          <w:rPr>
+            <w:noProof/>
+          </w:rPr>
+          <w:t>22</w:t>
+        </w:r>
+      </w:fldSimple>
       <w:r>
         <w:t xml:space="preserve"> - Pastas Padrões de um Projeto Laravel 9</w:t>
       </w:r>
@@ -14227,27 +14197,14 @@
         <w:lastRenderedPageBreak/>
         <w:t xml:space="preserve">Figura </w:t>
       </w:r>
-      <w:r>
-        <w:fldChar w:fldCharType="begin"/>
-      </w:r>
-      <w:r>
-        <w:instrText xml:space="preserve"> SEQ Figura \* ARABIC </w:instrText>
-      </w:r>
-      <w:r>
-        <w:fldChar w:fldCharType="separate"/>
-      </w:r>
-      <w:r>
-        <w:rPr>
-          <w:noProof/>
-        </w:rPr>
-        <w:t>31</w:t>
-      </w:r>
-      <w:r>
-        <w:rPr>
-          <w:noProof/>
-        </w:rPr>
-        <w:fldChar w:fldCharType="end"/>
-      </w:r>
+      <w:fldSimple w:instr=" SEQ Figura \* ARABIC ">
+        <w:r>
+          <w:rPr>
+            <w:noProof/>
+          </w:rPr>
+          <w:t>31</w:t>
+        </w:r>
+      </w:fldSimple>
       <w:r>
         <w:t xml:space="preserve"> - Exemplo </w:t>
       </w:r>
@@ -14728,33 +14685,26 @@
         <w:lastRenderedPageBreak/>
         <w:t xml:space="preserve">Figura </w:t>
       </w:r>
-      <w:r>
-        <w:fldChar w:fldCharType="begin"/>
-      </w:r>
-      <w:r>
-        <w:instrText xml:space="preserve"> SEQ Figura \* ARABIC </w:instrText>
-      </w:r>
-      <w:r>
-        <w:fldChar w:fldCharType="separate"/>
-      </w:r>
+      <w:fldSimple w:instr=" SEQ Figura \* ARABIC ">
+        <w:r>
+          <w:rPr>
+            <w:noProof/>
+          </w:rPr>
+          <w:t>32</w:t>
+        </w:r>
+      </w:fldSimple>
+      <w:r>
+        <w:t xml:space="preserve"> - Tabela Cliente Não Normalizada</w:t>
+      </w:r>
+    </w:p>
+    <w:p>
+      <w:pPr>
+        <w:pStyle w:val="Legendafiguras"/>
+      </w:pPr>
       <w:r>
         <w:rPr>
           <w:noProof/>
         </w:rPr>
-        <w:t>32</w:t>
-      </w:r>
-      <w:r>
-        <w:fldChar w:fldCharType="end"/>
-      </w:r>
-      <w:r>
-        <w:t xml:space="preserve"> - Tabela Cliente Não Normalizada</w:t>
-      </w:r>
-    </w:p>
-    <w:p>
-      <w:pPr>
-        <w:pStyle w:val="Legendafiguras"/>
-      </w:pPr>
-      <w:r>
         <w:drawing>
           <wp:inline distT="0" distB="0" distL="0" distR="0" wp14:anchorId="4FC72941" wp14:editId="6BED34E0">
             <wp:extent cx="5400040" cy="1364615"/>
@@ -14828,33 +14778,26 @@
       <w:r>
         <w:t xml:space="preserve">Figura </w:t>
       </w:r>
-      <w:r>
-        <w:fldChar w:fldCharType="begin"/>
-      </w:r>
-      <w:r>
-        <w:instrText xml:space="preserve"> SEQ Figura \* ARABIC </w:instrText>
-      </w:r>
-      <w:r>
-        <w:fldChar w:fldCharType="separate"/>
-      </w:r>
+      <w:fldSimple w:instr=" SEQ Figura \* ARABIC ">
+        <w:r>
+          <w:rPr>
+            <w:noProof/>
+          </w:rPr>
+          <w:t>33</w:t>
+        </w:r>
+      </w:fldSimple>
+      <w:r>
+        <w:t xml:space="preserve"> - Tabela Cliente 1FN</w:t>
+      </w:r>
+    </w:p>
+    <w:p>
+      <w:pPr>
+        <w:pStyle w:val="Legendafiguras"/>
+      </w:pPr>
       <w:r>
         <w:rPr>
           <w:noProof/>
         </w:rPr>
-        <w:t>33</w:t>
-      </w:r>
-      <w:r>
-        <w:fldChar w:fldCharType="end"/>
-      </w:r>
-      <w:r>
-        <w:t xml:space="preserve"> - Tabela Cliente 1FN</w:t>
-      </w:r>
-    </w:p>
-    <w:p>
-      <w:pPr>
-        <w:pStyle w:val="Legendafiguras"/>
-      </w:pPr>
-      <w:r>
         <w:drawing>
           <wp:inline distT="0" distB="0" distL="0" distR="0" wp14:anchorId="7A004615" wp14:editId="3053021E">
             <wp:extent cx="5400040" cy="2773045"/>
@@ -16798,27 +16741,14 @@
       <w:r>
         <w:t xml:space="preserve">Figura </w:t>
       </w:r>
-      <w:r>
-        <w:fldChar w:fldCharType="begin"/>
-      </w:r>
-      <w:r>
-        <w:instrText xml:space="preserve"> SEQ Figura \* ARABIC </w:instrText>
-      </w:r>
-      <w:r>
-        <w:fldChar w:fldCharType="separate"/>
-      </w:r>
-      <w:r>
-        <w:rPr>
-          <w:noProof/>
-        </w:rPr>
-        <w:t>34</w:t>
-      </w:r>
-      <w:r>
-        <w:rPr>
-          <w:noProof/>
-        </w:rPr>
-        <w:fldChar w:fldCharType="end"/>
-      </w:r>
+      <w:fldSimple w:instr=" SEQ Figura \* ARABIC ">
+        <w:r>
+          <w:rPr>
+            <w:noProof/>
+          </w:rPr>
+          <w:t>34</w:t>
+        </w:r>
+      </w:fldSimple>
       <w:r>
         <w:t xml:space="preserve"> - Diagrama de Casos de Uso</w:t>
       </w:r>
@@ -16928,27 +16858,14 @@
       <w:r>
         <w:t xml:space="preserve">Figura </w:t>
       </w:r>
-      <w:r>
-        <w:fldChar w:fldCharType="begin"/>
-      </w:r>
-      <w:r>
-        <w:instrText xml:space="preserve"> SEQ Figura \* ARABIC </w:instrText>
-      </w:r>
-      <w:r>
-        <w:fldChar w:fldCharType="separate"/>
-      </w:r>
-      <w:r>
-        <w:rPr>
-          <w:noProof/>
-        </w:rPr>
-        <w:t>35</w:t>
-      </w:r>
-      <w:r>
-        <w:rPr>
-          <w:noProof/>
-        </w:rPr>
-        <w:fldChar w:fldCharType="end"/>
-      </w:r>
+      <w:fldSimple w:instr=" SEQ Figura \* ARABIC ">
+        <w:r>
+          <w:rPr>
+            <w:noProof/>
+          </w:rPr>
+          <w:t>35</w:t>
+        </w:r>
+      </w:fldSimple>
       <w:r>
         <w:t xml:space="preserve"> - Diagrama de Classes</w:t>
       </w:r>
@@ -16958,15 +16875,11 @@
         <w:pStyle w:val="Legendafiguras"/>
       </w:pPr>
       <w:r>
-        <w:rPr>
-          <w:noProof/>
-          <w:lang w:eastAsia="pt-BR"/>
-        </w:rPr>
         <w:drawing>
-          <wp:inline distT="0" distB="0" distL="0" distR="0" wp14:anchorId="2CCF0DD7" wp14:editId="2F90F2C4">
-            <wp:extent cx="4565415" cy="4286250"/>
-            <wp:effectExtent l="19050" t="19050" r="26035" b="19050"/>
-            <wp:docPr id="5" name="Imagem 5" descr="Diagrama&#10;&#10;Descrição gerada automaticamente"/>
+          <wp:inline distT="0" distB="0" distL="0" distR="0" wp14:anchorId="7BAC35A3" wp14:editId="116B13A7">
+            <wp:extent cx="5400040" cy="2861945"/>
+            <wp:effectExtent l="19050" t="19050" r="10160" b="14605"/>
+            <wp:docPr id="19" name="Imagem 19" descr="Tela de celular com texto preto sobre fundo branco&#10;&#10;Descrição gerada automaticamente"/>
             <wp:cNvGraphicFramePr>
               <a:graphicFrameLocks xmlns:a="http://schemas.openxmlformats.org/drawingml/2006/main" noChangeAspect="1"/>
             </wp:cNvGraphicFramePr>
@@ -16974,7 +16887,7 @@
               <a:graphicData uri="http://schemas.openxmlformats.org/drawingml/2006/picture">
                 <pic:pic xmlns:pic="http://schemas.openxmlformats.org/drawingml/2006/picture">
                   <pic:nvPicPr>
-                    <pic:cNvPr id="5" name="Imagem 5" descr="Diagrama&#10;&#10;Descrição gerada automaticamente"/>
+                    <pic:cNvPr id="19" name="Imagem 19" descr="Tela de celular com texto preto sobre fundo branco&#10;&#10;Descrição gerada automaticamente"/>
                     <pic:cNvPicPr/>
                   </pic:nvPicPr>
                   <pic:blipFill>
@@ -16986,7 +16899,7 @@
                   <pic:spPr>
                     <a:xfrm>
                       <a:off x="0" y="0"/>
-                      <a:ext cx="4579277" cy="4299265"/>
+                      <a:ext cx="5400040" cy="2861945"/>
                     </a:xfrm>
                     <a:prstGeom prst="rect">
                       <a:avLst/>
@@ -17062,45 +16975,32 @@
       <w:r>
         <w:t xml:space="preserve">Figura </w:t>
       </w:r>
-      <w:r>
-        <w:fldChar w:fldCharType="begin"/>
-      </w:r>
-      <w:r>
-        <w:instrText xml:space="preserve"> SEQ Figura \* ARABIC </w:instrText>
-      </w:r>
-      <w:r>
-        <w:fldChar w:fldCharType="separate"/>
-      </w:r>
+      <w:fldSimple w:instr=" SEQ Figura \* ARABIC ">
+        <w:r>
+          <w:rPr>
+            <w:noProof/>
+          </w:rPr>
+          <w:t>36</w:t>
+        </w:r>
+      </w:fldSimple>
+      <w:r>
+        <w:t xml:space="preserve"> - Diagrama Entidade Relacionamento</w:t>
+      </w:r>
+    </w:p>
+    <w:p>
+      <w:pPr>
+        <w:pStyle w:val="Legendafiguras"/>
+      </w:pPr>
       <w:r>
         <w:rPr>
           <w:noProof/>
         </w:rPr>
-        <w:t>36</w:t>
-      </w:r>
-      <w:r>
-        <w:rPr>
-          <w:noProof/>
-        </w:rPr>
-        <w:fldChar w:fldCharType="end"/>
-      </w:r>
-      <w:r>
-        <w:t xml:space="preserve"> - Diagrama Entidade Relacionamento</w:t>
-      </w:r>
-    </w:p>
-    <w:p>
-      <w:pPr>
-        <w:pStyle w:val="Legendafiguras"/>
-      </w:pPr>
-      <w:r>
-        <w:rPr>
-          <w:noProof/>
-          <w:lang w:eastAsia="pt-BR"/>
-        </w:rPr>
+        <w:lastRenderedPageBreak/>
         <w:drawing>
-          <wp:inline distT="0" distB="0" distL="0" distR="0" wp14:anchorId="6146FED1" wp14:editId="2ED4A672">
-            <wp:extent cx="4810125" cy="4113265"/>
-            <wp:effectExtent l="19050" t="19050" r="9525" b="20955"/>
-            <wp:docPr id="6" name="Imagem 6" descr="Diagrama&#10;&#10;Descrição gerada automaticamente"/>
+          <wp:inline distT="0" distB="0" distL="0" distR="0" wp14:anchorId="715191CE" wp14:editId="74B62C32">
+            <wp:extent cx="5400040" cy="3388360"/>
+            <wp:effectExtent l="19050" t="19050" r="10160" b="21590"/>
+            <wp:docPr id="20" name="Imagem 20" descr="Diagrama&#10;&#10;Descrição gerada automaticamente"/>
             <wp:cNvGraphicFramePr>
               <a:graphicFrameLocks xmlns:a="http://schemas.openxmlformats.org/drawingml/2006/main" noChangeAspect="1"/>
             </wp:cNvGraphicFramePr>
@@ -17108,7 +17008,7 @@
               <a:graphicData uri="http://schemas.openxmlformats.org/drawingml/2006/picture">
                 <pic:pic xmlns:pic="http://schemas.openxmlformats.org/drawingml/2006/picture">
                   <pic:nvPicPr>
-                    <pic:cNvPr id="6" name="Imagem 6" descr="Diagrama&#10;&#10;Descrição gerada automaticamente"/>
+                    <pic:cNvPr id="20" name="Imagem 20" descr="Diagrama&#10;&#10;Descrição gerada automaticamente"/>
                     <pic:cNvPicPr>
                       <a:picLocks noChangeAspect="1" noChangeArrowheads="1"/>
                     </pic:cNvPicPr>
@@ -17129,7 +17029,7 @@
                   <pic:spPr bwMode="auto">
                     <a:xfrm>
                       <a:off x="0" y="0"/>
-                      <a:ext cx="4823472" cy="4124678"/>
+                      <a:ext cx="5400040" cy="3388360"/>
                     </a:xfrm>
                     <a:prstGeom prst="rect">
                       <a:avLst/>
@@ -17437,7 +17337,6 @@
         <w:rPr>
           <w:szCs w:val="24"/>
         </w:rPr>
-        <w:lastRenderedPageBreak/>
         <w:t>BENTO, Evaldo Junior. </w:t>
       </w:r>
       <w:r>
@@ -17598,6 +17497,7 @@
         <w:rPr>
           <w:szCs w:val="24"/>
         </w:rPr>
+        <w:lastRenderedPageBreak/>
         <w:t>BOOTSTRAP. </w:t>
       </w:r>
       <w:r>
@@ -18313,7 +18213,6 @@
         <w:rPr>
           <w:szCs w:val="24"/>
         </w:rPr>
-        <w:lastRenderedPageBreak/>
         <w:t xml:space="preserve">GABARDO, Ademir C. </w:t>
       </w:r>
       <w:r>
@@ -18595,6 +18494,7 @@
         <w:rPr>
           <w:szCs w:val="24"/>
         </w:rPr>
+        <w:lastRenderedPageBreak/>
         <w:t xml:space="preserve">GUEDES, Gilleanes TA. </w:t>
       </w:r>
       <w:r>
@@ -20096,16 +19996,7 @@
           <w:bCs/>
           <w:szCs w:val="24"/>
         </w:rPr>
-        <w:t xml:space="preserve">Implementação dos frameworks bootstrap e Foundation aplicados na construção de um objeto de aprendizagem para o ensino da Engenharia </w:t>
-      </w:r>
-      <w:r>
-        <w:rPr>
-          <w:b/>
-          <w:bCs/>
-          <w:szCs w:val="24"/>
-        </w:rPr>
-        <w:lastRenderedPageBreak/>
-        <w:t>de Software</w:t>
+        <w:t>Implementação dos frameworks bootstrap e Foundation aplicados na construção de um objeto de aprendizagem para o ensino da Engenharia de Software</w:t>
       </w:r>
       <w:r>
         <w:rPr>
@@ -22034,6 +21925,7 @@
     <w:lsdException w:name="HTML Sample" w:semiHidden="1" w:unhideWhenUsed="1"/>
     <w:lsdException w:name="HTML Typewriter" w:semiHidden="1" w:unhideWhenUsed="1"/>
     <w:lsdException w:name="HTML Variable" w:semiHidden="1" w:unhideWhenUsed="1"/>
+    <w:lsdException w:name="Normal Table" w:semiHidden="1" w:unhideWhenUsed="1"/>
     <w:lsdException w:name="annotation subject" w:semiHidden="1" w:unhideWhenUsed="1"/>
     <w:lsdException w:name="No List" w:semiHidden="1" w:unhideWhenUsed="1"/>
     <w:lsdException w:name="Outline List 1" w:semiHidden="1" w:unhideWhenUsed="1"/>
@@ -22076,8 +21968,11 @@
     <w:lsdException w:name="Table Contemporary" w:semiHidden="1" w:unhideWhenUsed="1"/>
     <w:lsdException w:name="Table Elegant" w:semiHidden="1" w:unhideWhenUsed="1"/>
     <w:lsdException w:name="Table Professional" w:semiHidden="1" w:unhideWhenUsed="1"/>
+    <w:lsdException w:name="Table Subtle 1" w:semiHidden="1" w:unhideWhenUsed="1"/>
     <w:lsdException w:name="Table Subtle 2" w:semiHidden="1" w:unhideWhenUsed="1"/>
     <w:lsdException w:name="Table Web 1" w:semiHidden="1" w:unhideWhenUsed="1"/>
+    <w:lsdException w:name="Table Web 2" w:semiHidden="1" w:unhideWhenUsed="1"/>
+    <w:lsdException w:name="Table Web 3" w:semiHidden="1" w:unhideWhenUsed="1"/>
     <w:lsdException w:name="Balloon Text" w:semiHidden="1" w:unhideWhenUsed="1"/>
     <w:lsdException w:name="Table Grid" w:uiPriority="39"/>
     <w:lsdException w:name="Table Theme" w:semiHidden="1" w:unhideWhenUsed="1"/>
@@ -22379,6 +22274,7 @@
   <w:style w:type="character" w:default="1" w:styleId="Fontepargpadro">
     <w:name w:val="Default Paragraph Font"/>
     <w:uiPriority w:val="1"/>
+    <w:semiHidden/>
     <w:unhideWhenUsed/>
   </w:style>
   <w:style w:type="table" w:default="1" w:styleId="Tabelanormal">
@@ -23224,25 +23120,10 @@
 </file>
 
 <file path=customXml/item1.xml><?xml version="1.0" encoding="utf-8"?>
-<p:properties xmlns:p="http://schemas.microsoft.com/office/2006/metadata/properties" xmlns:xsi="http://www.w3.org/2001/XMLSchema-instance" xmlns:pc="http://schemas.microsoft.com/office/infopath/2007/PartnerControls">
-  <documentManagement/>
-</p:properties>
+<b:Sources xmlns:b="http://schemas.openxmlformats.org/officeDocument/2006/bibliography" xmlns="http://schemas.openxmlformats.org/officeDocument/2006/bibliography" SelectedStyle="\APASixthEditionOfficeOnline.xsl" StyleName="APA" Version="6"/>
 </file>
 
 <file path=customXml/item2.xml><?xml version="1.0" encoding="utf-8"?>
-<b:Sources xmlns:b="http://schemas.openxmlformats.org/officeDocument/2006/bibliography" xmlns="http://schemas.openxmlformats.org/officeDocument/2006/bibliography" SelectedStyle="\APASixthEditionOfficeOnline.xsl" StyleName="APA" Version="6"/>
-</file>
-
-<file path=customXml/item3.xml><?xml version="1.0" encoding="utf-8"?>
-<?mso-contentType ?>
-<FormTemplates xmlns="http://schemas.microsoft.com/sharepoint/v3/contenttype/forms">
-  <Display>DocumentLibraryForm</Display>
-  <Edit>DocumentLibraryForm</Edit>
-  <New>DocumentLibraryForm</New>
-</FormTemplates>
-</file>
-
-<file path=customXml/item4.xml><?xml version="1.0" encoding="utf-8"?>
 <ct:contentTypeSchema xmlns:ct="http://schemas.microsoft.com/office/2006/metadata/contentType" xmlns:ma="http://schemas.microsoft.com/office/2006/metadata/properties/metaAttributes" ct:_="" ma:_="" ma:contentTypeName="Document" ma:contentTypeID="0x010100A0BDA9925765D843955FCB1DBED643AA" ma:contentTypeVersion="13" ma:contentTypeDescription="Create a new document." ma:contentTypeScope="" ma:versionID="aad9a6230260417460e63ebd385ac575">
   <xsd:schema xmlns:xsd="http://www.w3.org/2001/XMLSchema" xmlns:xs="http://www.w3.org/2001/XMLSchema" xmlns:p="http://schemas.microsoft.com/office/2006/metadata/properties" xmlns:ns3="3402a4ad-fe19-4794-919e-f291b2dc1b5b" xmlns:ns4="8740965d-81fe-4874-aea8-e2a236e25223" targetNamespace="http://schemas.microsoft.com/office/2006/metadata/properties" ma:root="true" ma:fieldsID="8748f19febd17733061b5673b7aa73db" ns3:_="" ns4:_="">
     <xsd:import namespace="3402a4ad-fe19-4794-919e-f291b2dc1b5b"/>
@@ -23465,16 +23346,22 @@
 </ct:contentTypeSchema>
 </file>
 
-<file path=customXml/itemProps1.xml><?xml version="1.0" encoding="utf-8"?>
-<ds:datastoreItem xmlns:ds="http://schemas.openxmlformats.org/officeDocument/2006/customXml" ds:itemID="{CB4A2E6C-BD44-4CF7-A70C-E3EE471D2259}">
-  <ds:schemaRefs>
-    <ds:schemaRef ds:uri="http://schemas.microsoft.com/office/2006/metadata/properties"/>
-    <ds:schemaRef ds:uri="http://schemas.microsoft.com/office/infopath/2007/PartnerControls"/>
-  </ds:schemaRefs>
-</ds:datastoreItem>
+<file path=customXml/item3.xml><?xml version="1.0" encoding="utf-8"?>
+<?mso-contentType ?>
+<FormTemplates xmlns="http://schemas.microsoft.com/sharepoint/v3/contenttype/forms">
+  <Display>DocumentLibraryForm</Display>
+  <Edit>DocumentLibraryForm</Edit>
+  <New>DocumentLibraryForm</New>
+</FormTemplates>
 </file>
 
-<file path=customXml/itemProps2.xml><?xml version="1.0" encoding="utf-8"?>
+<file path=customXml/item4.xml><?xml version="1.0" encoding="utf-8"?>
+<p:properties xmlns:p="http://schemas.microsoft.com/office/2006/metadata/properties" xmlns:xsi="http://www.w3.org/2001/XMLSchema-instance" xmlns:pc="http://schemas.microsoft.com/office/infopath/2007/PartnerControls">
+  <documentManagement/>
+</p:properties>
+</file>
+
+<file path=customXml/itemProps1.xml><?xml version="1.0" encoding="utf-8"?>
 <ds:datastoreItem xmlns:ds="http://schemas.openxmlformats.org/officeDocument/2006/customXml" ds:itemID="{18AB9315-BEFB-4D9E-A11C-A1F6D92498E8}">
   <ds:schemaRefs>
     <ds:schemaRef ds:uri="http://schemas.openxmlformats.org/officeDocument/2006/bibliography"/>
@@ -23482,15 +23369,7 @@
 </ds:datastoreItem>
 </file>
 
-<file path=customXml/itemProps3.xml><?xml version="1.0" encoding="utf-8"?>
-<ds:datastoreItem xmlns:ds="http://schemas.openxmlformats.org/officeDocument/2006/customXml" ds:itemID="{726B6CF7-7E64-472D-93D7-25032DF2EBD5}">
-  <ds:schemaRefs>
-    <ds:schemaRef ds:uri="http://schemas.microsoft.com/sharepoint/v3/contenttype/forms"/>
-  </ds:schemaRefs>
-</ds:datastoreItem>
-</file>
-
-<file path=customXml/itemProps4.xml><?xml version="1.0" encoding="utf-8"?>
+<file path=customXml/itemProps2.xml><?xml version="1.0" encoding="utf-8"?>
 <ds:datastoreItem xmlns:ds="http://schemas.openxmlformats.org/officeDocument/2006/customXml" ds:itemID="{2DA6259E-E7A7-4EE8-A303-D75FB4700E51}">
   <ds:schemaRefs>
     <ds:schemaRef ds:uri="http://schemas.microsoft.com/office/2006/metadata/contentType"/>
@@ -23507,4 +23386,21 @@
     <ds:schemaRef ds:uri="http://schemas.microsoft.com/internal/obd"/>
   </ds:schemaRefs>
 </ds:datastoreItem>
+</file>
+
+<file path=customXml/itemProps3.xml><?xml version="1.0" encoding="utf-8"?>
+<ds:datastoreItem xmlns:ds="http://schemas.openxmlformats.org/officeDocument/2006/customXml" ds:itemID="{726B6CF7-7E64-472D-93D7-25032DF2EBD5}">
+  <ds:schemaRefs>
+    <ds:schemaRef ds:uri="http://schemas.microsoft.com/sharepoint/v3/contenttype/forms"/>
+  </ds:schemaRefs>
+</ds:datastoreItem>
+</file>
+
+<file path=customXml/itemProps4.xml><?xml version="1.0" encoding="utf-8"?>
+<ds:datastoreItem xmlns:ds="http://schemas.openxmlformats.org/officeDocument/2006/customXml" ds:itemID="{CB4A2E6C-BD44-4CF7-A70C-E3EE471D2259}">
+  <ds:schemaRefs>
+    <ds:schemaRef ds:uri="http://schemas.microsoft.com/office/2006/metadata/properties"/>
+    <ds:schemaRef ds:uri="http://schemas.microsoft.com/office/infopath/2007/PartnerControls"/>
+  </ds:schemaRefs>
+</ds:datastoreItem>
 </file>
</xml_diff>

<commit_message>
mudei caso de uso
</commit_message>
<xml_diff>
--- a/Monografia/TCC.docx
+++ b/Monografia/TCC.docx
@@ -15230,56 +15230,111 @@
         </w:rPr>
       </w:pPr>
       <w:r>
-        <w:t>Os diagramas de caso de uso são formados por exatos seis tópicos sendo eles: casos de uso, relacionamentos, associações, e generalização e atores.</w:t>
-      </w:r>
-    </w:p>
-    <w:p>
-      <w:r>
-        <w:t>Caso de uso: constata um certo comportamento-chave do projeto. Desprovido desse comportamento, o sistema não colocara os requisitos previstos para o ator. Todo diagrama de caso de uso mostra um fito específico que o sistema deve proporcionar /ou alcançar um resultado de finalidade que ele tem que exercer.</w:t>
-      </w:r>
-    </w:p>
-    <w:p>
+        <w:t>Os diagramas de caso de uso são formados por exatos seis tópicos sendo eles</w:t>
+      </w:r>
+      <w:r>
+        <w:t xml:space="preserve"> </w:t>
+      </w:r>
+      <w:r>
+        <w:t>(PENDER, 2004)</w:t>
+      </w:r>
+      <w:r>
+        <w:t xml:space="preserve">: </w:t>
+      </w:r>
+    </w:p>
+    <w:p>
+      <w:pPr>
+        <w:pStyle w:val="PargrafodaLista"/>
+        <w:numPr>
+          <w:ilvl w:val="0"/>
+          <w:numId w:val="10"/>
+        </w:numPr>
+      </w:pPr>
+      <w:r>
+        <w:t>Caso de uso: constata um certo comportamento-chave do projeto. Desprovido desse comportamento, o sistema não colocara os requisitos previstos para o ator. Todo diagrama de caso de uso mostra um fito específico que o sistema deve proporcionar ou alcançar um resultado de finalidade que ele tem que exercer.</w:t>
+      </w:r>
+    </w:p>
+    <w:p>
+      <w:pPr>
+        <w:pStyle w:val="PargrafodaLista"/>
+        <w:numPr>
+          <w:ilvl w:val="0"/>
+          <w:numId w:val="9"/>
+        </w:numPr>
+      </w:pPr>
       <w:r>
         <w:t xml:space="preserve">Relacionamento </w:t>
       </w:r>
-      <w:proofErr w:type="spellStart"/>
-      <w:r>
-        <w:rPr>
-          <w:i/>
-        </w:rPr>
-        <w:t>extend</w:t>
-      </w:r>
-      <w:proofErr w:type="spellEnd"/>
-      <w:r>
-        <w:t xml:space="preserve"> (extensão): indica uma forma reciclável do caso de uso, que para a condição e a execução de demais diagramas de caso de uso para tornar sua funcionalidade mais rápida e viável. </w:t>
-      </w:r>
-    </w:p>
-    <w:p>
+      <w:r>
+        <w:rPr>
+          <w:iCs/>
+        </w:rPr>
+        <w:t>de</w:t>
+      </w:r>
+      <w:r>
+        <w:t xml:space="preserve"> </w:t>
+      </w:r>
+      <w:r>
+        <w:t xml:space="preserve">extensão: indica uma forma reciclável do caso de uso, que para a condição e a execução de demais diagramas de caso de uso para tornar sua funcionalidade mais rápida e viável. </w:t>
+      </w:r>
+    </w:p>
+    <w:p>
+      <w:pPr>
+        <w:pStyle w:val="PargrafodaLista"/>
+        <w:numPr>
+          <w:ilvl w:val="0"/>
+          <w:numId w:val="9"/>
+        </w:numPr>
+      </w:pPr>
       <w:r>
         <w:t>Relacionamento</w:t>
       </w:r>
       <w:r>
         <w:rPr>
-          <w:i/>
-        </w:rPr>
-        <w:t xml:space="preserve"> include</w:t>
-      </w:r>
-      <w:r>
-        <w:t xml:space="preserve"> (inclusão): indica uma forma de uso reciclável, que é transmitido e na operação de outros casos de uso. A incumbência pela abordagem que deve se tomar sobre porque utilizar o caso de uso incluído demonstra-se no caso de uso que o instancia.</w:t>
-      </w:r>
-    </w:p>
-    <w:p>
+          <w:iCs/>
+        </w:rPr>
+        <w:t xml:space="preserve"> de</w:t>
+      </w:r>
+      <w:r>
+        <w:t xml:space="preserve"> </w:t>
+      </w:r>
+      <w:r>
+        <w:t>inclusão: indica uma forma de uso reciclável, que é transmitido e na operação de outros casos de uso. A incumbência pela abordagem que deve se tomar sobre porque utilizar o caso de uso incluído demonstra-se no caso de uso que o instancia.</w:t>
+      </w:r>
+    </w:p>
+    <w:p>
+      <w:pPr>
+        <w:pStyle w:val="PargrafodaLista"/>
+        <w:numPr>
+          <w:ilvl w:val="0"/>
+          <w:numId w:val="9"/>
+        </w:numPr>
+      </w:pPr>
       <w:r>
         <w:lastRenderedPageBreak/>
         <w:t>Associação: mostra uma relação entre os atores e casos de uso. Toda associação tem-se uma conversa que obrigatoriamente deve ser uma narrativa de caso de uso. Cada característica da narrativa oferece um quadro que pode auxiliar no manuseio dos casos de teste e na avaliação de artifícios de análise e implantação do caso de uso e da associação.</w:t>
       </w:r>
     </w:p>
     <w:p>
+      <w:pPr>
+        <w:pStyle w:val="PargrafodaLista"/>
+        <w:numPr>
+          <w:ilvl w:val="0"/>
+          <w:numId w:val="9"/>
+        </w:numPr>
+      </w:pPr>
       <w:r>
         <w:t>Generalização: mostra a familiaridade com a herança entre casos de uso e os atores.</w:t>
       </w:r>
     </w:p>
     <w:p>
+      <w:pPr>
+        <w:pStyle w:val="PargrafodaLista"/>
+        <w:numPr>
+          <w:ilvl w:val="0"/>
+          <w:numId w:val="9"/>
+        </w:numPr>
+      </w:pPr>
       <w:r>
         <w:t>Ator: desempenha um papel por uma só pessoa, dispositivo, sistema ou empresa, que tem interesse</w:t>
       </w:r>
@@ -15287,7 +15342,7 @@
         <w:t xml:space="preserve"> em operar um sistema efetuado com sucesso</w:t>
       </w:r>
       <w:r>
-        <w:t xml:space="preserve"> (PENDER, 2004).</w:t>
+        <w:t xml:space="preserve"> </w:t>
       </w:r>
     </w:p>
     <w:p>
@@ -16367,7 +16422,7 @@
           <w:szCs w:val="24"/>
           <w:shd w:val="clear" w:color="auto" w:fill="FFFFFF"/>
         </w:rPr>
-        <w:t xml:space="preserve"> faz-</w:t>
+        <w:t xml:space="preserve"> faz-se necessária a </w:t>
       </w:r>
       <w:r>
         <w:rPr>
@@ -16375,72 +16430,72 @@
           <w:szCs w:val="24"/>
           <w:shd w:val="clear" w:color="auto" w:fill="FFFFFF"/>
         </w:rPr>
+        <w:t>utilizaçã</w:t>
+      </w:r>
+      <w:r>
+        <w:rPr>
+          <w:rFonts w:cs="Arial"/>
+          <w:szCs w:val="24"/>
+          <w:shd w:val="clear" w:color="auto" w:fill="FFFFFF"/>
+        </w:rPr>
+        <w:t>o</w:t>
+      </w:r>
+      <w:r>
+        <w:rPr>
+          <w:rFonts w:cs="Arial"/>
+          <w:szCs w:val="24"/>
+          <w:shd w:val="clear" w:color="auto" w:fill="FFFFFF"/>
+        </w:rPr>
+        <w:t xml:space="preserve"> de t</w:t>
+      </w:r>
+      <w:r>
+        <w:rPr>
+          <w:rFonts w:cs="Arial"/>
+          <w:szCs w:val="24"/>
+          <w:shd w:val="clear" w:color="auto" w:fill="FFFFFF"/>
+        </w:rPr>
+        <w:t>é</w:t>
+      </w:r>
+      <w:r>
+        <w:rPr>
+          <w:rFonts w:cs="Arial"/>
+          <w:szCs w:val="24"/>
+          <w:shd w:val="clear" w:color="auto" w:fill="FFFFFF"/>
+        </w:rPr>
+        <w:t>cnicas</w:t>
+      </w:r>
+      <w:r>
+        <w:rPr>
+          <w:rFonts w:cs="Arial"/>
+          <w:szCs w:val="24"/>
+          <w:shd w:val="clear" w:color="auto" w:fill="FFFFFF"/>
+        </w:rPr>
+        <w:t xml:space="preserve"> que inspecionem os </w:t>
+      </w:r>
+      <w:r>
+        <w:rPr>
+          <w:rFonts w:cs="Arial"/>
+          <w:szCs w:val="24"/>
+          <w:shd w:val="clear" w:color="auto" w:fill="FFFFFF"/>
+        </w:rPr>
+        <w:t>diagramas</w:t>
+      </w:r>
+      <w:r>
+        <w:rPr>
+          <w:rFonts w:cs="Arial"/>
+          <w:szCs w:val="24"/>
+          <w:shd w:val="clear" w:color="auto" w:fill="FFFFFF"/>
+        </w:rPr>
+        <w:t xml:space="preserve"> com o fito </w:t>
+      </w:r>
+      <w:r>
+        <w:rPr>
+          <w:rFonts w:cs="Arial"/>
+          <w:szCs w:val="24"/>
+          <w:shd w:val="clear" w:color="auto" w:fill="FFFFFF"/>
+        </w:rPr>
         <w:lastRenderedPageBreak/>
-        <w:t xml:space="preserve">se necessária a </w:t>
-      </w:r>
-      <w:r>
-        <w:rPr>
-          <w:rFonts w:cs="Arial"/>
-          <w:szCs w:val="24"/>
-          <w:shd w:val="clear" w:color="auto" w:fill="FFFFFF"/>
-        </w:rPr>
-        <w:t>utilizaçã</w:t>
-      </w:r>
-      <w:r>
-        <w:rPr>
-          <w:rFonts w:cs="Arial"/>
-          <w:szCs w:val="24"/>
-          <w:shd w:val="clear" w:color="auto" w:fill="FFFFFF"/>
-        </w:rPr>
-        <w:t>o</w:t>
-      </w:r>
-      <w:r>
-        <w:rPr>
-          <w:rFonts w:cs="Arial"/>
-          <w:szCs w:val="24"/>
-          <w:shd w:val="clear" w:color="auto" w:fill="FFFFFF"/>
-        </w:rPr>
-        <w:t xml:space="preserve"> de t</w:t>
-      </w:r>
-      <w:r>
-        <w:rPr>
-          <w:rFonts w:cs="Arial"/>
-          <w:szCs w:val="24"/>
-          <w:shd w:val="clear" w:color="auto" w:fill="FFFFFF"/>
-        </w:rPr>
-        <w:t>é</w:t>
-      </w:r>
-      <w:r>
-        <w:rPr>
-          <w:rFonts w:cs="Arial"/>
-          <w:szCs w:val="24"/>
-          <w:shd w:val="clear" w:color="auto" w:fill="FFFFFF"/>
-        </w:rPr>
-        <w:t>cnicas</w:t>
-      </w:r>
-      <w:r>
-        <w:rPr>
-          <w:rFonts w:cs="Arial"/>
-          <w:szCs w:val="24"/>
-          <w:shd w:val="clear" w:color="auto" w:fill="FFFFFF"/>
-        </w:rPr>
-        <w:t xml:space="preserve"> que inspecionem os </w:t>
-      </w:r>
-      <w:r>
-        <w:rPr>
-          <w:rFonts w:cs="Arial"/>
-          <w:szCs w:val="24"/>
-          <w:shd w:val="clear" w:color="auto" w:fill="FFFFFF"/>
-        </w:rPr>
-        <w:t>diagramas</w:t>
-      </w:r>
-      <w:r>
-        <w:rPr>
-          <w:rFonts w:cs="Arial"/>
-          <w:szCs w:val="24"/>
-          <w:shd w:val="clear" w:color="auto" w:fill="FFFFFF"/>
-        </w:rPr>
-        <w:t xml:space="preserve"> com o fito de localizar</w:t>
+        <w:t>de localizar</w:t>
       </w:r>
       <w:r>
         <w:rPr>
@@ -21319,9 +21374,9 @@
     </w:lvl>
   </w:abstractNum>
   <w:abstractNum w:abstractNumId="4" w15:restartNumberingAfterBreak="0">
-    <w:nsid w:val="20A46DC9"/>
+    <w:nsid w:val="1DE059D2"/>
     <w:multiLevelType w:val="hybridMultilevel"/>
-    <w:tmpl w:val="0876E8C4"/>
+    <w:tmpl w:val="4F502C6C"/>
     <w:lvl w:ilvl="0" w:tplc="04160001">
       <w:start w:val="1"/>
       <w:numFmt w:val="bullet"/>
@@ -21432,102 +21487,16 @@
     </w:lvl>
   </w:abstractNum>
   <w:abstractNum w:abstractNumId="5" w15:restartNumberingAfterBreak="0">
-    <w:nsid w:val="27BB6CCB"/>
-    <w:multiLevelType w:val="multilevel"/>
-    <w:tmpl w:val="0416001F"/>
-    <w:lvl w:ilvl="0">
-      <w:start w:val="1"/>
-      <w:numFmt w:val="decimal"/>
-      <w:lvlText w:val="%1."/>
-      <w:lvlJc w:val="left"/>
-      <w:pPr>
-        <w:ind w:left="360" w:hanging="360"/>
-      </w:pPr>
-    </w:lvl>
-    <w:lvl w:ilvl="1">
-      <w:start w:val="1"/>
-      <w:numFmt w:val="decimal"/>
-      <w:lvlText w:val="%1.%2."/>
-      <w:lvlJc w:val="left"/>
-      <w:pPr>
-        <w:ind w:left="792" w:hanging="432"/>
-      </w:pPr>
-    </w:lvl>
-    <w:lvl w:ilvl="2">
-      <w:start w:val="1"/>
-      <w:numFmt w:val="decimal"/>
-      <w:lvlText w:val="%1.%2.%3."/>
-      <w:lvlJc w:val="left"/>
-      <w:pPr>
-        <w:ind w:left="1224" w:hanging="504"/>
-      </w:pPr>
-    </w:lvl>
-    <w:lvl w:ilvl="3">
-      <w:start w:val="1"/>
-      <w:numFmt w:val="decimal"/>
-      <w:lvlText w:val="%1.%2.%3.%4."/>
-      <w:lvlJc w:val="left"/>
-      <w:pPr>
-        <w:ind w:left="1728" w:hanging="648"/>
-      </w:pPr>
-    </w:lvl>
-    <w:lvl w:ilvl="4">
-      <w:start w:val="1"/>
-      <w:numFmt w:val="decimal"/>
-      <w:lvlText w:val="%1.%2.%3.%4.%5."/>
-      <w:lvlJc w:val="left"/>
-      <w:pPr>
-        <w:ind w:left="2232" w:hanging="792"/>
-      </w:pPr>
-    </w:lvl>
-    <w:lvl w:ilvl="5">
-      <w:start w:val="1"/>
-      <w:numFmt w:val="decimal"/>
-      <w:lvlText w:val="%1.%2.%3.%4.%5.%6."/>
-      <w:lvlJc w:val="left"/>
-      <w:pPr>
-        <w:ind w:left="2736" w:hanging="936"/>
-      </w:pPr>
-    </w:lvl>
-    <w:lvl w:ilvl="6">
-      <w:start w:val="1"/>
-      <w:numFmt w:val="decimal"/>
-      <w:lvlText w:val="%1.%2.%3.%4.%5.%6.%7."/>
-      <w:lvlJc w:val="left"/>
-      <w:pPr>
-        <w:ind w:left="3240" w:hanging="1080"/>
-      </w:pPr>
-    </w:lvl>
-    <w:lvl w:ilvl="7">
-      <w:start w:val="1"/>
-      <w:numFmt w:val="decimal"/>
-      <w:lvlText w:val="%1.%2.%3.%4.%5.%6.%7.%8."/>
-      <w:lvlJc w:val="left"/>
-      <w:pPr>
-        <w:ind w:left="3744" w:hanging="1224"/>
-      </w:pPr>
-    </w:lvl>
-    <w:lvl w:ilvl="8">
-      <w:start w:val="1"/>
-      <w:numFmt w:val="decimal"/>
-      <w:lvlText w:val="%1.%2.%3.%4.%5.%6.%7.%8.%9."/>
-      <w:lvlJc w:val="left"/>
-      <w:pPr>
-        <w:ind w:left="4320" w:hanging="1440"/>
-      </w:pPr>
-    </w:lvl>
-  </w:abstractNum>
-  <w:abstractNum w:abstractNumId="6" w15:restartNumberingAfterBreak="0">
-    <w:nsid w:val="2C6B425D"/>
+    <w:nsid w:val="1FA37416"/>
     <w:multiLevelType w:val="hybridMultilevel"/>
-    <w:tmpl w:val="5AF273A6"/>
+    <w:tmpl w:val="87821556"/>
     <w:lvl w:ilvl="0" w:tplc="04160001">
       <w:start w:val="1"/>
       <w:numFmt w:val="bullet"/>
       <w:lvlText w:val=""/>
       <w:lvlJc w:val="left"/>
       <w:pPr>
-        <w:ind w:left="721" w:hanging="360"/>
+        <w:ind w:left="720" w:hanging="360"/>
       </w:pPr>
       <w:rPr>
         <w:rFonts w:ascii="Symbol" w:hAnsi="Symbol" w:hint="default"/>
@@ -21539,7 +21508,7 @@
       <w:lvlText w:val="o"/>
       <w:lvlJc w:val="left"/>
       <w:pPr>
-        <w:ind w:left="1441" w:hanging="360"/>
+        <w:ind w:left="1440" w:hanging="360"/>
       </w:pPr>
       <w:rPr>
         <w:rFonts w:ascii="Courier New" w:hAnsi="Courier New" w:cs="Courier New" w:hint="default"/>
@@ -21551,7 +21520,7 @@
       <w:lvlText w:val=""/>
       <w:lvlJc w:val="left"/>
       <w:pPr>
-        <w:ind w:left="2161" w:hanging="360"/>
+        <w:ind w:left="2160" w:hanging="360"/>
       </w:pPr>
       <w:rPr>
         <w:rFonts w:ascii="Wingdings" w:hAnsi="Wingdings" w:hint="default"/>
@@ -21563,7 +21532,7 @@
       <w:lvlText w:val=""/>
       <w:lvlJc w:val="left"/>
       <w:pPr>
-        <w:ind w:left="2881" w:hanging="360"/>
+        <w:ind w:left="2880" w:hanging="360"/>
       </w:pPr>
       <w:rPr>
         <w:rFonts w:ascii="Symbol" w:hAnsi="Symbol" w:hint="default"/>
@@ -21575,7 +21544,7 @@
       <w:lvlText w:val="o"/>
       <w:lvlJc w:val="left"/>
       <w:pPr>
-        <w:ind w:left="3601" w:hanging="360"/>
+        <w:ind w:left="3600" w:hanging="360"/>
       </w:pPr>
       <w:rPr>
         <w:rFonts w:ascii="Courier New" w:hAnsi="Courier New" w:cs="Courier New" w:hint="default"/>
@@ -21587,7 +21556,7 @@
       <w:lvlText w:val=""/>
       <w:lvlJc w:val="left"/>
       <w:pPr>
-        <w:ind w:left="4321" w:hanging="360"/>
+        <w:ind w:left="4320" w:hanging="360"/>
       </w:pPr>
       <w:rPr>
         <w:rFonts w:ascii="Wingdings" w:hAnsi="Wingdings" w:hint="default"/>
@@ -21599,7 +21568,7 @@
       <w:lvlText w:val=""/>
       <w:lvlJc w:val="left"/>
       <w:pPr>
-        <w:ind w:left="5041" w:hanging="360"/>
+        <w:ind w:left="5040" w:hanging="360"/>
       </w:pPr>
       <w:rPr>
         <w:rFonts w:ascii="Symbol" w:hAnsi="Symbol" w:hint="default"/>
@@ -21611,7 +21580,7 @@
       <w:lvlText w:val="o"/>
       <w:lvlJc w:val="left"/>
       <w:pPr>
-        <w:ind w:left="5761" w:hanging="360"/>
+        <w:ind w:left="5760" w:hanging="360"/>
       </w:pPr>
       <w:rPr>
         <w:rFonts w:ascii="Courier New" w:hAnsi="Courier New" w:cs="Courier New" w:hint="default"/>
@@ -21623,7 +21592,120 @@
       <w:lvlText w:val=""/>
       <w:lvlJc w:val="left"/>
       <w:pPr>
-        <w:ind w:left="6481" w:hanging="360"/>
+        <w:ind w:left="6480" w:hanging="360"/>
+      </w:pPr>
+      <w:rPr>
+        <w:rFonts w:ascii="Wingdings" w:hAnsi="Wingdings" w:hint="default"/>
+      </w:rPr>
+    </w:lvl>
+  </w:abstractNum>
+  <w:abstractNum w:abstractNumId="6" w15:restartNumberingAfterBreak="0">
+    <w:nsid w:val="20A46DC9"/>
+    <w:multiLevelType w:val="hybridMultilevel"/>
+    <w:tmpl w:val="0876E8C4"/>
+    <w:lvl w:ilvl="0" w:tplc="04160001">
+      <w:start w:val="1"/>
+      <w:numFmt w:val="bullet"/>
+      <w:lvlText w:val=""/>
+      <w:lvlJc w:val="left"/>
+      <w:pPr>
+        <w:ind w:left="720" w:hanging="360"/>
+      </w:pPr>
+      <w:rPr>
+        <w:rFonts w:ascii="Symbol" w:hAnsi="Symbol" w:hint="default"/>
+      </w:rPr>
+    </w:lvl>
+    <w:lvl w:ilvl="1" w:tplc="04160003" w:tentative="1">
+      <w:start w:val="1"/>
+      <w:numFmt w:val="bullet"/>
+      <w:lvlText w:val="o"/>
+      <w:lvlJc w:val="left"/>
+      <w:pPr>
+        <w:ind w:left="1440" w:hanging="360"/>
+      </w:pPr>
+      <w:rPr>
+        <w:rFonts w:ascii="Courier New" w:hAnsi="Courier New" w:cs="Courier New" w:hint="default"/>
+      </w:rPr>
+    </w:lvl>
+    <w:lvl w:ilvl="2" w:tplc="04160005" w:tentative="1">
+      <w:start w:val="1"/>
+      <w:numFmt w:val="bullet"/>
+      <w:lvlText w:val=""/>
+      <w:lvlJc w:val="left"/>
+      <w:pPr>
+        <w:ind w:left="2160" w:hanging="360"/>
+      </w:pPr>
+      <w:rPr>
+        <w:rFonts w:ascii="Wingdings" w:hAnsi="Wingdings" w:hint="default"/>
+      </w:rPr>
+    </w:lvl>
+    <w:lvl w:ilvl="3" w:tplc="04160001" w:tentative="1">
+      <w:start w:val="1"/>
+      <w:numFmt w:val="bullet"/>
+      <w:lvlText w:val=""/>
+      <w:lvlJc w:val="left"/>
+      <w:pPr>
+        <w:ind w:left="2880" w:hanging="360"/>
+      </w:pPr>
+      <w:rPr>
+        <w:rFonts w:ascii="Symbol" w:hAnsi="Symbol" w:hint="default"/>
+      </w:rPr>
+    </w:lvl>
+    <w:lvl w:ilvl="4" w:tplc="04160003" w:tentative="1">
+      <w:start w:val="1"/>
+      <w:numFmt w:val="bullet"/>
+      <w:lvlText w:val="o"/>
+      <w:lvlJc w:val="left"/>
+      <w:pPr>
+        <w:ind w:left="3600" w:hanging="360"/>
+      </w:pPr>
+      <w:rPr>
+        <w:rFonts w:ascii="Courier New" w:hAnsi="Courier New" w:cs="Courier New" w:hint="default"/>
+      </w:rPr>
+    </w:lvl>
+    <w:lvl w:ilvl="5" w:tplc="04160005" w:tentative="1">
+      <w:start w:val="1"/>
+      <w:numFmt w:val="bullet"/>
+      <w:lvlText w:val=""/>
+      <w:lvlJc w:val="left"/>
+      <w:pPr>
+        <w:ind w:left="4320" w:hanging="360"/>
+      </w:pPr>
+      <w:rPr>
+        <w:rFonts w:ascii="Wingdings" w:hAnsi="Wingdings" w:hint="default"/>
+      </w:rPr>
+    </w:lvl>
+    <w:lvl w:ilvl="6" w:tplc="04160001" w:tentative="1">
+      <w:start w:val="1"/>
+      <w:numFmt w:val="bullet"/>
+      <w:lvlText w:val=""/>
+      <w:lvlJc w:val="left"/>
+      <w:pPr>
+        <w:ind w:left="5040" w:hanging="360"/>
+      </w:pPr>
+      <w:rPr>
+        <w:rFonts w:ascii="Symbol" w:hAnsi="Symbol" w:hint="default"/>
+      </w:rPr>
+    </w:lvl>
+    <w:lvl w:ilvl="7" w:tplc="04160003" w:tentative="1">
+      <w:start w:val="1"/>
+      <w:numFmt w:val="bullet"/>
+      <w:lvlText w:val="o"/>
+      <w:lvlJc w:val="left"/>
+      <w:pPr>
+        <w:ind w:left="5760" w:hanging="360"/>
+      </w:pPr>
+      <w:rPr>
+        <w:rFonts w:ascii="Courier New" w:hAnsi="Courier New" w:cs="Courier New" w:hint="default"/>
+      </w:rPr>
+    </w:lvl>
+    <w:lvl w:ilvl="8" w:tplc="04160005" w:tentative="1">
+      <w:start w:val="1"/>
+      <w:numFmt w:val="bullet"/>
+      <w:lvlText w:val=""/>
+      <w:lvlJc w:val="left"/>
+      <w:pPr>
+        <w:ind w:left="6480" w:hanging="360"/>
       </w:pPr>
       <w:rPr>
         <w:rFonts w:ascii="Wingdings" w:hAnsi="Wingdings" w:hint="default"/>
@@ -21631,6 +21713,205 @@
     </w:lvl>
   </w:abstractNum>
   <w:abstractNum w:abstractNumId="7" w15:restartNumberingAfterBreak="0">
+    <w:nsid w:val="27BB6CCB"/>
+    <w:multiLevelType w:val="multilevel"/>
+    <w:tmpl w:val="0416001F"/>
+    <w:lvl w:ilvl="0">
+      <w:start w:val="1"/>
+      <w:numFmt w:val="decimal"/>
+      <w:lvlText w:val="%1."/>
+      <w:lvlJc w:val="left"/>
+      <w:pPr>
+        <w:ind w:left="360" w:hanging="360"/>
+      </w:pPr>
+    </w:lvl>
+    <w:lvl w:ilvl="1">
+      <w:start w:val="1"/>
+      <w:numFmt w:val="decimal"/>
+      <w:lvlText w:val="%1.%2."/>
+      <w:lvlJc w:val="left"/>
+      <w:pPr>
+        <w:ind w:left="792" w:hanging="432"/>
+      </w:pPr>
+    </w:lvl>
+    <w:lvl w:ilvl="2">
+      <w:start w:val="1"/>
+      <w:numFmt w:val="decimal"/>
+      <w:lvlText w:val="%1.%2.%3."/>
+      <w:lvlJc w:val="left"/>
+      <w:pPr>
+        <w:ind w:left="1224" w:hanging="504"/>
+      </w:pPr>
+    </w:lvl>
+    <w:lvl w:ilvl="3">
+      <w:start w:val="1"/>
+      <w:numFmt w:val="decimal"/>
+      <w:lvlText w:val="%1.%2.%3.%4."/>
+      <w:lvlJc w:val="left"/>
+      <w:pPr>
+        <w:ind w:left="1728" w:hanging="648"/>
+      </w:pPr>
+    </w:lvl>
+    <w:lvl w:ilvl="4">
+      <w:start w:val="1"/>
+      <w:numFmt w:val="decimal"/>
+      <w:lvlText w:val="%1.%2.%3.%4.%5."/>
+      <w:lvlJc w:val="left"/>
+      <w:pPr>
+        <w:ind w:left="2232" w:hanging="792"/>
+      </w:pPr>
+    </w:lvl>
+    <w:lvl w:ilvl="5">
+      <w:start w:val="1"/>
+      <w:numFmt w:val="decimal"/>
+      <w:lvlText w:val="%1.%2.%3.%4.%5.%6."/>
+      <w:lvlJc w:val="left"/>
+      <w:pPr>
+        <w:ind w:left="2736" w:hanging="936"/>
+      </w:pPr>
+    </w:lvl>
+    <w:lvl w:ilvl="6">
+      <w:start w:val="1"/>
+      <w:numFmt w:val="decimal"/>
+      <w:lvlText w:val="%1.%2.%3.%4.%5.%6.%7."/>
+      <w:lvlJc w:val="left"/>
+      <w:pPr>
+        <w:ind w:left="3240" w:hanging="1080"/>
+      </w:pPr>
+    </w:lvl>
+    <w:lvl w:ilvl="7">
+      <w:start w:val="1"/>
+      <w:numFmt w:val="decimal"/>
+      <w:lvlText w:val="%1.%2.%3.%4.%5.%6.%7.%8."/>
+      <w:lvlJc w:val="left"/>
+      <w:pPr>
+        <w:ind w:left="3744" w:hanging="1224"/>
+      </w:pPr>
+    </w:lvl>
+    <w:lvl w:ilvl="8">
+      <w:start w:val="1"/>
+      <w:numFmt w:val="decimal"/>
+      <w:lvlText w:val="%1.%2.%3.%4.%5.%6.%7.%8.%9."/>
+      <w:lvlJc w:val="left"/>
+      <w:pPr>
+        <w:ind w:left="4320" w:hanging="1440"/>
+      </w:pPr>
+    </w:lvl>
+  </w:abstractNum>
+  <w:abstractNum w:abstractNumId="8" w15:restartNumberingAfterBreak="0">
+    <w:nsid w:val="2C6B425D"/>
+    <w:multiLevelType w:val="hybridMultilevel"/>
+    <w:tmpl w:val="5AF273A6"/>
+    <w:lvl w:ilvl="0" w:tplc="04160001">
+      <w:start w:val="1"/>
+      <w:numFmt w:val="bullet"/>
+      <w:lvlText w:val=""/>
+      <w:lvlJc w:val="left"/>
+      <w:pPr>
+        <w:ind w:left="721" w:hanging="360"/>
+      </w:pPr>
+      <w:rPr>
+        <w:rFonts w:ascii="Symbol" w:hAnsi="Symbol" w:hint="default"/>
+      </w:rPr>
+    </w:lvl>
+    <w:lvl w:ilvl="1" w:tplc="04160003" w:tentative="1">
+      <w:start w:val="1"/>
+      <w:numFmt w:val="bullet"/>
+      <w:lvlText w:val="o"/>
+      <w:lvlJc w:val="left"/>
+      <w:pPr>
+        <w:ind w:left="1441" w:hanging="360"/>
+      </w:pPr>
+      <w:rPr>
+        <w:rFonts w:ascii="Courier New" w:hAnsi="Courier New" w:cs="Courier New" w:hint="default"/>
+      </w:rPr>
+    </w:lvl>
+    <w:lvl w:ilvl="2" w:tplc="04160005" w:tentative="1">
+      <w:start w:val="1"/>
+      <w:numFmt w:val="bullet"/>
+      <w:lvlText w:val=""/>
+      <w:lvlJc w:val="left"/>
+      <w:pPr>
+        <w:ind w:left="2161" w:hanging="360"/>
+      </w:pPr>
+      <w:rPr>
+        <w:rFonts w:ascii="Wingdings" w:hAnsi="Wingdings" w:hint="default"/>
+      </w:rPr>
+    </w:lvl>
+    <w:lvl w:ilvl="3" w:tplc="04160001" w:tentative="1">
+      <w:start w:val="1"/>
+      <w:numFmt w:val="bullet"/>
+      <w:lvlText w:val=""/>
+      <w:lvlJc w:val="left"/>
+      <w:pPr>
+        <w:ind w:left="2881" w:hanging="360"/>
+      </w:pPr>
+      <w:rPr>
+        <w:rFonts w:ascii="Symbol" w:hAnsi="Symbol" w:hint="default"/>
+      </w:rPr>
+    </w:lvl>
+    <w:lvl w:ilvl="4" w:tplc="04160003" w:tentative="1">
+      <w:start w:val="1"/>
+      <w:numFmt w:val="bullet"/>
+      <w:lvlText w:val="o"/>
+      <w:lvlJc w:val="left"/>
+      <w:pPr>
+        <w:ind w:left="3601" w:hanging="360"/>
+      </w:pPr>
+      <w:rPr>
+        <w:rFonts w:ascii="Courier New" w:hAnsi="Courier New" w:cs="Courier New" w:hint="default"/>
+      </w:rPr>
+    </w:lvl>
+    <w:lvl w:ilvl="5" w:tplc="04160005" w:tentative="1">
+      <w:start w:val="1"/>
+      <w:numFmt w:val="bullet"/>
+      <w:lvlText w:val=""/>
+      <w:lvlJc w:val="left"/>
+      <w:pPr>
+        <w:ind w:left="4321" w:hanging="360"/>
+      </w:pPr>
+      <w:rPr>
+        <w:rFonts w:ascii="Wingdings" w:hAnsi="Wingdings" w:hint="default"/>
+      </w:rPr>
+    </w:lvl>
+    <w:lvl w:ilvl="6" w:tplc="04160001" w:tentative="1">
+      <w:start w:val="1"/>
+      <w:numFmt w:val="bullet"/>
+      <w:lvlText w:val=""/>
+      <w:lvlJc w:val="left"/>
+      <w:pPr>
+        <w:ind w:left="5041" w:hanging="360"/>
+      </w:pPr>
+      <w:rPr>
+        <w:rFonts w:ascii="Symbol" w:hAnsi="Symbol" w:hint="default"/>
+      </w:rPr>
+    </w:lvl>
+    <w:lvl w:ilvl="7" w:tplc="04160003" w:tentative="1">
+      <w:start w:val="1"/>
+      <w:numFmt w:val="bullet"/>
+      <w:lvlText w:val="o"/>
+      <w:lvlJc w:val="left"/>
+      <w:pPr>
+        <w:ind w:left="5761" w:hanging="360"/>
+      </w:pPr>
+      <w:rPr>
+        <w:rFonts w:ascii="Courier New" w:hAnsi="Courier New" w:cs="Courier New" w:hint="default"/>
+      </w:rPr>
+    </w:lvl>
+    <w:lvl w:ilvl="8" w:tplc="04160005" w:tentative="1">
+      <w:start w:val="1"/>
+      <w:numFmt w:val="bullet"/>
+      <w:lvlText w:val=""/>
+      <w:lvlJc w:val="left"/>
+      <w:pPr>
+        <w:ind w:left="6481" w:hanging="360"/>
+      </w:pPr>
+      <w:rPr>
+        <w:rFonts w:ascii="Wingdings" w:hAnsi="Wingdings" w:hint="default"/>
+      </w:rPr>
+    </w:lvl>
+  </w:abstractNum>
+  <w:abstractNum w:abstractNumId="9" w15:restartNumberingAfterBreak="0">
     <w:nsid w:val="71214427"/>
     <w:multiLevelType w:val="hybridMultilevel"/>
     <w:tmpl w:val="9BC8B0FA"/>
@@ -21750,22 +22031,22 @@
     <w:abstractNumId w:val="1"/>
   </w:num>
   <w:num w:numId="3" w16cid:durableId="775175365">
-    <w:abstractNumId w:val="4"/>
+    <w:abstractNumId w:val="6"/>
   </w:num>
   <w:num w:numId="4" w16cid:durableId="1666057076">
     <w:abstractNumId w:val="2"/>
   </w:num>
   <w:num w:numId="5" w16cid:durableId="1857888840">
-    <w:abstractNumId w:val="7"/>
+    <w:abstractNumId w:val="9"/>
   </w:num>
   <w:num w:numId="6" w16cid:durableId="1820224647">
     <w:abstractNumId w:val="3"/>
   </w:num>
   <w:num w:numId="7" w16cid:durableId="1785534892">
-    <w:abstractNumId w:val="6"/>
+    <w:abstractNumId w:val="8"/>
   </w:num>
   <w:num w:numId="8" w16cid:durableId="2012444663">
-    <w:abstractNumId w:val="5"/>
+    <w:abstractNumId w:val="7"/>
     <w:lvlOverride w:ilvl="0">
       <w:startOverride w:val="1"/>
     </w:lvlOverride>
@@ -21793,6 +22074,12 @@
     <w:lvlOverride w:ilvl="8">
       <w:startOverride w:val="1"/>
     </w:lvlOverride>
+  </w:num>
+  <w:num w:numId="9" w16cid:durableId="1108962144">
+    <w:abstractNumId w:val="5"/>
+  </w:num>
+  <w:num w:numId="10" w16cid:durableId="1786803141">
+    <w:abstractNumId w:val="4"/>
   </w:num>
   <w:numIdMacAtCleanup w:val="8"/>
 </w:numbering>
@@ -22270,7 +22557,6 @@
   <w:style w:type="character" w:default="1" w:styleId="Fontepargpadro">
     <w:name w:val="Default Paragraph Font"/>
     <w:uiPriority w:val="1"/>
-    <w:semiHidden/>
     <w:unhideWhenUsed/>
   </w:style>
   <w:style w:type="table" w:default="1" w:styleId="Tabelanormal">

</xml_diff>

<commit_message>
imagem diagrama de segquencia
</commit_message>
<xml_diff>
--- a/Monografia/TCC.docx
+++ b/Monografia/TCC.docx
@@ -8189,14 +8189,27 @@
       <w:r>
         <w:t xml:space="preserve">Figura </w:t>
       </w:r>
-      <w:fldSimple w:instr=" SEQ Figura \* ARABIC ">
-        <w:r>
-          <w:rPr>
-            <w:noProof/>
-          </w:rPr>
-          <w:t>11</w:t>
-        </w:r>
-      </w:fldSimple>
+      <w:r>
+        <w:fldChar w:fldCharType="begin"/>
+      </w:r>
+      <w:r>
+        <w:instrText xml:space="preserve"> SEQ Figura \* ARABIC </w:instrText>
+      </w:r>
+      <w:r>
+        <w:fldChar w:fldCharType="separate"/>
+      </w:r>
+      <w:r>
+        <w:rPr>
+          <w:noProof/>
+        </w:rPr>
+        <w:t>11</w:t>
+      </w:r>
+      <w:r>
+        <w:rPr>
+          <w:noProof/>
+        </w:rPr>
+        <w:fldChar w:fldCharType="end"/>
+      </w:r>
       <w:r>
         <w:t xml:space="preserve"> - Validação do Formulário, Código JavaScript</w:t>
       </w:r>
@@ -8314,14 +8327,27 @@
       <w:r>
         <w:t xml:space="preserve">Figura </w:t>
       </w:r>
-      <w:fldSimple w:instr=" SEQ Figura \* ARABIC ">
-        <w:r>
-          <w:rPr>
-            <w:noProof/>
-          </w:rPr>
-          <w:t>12</w:t>
-        </w:r>
-      </w:fldSimple>
+      <w:r>
+        <w:fldChar w:fldCharType="begin"/>
+      </w:r>
+      <w:r>
+        <w:instrText xml:space="preserve"> SEQ Figura \* ARABIC </w:instrText>
+      </w:r>
+      <w:r>
+        <w:fldChar w:fldCharType="separate"/>
+      </w:r>
+      <w:r>
+        <w:rPr>
+          <w:noProof/>
+        </w:rPr>
+        <w:t>12</w:t>
+      </w:r>
+      <w:r>
+        <w:rPr>
+          <w:noProof/>
+        </w:rPr>
+        <w:fldChar w:fldCharType="end"/>
+      </w:r>
       <w:r>
         <w:t xml:space="preserve"> - </w:t>
       </w:r>
@@ -11317,14 +11343,27 @@
       <w:r>
         <w:t xml:space="preserve">Figura </w:t>
       </w:r>
-      <w:fldSimple w:instr=" SEQ Figura \* ARABIC ">
-        <w:r>
-          <w:rPr>
-            <w:noProof/>
-          </w:rPr>
-          <w:t>22</w:t>
-        </w:r>
-      </w:fldSimple>
+      <w:r>
+        <w:fldChar w:fldCharType="begin"/>
+      </w:r>
+      <w:r>
+        <w:instrText xml:space="preserve"> SEQ Figura \* ARABIC </w:instrText>
+      </w:r>
+      <w:r>
+        <w:fldChar w:fldCharType="separate"/>
+      </w:r>
+      <w:r>
+        <w:rPr>
+          <w:noProof/>
+        </w:rPr>
+        <w:t>22</w:t>
+      </w:r>
+      <w:r>
+        <w:rPr>
+          <w:noProof/>
+        </w:rPr>
+        <w:fldChar w:fldCharType="end"/>
+      </w:r>
       <w:r>
         <w:t xml:space="preserve"> - Pastas Padrões de um Projeto </w:t>
       </w:r>
@@ -14595,14 +14634,27 @@
       <w:r>
         <w:t xml:space="preserve">Figura </w:t>
       </w:r>
-      <w:fldSimple w:instr=" SEQ Figura \* ARABIC ">
-        <w:r>
-          <w:rPr>
-            <w:noProof/>
-          </w:rPr>
-          <w:t>31</w:t>
-        </w:r>
-      </w:fldSimple>
+      <w:r>
+        <w:fldChar w:fldCharType="begin"/>
+      </w:r>
+      <w:r>
+        <w:instrText xml:space="preserve"> SEQ Figura \* ARABIC </w:instrText>
+      </w:r>
+      <w:r>
+        <w:fldChar w:fldCharType="separate"/>
+      </w:r>
+      <w:r>
+        <w:rPr>
+          <w:noProof/>
+        </w:rPr>
+        <w:t>31</w:t>
+      </w:r>
+      <w:r>
+        <w:rPr>
+          <w:noProof/>
+        </w:rPr>
+        <w:fldChar w:fldCharType="end"/>
+      </w:r>
       <w:r>
         <w:t xml:space="preserve"> - Exemplo </w:t>
       </w:r>
@@ -15099,14 +15151,27 @@
       <w:r>
         <w:t xml:space="preserve">Figura </w:t>
       </w:r>
-      <w:fldSimple w:instr=" SEQ Figura \* ARABIC ">
-        <w:r>
-          <w:rPr>
-            <w:noProof/>
-          </w:rPr>
-          <w:t>32</w:t>
-        </w:r>
-      </w:fldSimple>
+      <w:r>
+        <w:fldChar w:fldCharType="begin"/>
+      </w:r>
+      <w:r>
+        <w:instrText xml:space="preserve"> SEQ Figura \* ARABIC </w:instrText>
+      </w:r>
+      <w:r>
+        <w:fldChar w:fldCharType="separate"/>
+      </w:r>
+      <w:r>
+        <w:rPr>
+          <w:noProof/>
+        </w:rPr>
+        <w:t>32</w:t>
+      </w:r>
+      <w:r>
+        <w:rPr>
+          <w:noProof/>
+        </w:rPr>
+        <w:fldChar w:fldCharType="end"/>
+      </w:r>
       <w:r>
         <w:t xml:space="preserve"> - Tabela Cliente Não Normalizada</w:t>
       </w:r>
@@ -15192,14 +15257,27 @@
       <w:r>
         <w:t xml:space="preserve">Figura </w:t>
       </w:r>
-      <w:fldSimple w:instr=" SEQ Figura \* ARABIC ">
-        <w:r>
-          <w:rPr>
-            <w:noProof/>
-          </w:rPr>
-          <w:t>33</w:t>
-        </w:r>
-      </w:fldSimple>
+      <w:r>
+        <w:fldChar w:fldCharType="begin"/>
+      </w:r>
+      <w:r>
+        <w:instrText xml:space="preserve"> SEQ Figura \* ARABIC </w:instrText>
+      </w:r>
+      <w:r>
+        <w:fldChar w:fldCharType="separate"/>
+      </w:r>
+      <w:r>
+        <w:rPr>
+          <w:noProof/>
+        </w:rPr>
+        <w:t>33</w:t>
+      </w:r>
+      <w:r>
+        <w:rPr>
+          <w:noProof/>
+        </w:rPr>
+        <w:fldChar w:fldCharType="end"/>
+      </w:r>
       <w:r>
         <w:t xml:space="preserve"> - Tabela Cliente</w:t>
       </w:r>
@@ -15296,14 +15374,27 @@
       <w:r>
         <w:t xml:space="preserve">Figura </w:t>
       </w:r>
-      <w:fldSimple w:instr=" SEQ Figura \* ARABIC ">
-        <w:r>
-          <w:rPr>
-            <w:noProof/>
-          </w:rPr>
-          <w:t>34</w:t>
-        </w:r>
-      </w:fldSimple>
+      <w:r>
+        <w:fldChar w:fldCharType="begin"/>
+      </w:r>
+      <w:r>
+        <w:instrText xml:space="preserve"> SEQ Figura \* ARABIC </w:instrText>
+      </w:r>
+      <w:r>
+        <w:fldChar w:fldCharType="separate"/>
+      </w:r>
+      <w:r>
+        <w:rPr>
+          <w:noProof/>
+        </w:rPr>
+        <w:t>34</w:t>
+      </w:r>
+      <w:r>
+        <w:rPr>
+          <w:noProof/>
+        </w:rPr>
+        <w:fldChar w:fldCharType="end"/>
+      </w:r>
       <w:r>
         <w:t xml:space="preserve"> - Tabela Peças não Normalizada</w:t>
       </w:r>
@@ -15435,14 +15526,27 @@
       <w:r>
         <w:t xml:space="preserve">Figura </w:t>
       </w:r>
-      <w:fldSimple w:instr=" SEQ Figura \* ARABIC ">
-        <w:r>
-          <w:rPr>
-            <w:noProof/>
-          </w:rPr>
-          <w:t>35</w:t>
-        </w:r>
-      </w:fldSimple>
+      <w:r>
+        <w:fldChar w:fldCharType="begin"/>
+      </w:r>
+      <w:r>
+        <w:instrText xml:space="preserve"> SEQ Figura \* ARABIC </w:instrText>
+      </w:r>
+      <w:r>
+        <w:fldChar w:fldCharType="separate"/>
+      </w:r>
+      <w:r>
+        <w:rPr>
+          <w:noProof/>
+        </w:rPr>
+        <w:t>35</w:t>
+      </w:r>
+      <w:r>
+        <w:rPr>
+          <w:noProof/>
+        </w:rPr>
+        <w:fldChar w:fldCharType="end"/>
+      </w:r>
       <w:r>
         <w:t xml:space="preserve"> - Tabela Peça e Tabela Fornecedor 2FN</w:t>
       </w:r>
@@ -15586,14 +15690,27 @@
       <w:r>
         <w:t xml:space="preserve">Figura </w:t>
       </w:r>
-      <w:fldSimple w:instr=" SEQ Figura \* ARABIC ">
-        <w:r>
-          <w:rPr>
-            <w:noProof/>
-          </w:rPr>
-          <w:t>36</w:t>
-        </w:r>
-      </w:fldSimple>
+      <w:r>
+        <w:fldChar w:fldCharType="begin"/>
+      </w:r>
+      <w:r>
+        <w:instrText xml:space="preserve"> SEQ Figura \* ARABIC </w:instrText>
+      </w:r>
+      <w:r>
+        <w:fldChar w:fldCharType="separate"/>
+      </w:r>
+      <w:r>
+        <w:rPr>
+          <w:noProof/>
+        </w:rPr>
+        <w:t>36</w:t>
+      </w:r>
+      <w:r>
+        <w:rPr>
+          <w:noProof/>
+        </w:rPr>
+        <w:fldChar w:fldCharType="end"/>
+      </w:r>
       <w:r>
         <w:t xml:space="preserve"> - Tabela Venda não Normalizada</w:t>
       </w:r>
@@ -15716,14 +15833,27 @@
       <w:r>
         <w:t xml:space="preserve">Figura </w:t>
       </w:r>
-      <w:fldSimple w:instr=" SEQ Figura \* ARABIC ">
-        <w:r>
-          <w:rPr>
-            <w:noProof/>
-          </w:rPr>
-          <w:t>37</w:t>
-        </w:r>
-      </w:fldSimple>
+      <w:r>
+        <w:fldChar w:fldCharType="begin"/>
+      </w:r>
+      <w:r>
+        <w:instrText xml:space="preserve"> SEQ Figura \* ARABIC </w:instrText>
+      </w:r>
+      <w:r>
+        <w:fldChar w:fldCharType="separate"/>
+      </w:r>
+      <w:r>
+        <w:rPr>
+          <w:noProof/>
+        </w:rPr>
+        <w:t>37</w:t>
+      </w:r>
+      <w:r>
+        <w:rPr>
+          <w:noProof/>
+        </w:rPr>
+        <w:fldChar w:fldCharType="end"/>
+      </w:r>
       <w:r>
         <w:t xml:space="preserve"> - Tabela Venda e Vendedor 3FN</w:t>
       </w:r>
@@ -15933,14 +16063,27 @@
       <w:r>
         <w:t xml:space="preserve">Figura </w:t>
       </w:r>
-      <w:fldSimple w:instr=" SEQ Figura \* ARABIC ">
-        <w:r>
-          <w:rPr>
-            <w:noProof/>
-          </w:rPr>
-          <w:t>38</w:t>
-        </w:r>
-      </w:fldSimple>
+      <w:r>
+        <w:fldChar w:fldCharType="begin"/>
+      </w:r>
+      <w:r>
+        <w:instrText xml:space="preserve"> SEQ Figura \* ARABIC </w:instrText>
+      </w:r>
+      <w:r>
+        <w:fldChar w:fldCharType="separate"/>
+      </w:r>
+      <w:r>
+        <w:rPr>
+          <w:noProof/>
+        </w:rPr>
+        <w:t>38</w:t>
+      </w:r>
+      <w:r>
+        <w:rPr>
+          <w:noProof/>
+        </w:rPr>
+        <w:fldChar w:fldCharType="end"/>
+      </w:r>
       <w:r>
         <w:t xml:space="preserve"> - Exemplo Dicionário de Dados</w:t>
       </w:r>
@@ -17515,14 +17658,27 @@
       <w:r>
         <w:t xml:space="preserve">Figura </w:t>
       </w:r>
-      <w:fldSimple w:instr=" SEQ Figura \* ARABIC ">
-        <w:r>
-          <w:rPr>
-            <w:noProof/>
-          </w:rPr>
-          <w:t>39</w:t>
-        </w:r>
-      </w:fldSimple>
+      <w:r>
+        <w:fldChar w:fldCharType="begin"/>
+      </w:r>
+      <w:r>
+        <w:instrText xml:space="preserve"> SEQ Figura \* ARABIC </w:instrText>
+      </w:r>
+      <w:r>
+        <w:fldChar w:fldCharType="separate"/>
+      </w:r>
+      <w:r>
+        <w:rPr>
+          <w:noProof/>
+        </w:rPr>
+        <w:t>39</w:t>
+      </w:r>
+      <w:r>
+        <w:rPr>
+          <w:noProof/>
+        </w:rPr>
+        <w:fldChar w:fldCharType="end"/>
+      </w:r>
       <w:r>
         <w:t xml:space="preserve"> - Exemplo Diagrama de Classes</w:t>
       </w:r>
@@ -17655,14 +17811,27 @@
       <w:r>
         <w:t xml:space="preserve">Figura </w:t>
       </w:r>
-      <w:fldSimple w:instr=" SEQ Figura \* ARABIC ">
-        <w:r>
-          <w:rPr>
-            <w:noProof/>
-          </w:rPr>
-          <w:t>40</w:t>
-        </w:r>
-      </w:fldSimple>
+      <w:r>
+        <w:fldChar w:fldCharType="begin"/>
+      </w:r>
+      <w:r>
+        <w:instrText xml:space="preserve"> SEQ Figura \* ARABIC </w:instrText>
+      </w:r>
+      <w:r>
+        <w:fldChar w:fldCharType="separate"/>
+      </w:r>
+      <w:r>
+        <w:rPr>
+          <w:noProof/>
+        </w:rPr>
+        <w:t>40</w:t>
+      </w:r>
+      <w:r>
+        <w:rPr>
+          <w:noProof/>
+        </w:rPr>
+        <w:fldChar w:fldCharType="end"/>
+      </w:r>
       <w:r>
         <w:t xml:space="preserve"> - Relacionamento Entre Classes</w:t>
       </w:r>
@@ -18314,66 +18483,17 @@
         <w:t>O diagrama de sequência depende inteiramente do diagrama de classe</w:t>
       </w:r>
       <w:r>
-        <w:t>, haja vista que os objetos possuem classes declaradas, contudo, o diagrama de sequência não é a melhor ferramenta para validar um diagrama de classe, porque, percebe-se muitos erros, lacunas e ausências em alguns pontos tendo a necessidade de declarar novos métodos</w:t>
+        <w:t xml:space="preserve">, haja vista que os objetos possuem classes declaradas, contudo, o diagrama de sequência não é a melhor ferramenta para validar um diagrama de classe, porque, percebe-se muitos erros, lacunas e ausências em alguns pontos tendo a necessidade de declarar </w:t>
+      </w:r>
+      <w:r>
+        <w:lastRenderedPageBreak/>
+        <w:t>novos métodos</w:t>
       </w:r>
       <w:r>
         <w:t xml:space="preserve"> (Guedes, 2014).</w:t>
       </w:r>
-    </w:p>
-    <w:p>
-      <w:pPr>
-        <w:jc w:val="left"/>
-        <w:rPr>
-          <w:rFonts w:eastAsia="Arial" w:cs="Arial"/>
-        </w:rPr>
-      </w:pPr>
-      <w:r>
-        <w:rPr>
-          <w:rFonts w:eastAsia="Arial" w:cs="Arial"/>
-          <w:highlight w:val="red"/>
-        </w:rPr>
-        <w:lastRenderedPageBreak/>
-        <w:t>Ao contrário de outros diagramas de interação. Os diagramas de sequência permitem modelar trocas de mensagens entre objetos em ordem cronológica, as mensagens devem ser trocadas uma de cada vez segundo a sequência que é demonstrada no diagrama. Consequentemente, entender os componentes constituído por um diagrama de sequência é, portanto, a base para a compreensão do trabalho aqui apresentado. A seguir estão alguns dos elementos a partir dos quais um diagrama de sequência pode ser feito. Para cada um deles, é dado um exemplo mostrando a sintaxe usada para modelar o diagrama (RABELO, 2012).</w:t>
-      </w:r>
-    </w:p>
-    <w:p/>
-    <w:p>
-      <w:pPr>
-        <w:pStyle w:val="Ttulo3"/>
-      </w:pPr>
-      <w:bookmarkStart w:id="25" w:name="_Toc120281043"/>
-      <w:r>
-        <w:t>2.8.</w:t>
-      </w:r>
-      <w:r>
-        <w:t>5</w:t>
-      </w:r>
-      <w:r>
-        <w:t xml:space="preserve"> Diagrama de Atividade</w:t>
-      </w:r>
-      <w:bookmarkEnd w:id="25"/>
-    </w:p>
-    <w:p>
-      <w:r>
-        <w:t xml:space="preserve">Silva, </w:t>
-      </w:r>
-      <w:r>
-        <w:t>Valentim</w:t>
-      </w:r>
-      <w:r>
-        <w:t xml:space="preserve"> e Conte (201</w:t>
-      </w:r>
-      <w:r>
-        <w:t>1</w:t>
-      </w:r>
-      <w:r>
-        <w:t>) descrevem o diagrama de atividade como um dos tipos de diagramas que fazem parte das fases iniciais de desenvolvimento, sendo modelado previamente.</w:t>
-      </w:r>
-      <w:r>
-        <w:t xml:space="preserve"> Em comparativo com os outros diagramas comumente utilizado nessa fase de desenvolvimento, o diagrama de atividade é utilizado para ilustrar a execução lógica das ações que podem ser realizadas em uma aplicação, sendo</w:t>
-      </w:r>
-      <w:r>
-        <w:t xml:space="preserve"> uma alternativa para representar as características inerentes aos fluxos de execução que afetam o ciclo de vida dos projetos nos projetos das aplicações. Portanto, desenvolver este diagrama já pensando na utilização da aplicação final, ocasiona numa maior precisão e qualidade da aplicação projetada neste diagrama. Para exemplificar o uso desse diagrama, a figura 41 exemplifica o processo de compra de um produto.</w:t>
+      <w:r>
+        <w:t xml:space="preserve"> A figura 41 exibe um exemplo de diagrama de sequência.</w:t>
       </w:r>
     </w:p>
     <w:p>
@@ -18391,6 +18511,151 @@
           <w:t>41</w:t>
         </w:r>
       </w:fldSimple>
+      <w:r>
+        <w:t xml:space="preserve"> - Exemplo Diagrama de Sequência</w:t>
+      </w:r>
+    </w:p>
+    <w:p>
+      <w:pPr>
+        <w:pStyle w:val="TituloFiguras"/>
+      </w:pPr>
+      <w:r>
+        <w:drawing>
+          <wp:inline distT="0" distB="0" distL="0" distR="0" wp14:anchorId="530B8D9D" wp14:editId="15E0FA95">
+            <wp:extent cx="5400040" cy="3678555"/>
+            <wp:effectExtent l="0" t="0" r="0" b="0"/>
+            <wp:docPr id="50" name="Imagem 50" descr="Diagrama, Desenho técnico&#10;&#10;Descrição gerada automaticamente"/>
+            <wp:cNvGraphicFramePr>
+              <a:graphicFrameLocks xmlns:a="http://schemas.openxmlformats.org/drawingml/2006/main" noChangeAspect="1"/>
+            </wp:cNvGraphicFramePr>
+            <a:graphic xmlns:a="http://schemas.openxmlformats.org/drawingml/2006/main">
+              <a:graphicData uri="http://schemas.openxmlformats.org/drawingml/2006/picture">
+                <pic:pic xmlns:pic="http://schemas.openxmlformats.org/drawingml/2006/picture">
+                  <pic:nvPicPr>
+                    <pic:cNvPr id="50" name="Imagem 50" descr="Diagrama, Desenho técnico&#10;&#10;Descrição gerada automaticamente"/>
+                    <pic:cNvPicPr/>
+                  </pic:nvPicPr>
+                  <pic:blipFill>
+                    <a:blip r:embed="rId55"/>
+                    <a:stretch>
+                      <a:fillRect/>
+                    </a:stretch>
+                  </pic:blipFill>
+                  <pic:spPr>
+                    <a:xfrm>
+                      <a:off x="0" y="0"/>
+                      <a:ext cx="5400040" cy="3678555"/>
+                    </a:xfrm>
+                    <a:prstGeom prst="rect">
+                      <a:avLst/>
+                    </a:prstGeom>
+                  </pic:spPr>
+                </pic:pic>
+              </a:graphicData>
+            </a:graphic>
+          </wp:inline>
+        </w:drawing>
+      </w:r>
+    </w:p>
+    <w:p>
+      <w:pPr>
+        <w:pStyle w:val="Legendafiguras"/>
+      </w:pPr>
+      <w:r>
+        <w:t>Fonte: (GUEDES, 2009, p. 36).</w:t>
+      </w:r>
+    </w:p>
+    <w:p>
+      <w:pPr>
+        <w:pStyle w:val="TituloFiguras"/>
+      </w:pPr>
+    </w:p>
+    <w:p>
+      <w:pPr>
+        <w:jc w:val="left"/>
+        <w:rPr>
+          <w:rFonts w:eastAsia="Arial" w:cs="Arial"/>
+        </w:rPr>
+      </w:pPr>
+      <w:r>
+        <w:rPr>
+          <w:rFonts w:eastAsia="Arial" w:cs="Arial"/>
+        </w:rPr>
+        <w:t>Ao contrário de outros diagramas de interação. Os diagramas de sequência permitem modelar trocas de mensagens entre objetos em ordem cronológica, as mensagens devem ser trocadas uma de cada vez segundo a sequência que é demonstrada no diagrama. Consequentemente, entender os componentes constituído por um diagrama de sequência é, portanto, a base para a compreensão do trabalho aqui apresentado. A seguir estão alguns dos elementos a partir dos quais um diagrama de sequência pode ser feito. Para cada um deles, é dado um exemplo mostrando a sintaxe usada para modelar o diagrama (RABELO, 2012).</w:t>
+      </w:r>
+    </w:p>
+    <w:p/>
+    <w:p>
+      <w:pPr>
+        <w:pStyle w:val="Ttulo3"/>
+      </w:pPr>
+      <w:bookmarkStart w:id="25" w:name="_Toc120281043"/>
+      <w:r>
+        <w:t>2.8.</w:t>
+      </w:r>
+      <w:r>
+        <w:t>5</w:t>
+      </w:r>
+      <w:r>
+        <w:t xml:space="preserve"> Diagrama de Atividade</w:t>
+      </w:r>
+      <w:bookmarkEnd w:id="25"/>
+    </w:p>
+    <w:p>
+      <w:r>
+        <w:t xml:space="preserve">Silva, </w:t>
+      </w:r>
+      <w:r>
+        <w:t>Valentim</w:t>
+      </w:r>
+      <w:r>
+        <w:t xml:space="preserve"> e Conte (201</w:t>
+      </w:r>
+      <w:r>
+        <w:t>1</w:t>
+      </w:r>
+      <w:r>
+        <w:t>) descrevem o diagrama de atividade como um dos tipos de diagramas que fazem parte das fases iniciais de desenvolvimento, sendo modelado previamente.</w:t>
+      </w:r>
+      <w:r>
+        <w:t xml:space="preserve"> Em comparativo com os outros diagramas </w:t>
+      </w:r>
+      <w:r>
+        <w:lastRenderedPageBreak/>
+        <w:t>comumente utilizado nessa fase de desenvolvimento, o diagrama de atividade é utilizado para ilustrar a execução lógica das ações que podem ser realizadas em uma aplicação, sendo</w:t>
+      </w:r>
+      <w:r>
+        <w:t xml:space="preserve"> uma alternativa para representar as características inerentes aos fluxos de execução que afetam o ciclo de vida dos projetos nos projetos das aplicações. Portanto, desenvolver este diagrama já pensando na utilização da aplicação final, ocasiona numa maior precisão e qualidade da aplicação projetada neste diagrama. Para exemplificar o uso desse diagrama, a figura 41 exemplifica o processo de compra de um produto.</w:t>
+      </w:r>
+    </w:p>
+    <w:p>
+      <w:pPr>
+        <w:pStyle w:val="TituloFiguras"/>
+      </w:pPr>
+      <w:r>
+        <w:t xml:space="preserve">Figura </w:t>
+      </w:r>
+      <w:r>
+        <w:fldChar w:fldCharType="begin"/>
+      </w:r>
+      <w:r>
+        <w:instrText xml:space="preserve"> SEQ Figura \* ARABIC </w:instrText>
+      </w:r>
+      <w:r>
+        <w:fldChar w:fldCharType="separate"/>
+      </w:r>
+      <w:r>
+        <w:rPr>
+          <w:noProof/>
+        </w:rPr>
+        <w:t>42</w:t>
+      </w:r>
+      <w:r>
+        <w:rPr>
+          <w:noProof/>
+        </w:rPr>
+        <w:fldChar w:fldCharType="end"/>
+      </w:r>
       <w:r>
         <w:t xml:space="preserve"> - Exemplo Diagrama de Atividade</w:t>
       </w:r>
@@ -18419,7 +18684,7 @@
                     <pic:cNvPicPr/>
                   </pic:nvPicPr>
                   <pic:blipFill>
-                    <a:blip r:embed="rId55"/>
+                    <a:blip r:embed="rId56"/>
                     <a:stretch>
                       <a:fillRect/>
                     </a:stretch>
@@ -18579,14 +18844,27 @@
       <w:r>
         <w:t xml:space="preserve">Figura </w:t>
       </w:r>
-      <w:fldSimple w:instr=" SEQ Figura \* ARABIC ">
-        <w:r>
-          <w:rPr>
-            <w:noProof/>
-          </w:rPr>
-          <w:t>42</w:t>
-        </w:r>
-      </w:fldSimple>
+      <w:r>
+        <w:fldChar w:fldCharType="begin"/>
+      </w:r>
+      <w:r>
+        <w:instrText xml:space="preserve"> SEQ Figura \* ARABIC </w:instrText>
+      </w:r>
+      <w:r>
+        <w:fldChar w:fldCharType="separate"/>
+      </w:r>
+      <w:r>
+        <w:rPr>
+          <w:noProof/>
+        </w:rPr>
+        <w:t>43</w:t>
+      </w:r>
+      <w:r>
+        <w:rPr>
+          <w:noProof/>
+        </w:rPr>
+        <w:fldChar w:fldCharType="end"/>
+      </w:r>
       <w:r>
         <w:t xml:space="preserve"> - Diagrama de Casos de Uso</w:t>
       </w:r>
@@ -18616,7 +18894,7 @@
                     <pic:cNvPicPr/>
                   </pic:nvPicPr>
                   <pic:blipFill>
-                    <a:blip r:embed="rId56"/>
+                    <a:blip r:embed="rId57"/>
                     <a:stretch>
                       <a:fillRect/>
                     </a:stretch>
@@ -18690,10 +18968,19 @@
     </w:p>
     <w:p>
       <w:r>
-        <w:t xml:space="preserve">O diagrama de classe é responsável por apresentar as classes que serão utilizadas </w:t>
-      </w:r>
-      <w:r>
-        <w:t>na aplicação no geral</w:t>
+        <w:t>O diagrama de classe é responsável por apresentar as classes</w:t>
+      </w:r>
+      <w:r>
+        <w:t xml:space="preserve"> junto de seus atributos e métodos</w:t>
+      </w:r>
+      <w:r>
+        <w:t xml:space="preserve"> que serão utilizadas </w:t>
+      </w:r>
+      <w:r>
+        <w:t>na aplicação</w:t>
+      </w:r>
+      <w:r>
+        <w:t>.</w:t>
       </w:r>
     </w:p>
     <w:p/>
@@ -18707,14 +18994,27 @@
         <w:lastRenderedPageBreak/>
         <w:t xml:space="preserve">Figura </w:t>
       </w:r>
-      <w:fldSimple w:instr=" SEQ Figura \* ARABIC ">
-        <w:r>
-          <w:rPr>
-            <w:noProof/>
-          </w:rPr>
-          <w:t>43</w:t>
-        </w:r>
-      </w:fldSimple>
+      <w:r>
+        <w:fldChar w:fldCharType="begin"/>
+      </w:r>
+      <w:r>
+        <w:instrText xml:space="preserve"> SEQ Figura \* ARABIC </w:instrText>
+      </w:r>
+      <w:r>
+        <w:fldChar w:fldCharType="separate"/>
+      </w:r>
+      <w:r>
+        <w:rPr>
+          <w:noProof/>
+        </w:rPr>
+        <w:t>44</w:t>
+      </w:r>
+      <w:r>
+        <w:rPr>
+          <w:noProof/>
+        </w:rPr>
+        <w:fldChar w:fldCharType="end"/>
+      </w:r>
       <w:r>
         <w:t xml:space="preserve"> - Diagrama de Classes</w:t>
       </w:r>
@@ -18743,7 +19043,7 @@
                     <pic:cNvPicPr/>
                   </pic:nvPicPr>
                   <pic:blipFill>
-                    <a:blip r:embed="rId57"/>
+                    <a:blip r:embed="rId58"/>
                     <a:stretch>
                       <a:fillRect/>
                     </a:stretch>
@@ -18819,14 +19119,30 @@
       <w:r>
         <w:t xml:space="preserve">Figura </w:t>
       </w:r>
-      <w:fldSimple w:instr=" SEQ Figura \* ARABIC ">
-        <w:r>
-          <w:rPr>
-            <w:noProof/>
-          </w:rPr>
-          <w:t>44</w:t>
-        </w:r>
-      </w:fldSimple>
+      <w:r>
+        <w:fldChar w:fldCharType="begin"/>
+      </w:r>
+      <w:r>
+        <w:instrText xml:space="preserve"> SEQ Figura \* ARA</w:instrText>
+      </w:r>
+      <w:r>
+        <w:instrText xml:space="preserve">BIC </w:instrText>
+      </w:r>
+      <w:r>
+        <w:fldChar w:fldCharType="separate"/>
+      </w:r>
+      <w:r>
+        <w:rPr>
+          <w:noProof/>
+        </w:rPr>
+        <w:t>45</w:t>
+      </w:r>
+      <w:r>
+        <w:rPr>
+          <w:noProof/>
+        </w:rPr>
+        <w:fldChar w:fldCharType="end"/>
+      </w:r>
       <w:r>
         <w:t xml:space="preserve"> - Diagrama de atividade: Cadastro</w:t>
       </w:r>
@@ -18855,7 +19171,7 @@
                     <pic:cNvPicPr/>
                   </pic:nvPicPr>
                   <pic:blipFill>
-                    <a:blip r:embed="rId58"/>
+                    <a:blip r:embed="rId59"/>
                     <a:stretch>
                       <a:fillRect/>
                     </a:stretch>
@@ -18913,14 +19229,27 @@
       <w:r>
         <w:t xml:space="preserve">Figura </w:t>
       </w:r>
-      <w:fldSimple w:instr=" SEQ Figura \* ARABIC ">
-        <w:r>
-          <w:rPr>
-            <w:noProof/>
-          </w:rPr>
-          <w:t>45</w:t>
-        </w:r>
-      </w:fldSimple>
+      <w:r>
+        <w:fldChar w:fldCharType="begin"/>
+      </w:r>
+      <w:r>
+        <w:instrText xml:space="preserve"> SEQ Figura \* ARABIC </w:instrText>
+      </w:r>
+      <w:r>
+        <w:fldChar w:fldCharType="separate"/>
+      </w:r>
+      <w:r>
+        <w:rPr>
+          <w:noProof/>
+        </w:rPr>
+        <w:t>46</w:t>
+      </w:r>
+      <w:r>
+        <w:rPr>
+          <w:noProof/>
+        </w:rPr>
+        <w:fldChar w:fldCharType="end"/>
+      </w:r>
       <w:r>
         <w:t xml:space="preserve"> - </w:t>
       </w:r>
@@ -18947,9 +19276,9 @@
           <w:noProof/>
         </w:rPr>
         <w:drawing>
-          <wp:inline distT="0" distB="0" distL="0" distR="0" wp14:anchorId="72976B9B" wp14:editId="2C60AB65">
-            <wp:extent cx="2076450" cy="3376489"/>
-            <wp:effectExtent l="19050" t="19050" r="19050" b="14605"/>
+          <wp:inline distT="0" distB="0" distL="0" distR="0" wp14:anchorId="72976B9B" wp14:editId="15F181BF">
+            <wp:extent cx="2155190" cy="3467100"/>
+            <wp:effectExtent l="19050" t="19050" r="16510" b="19050"/>
             <wp:docPr id="52" name="Imagem 52" descr="Diagrama&#10;&#10;Descrição gerada automaticamente"/>
             <wp:cNvGraphicFramePr>
               <a:graphicFrameLocks xmlns:a="http://schemas.openxmlformats.org/drawingml/2006/main" noChangeAspect="1"/>
@@ -18962,7 +19291,7 @@
                     <pic:cNvPicPr/>
                   </pic:nvPicPr>
                   <pic:blipFill>
-                    <a:blip r:embed="rId59"/>
+                    <a:blip r:embed="rId60"/>
                     <a:stretch>
                       <a:fillRect/>
                     </a:stretch>
@@ -18970,7 +19299,7 @@
                   <pic:spPr>
                     <a:xfrm>
                       <a:off x="0" y="0"/>
-                      <a:ext cx="2086376" cy="3392630"/>
+                      <a:ext cx="2173512" cy="3496575"/>
                     </a:xfrm>
                     <a:prstGeom prst="rect">
                       <a:avLst/>
@@ -19041,14 +19370,27 @@
       <w:r>
         <w:t xml:space="preserve">Figura </w:t>
       </w:r>
-      <w:fldSimple w:instr=" SEQ Figura \* ARABIC ">
-        <w:r>
-          <w:rPr>
-            <w:noProof/>
-          </w:rPr>
-          <w:t>46</w:t>
-        </w:r>
-      </w:fldSimple>
+      <w:r>
+        <w:fldChar w:fldCharType="begin"/>
+      </w:r>
+      <w:r>
+        <w:instrText xml:space="preserve"> SEQ Figura \* ARABIC </w:instrText>
+      </w:r>
+      <w:r>
+        <w:fldChar w:fldCharType="separate"/>
+      </w:r>
+      <w:r>
+        <w:rPr>
+          <w:noProof/>
+        </w:rPr>
+        <w:t>47</w:t>
+      </w:r>
+      <w:r>
+        <w:rPr>
+          <w:noProof/>
+        </w:rPr>
+        <w:fldChar w:fldCharType="end"/>
+      </w:r>
       <w:r>
         <w:t xml:space="preserve"> - </w:t>
       </w:r>
@@ -19068,9 +19410,9 @@
           <w:noProof/>
         </w:rPr>
         <w:drawing>
-          <wp:inline distT="0" distB="0" distL="0" distR="0" wp14:anchorId="1C0AB8C9" wp14:editId="4C97B344">
-            <wp:extent cx="2190750" cy="1944938"/>
-            <wp:effectExtent l="19050" t="19050" r="19050" b="17780"/>
+          <wp:inline distT="0" distB="0" distL="0" distR="0" wp14:anchorId="1C0AB8C9" wp14:editId="1AFD1F69">
+            <wp:extent cx="2838450" cy="2519964"/>
+            <wp:effectExtent l="19050" t="19050" r="19050" b="13970"/>
             <wp:docPr id="53" name="Imagem 53" descr="Diagrama&#10;&#10;Descrição gerada automaticamente"/>
             <wp:cNvGraphicFramePr>
               <a:graphicFrameLocks xmlns:a="http://schemas.openxmlformats.org/drawingml/2006/main" noChangeAspect="1"/>
@@ -19083,7 +19425,7 @@
                     <pic:cNvPicPr/>
                   </pic:nvPicPr>
                   <pic:blipFill>
-                    <a:blip r:embed="rId60"/>
+                    <a:blip r:embed="rId61"/>
                     <a:stretch>
                       <a:fillRect/>
                     </a:stretch>
@@ -19091,7 +19433,7 @@
                   <pic:spPr>
                     <a:xfrm>
                       <a:off x="0" y="0"/>
-                      <a:ext cx="2192839" cy="1946793"/>
+                      <a:ext cx="2860975" cy="2539961"/>
                     </a:xfrm>
                     <a:prstGeom prst="rect">
                       <a:avLst/>
@@ -19133,11 +19475,7 @@
         <w:t xml:space="preserve"> apresenta o fluxo que descreve as ações que o instrutor passa</w:t>
       </w:r>
       <w:r>
-        <w:t xml:space="preserve"> ao interagir com os treinos. O instrutor seleciona um aluno, caso ele não tenha um </w:t>
-      </w:r>
-      <w:r>
-        <w:lastRenderedPageBreak/>
-        <w:t>treino definido, o instrutor deve criar um, caso possua, ele tem as opções de editar o treino ou deletá-lo.</w:t>
+        <w:t xml:space="preserve"> ao interagir com os treinos. O instrutor seleciona um aluno, caso ele não tenha um treino definido, o instrutor deve criar um, caso possua, ele tem as opções de editar o treino ou deletá-lo.</w:t>
       </w:r>
     </w:p>
     <w:p>
@@ -19177,14 +19515,27 @@
       <w:r>
         <w:t xml:space="preserve">Figura </w:t>
       </w:r>
-      <w:fldSimple w:instr=" SEQ Figura \* ARABIC ">
-        <w:r>
-          <w:rPr>
-            <w:noProof/>
-          </w:rPr>
-          <w:t>47</w:t>
-        </w:r>
-      </w:fldSimple>
+      <w:r>
+        <w:fldChar w:fldCharType="begin"/>
+      </w:r>
+      <w:r>
+        <w:instrText xml:space="preserve"> SEQ Figura \* ARABIC </w:instrText>
+      </w:r>
+      <w:r>
+        <w:fldChar w:fldCharType="separate"/>
+      </w:r>
+      <w:r>
+        <w:rPr>
+          <w:noProof/>
+        </w:rPr>
+        <w:t>48</w:t>
+      </w:r>
+      <w:r>
+        <w:rPr>
+          <w:noProof/>
+        </w:rPr>
+        <w:fldChar w:fldCharType="end"/>
+      </w:r>
       <w:r>
         <w:t xml:space="preserve"> - Diagrama de Sequência: Cadastro de Usuário</w:t>
       </w:r>
@@ -19213,7 +19564,7 @@
                     <pic:cNvPicPr/>
                   </pic:nvPicPr>
                   <pic:blipFill>
-                    <a:blip r:embed="rId61"/>
+                    <a:blip r:embed="rId62"/>
                     <a:stretch>
                       <a:fillRect/>
                     </a:stretch>
@@ -19278,14 +19629,27 @@
       <w:r>
         <w:t xml:space="preserve">Figura </w:t>
       </w:r>
-      <w:fldSimple w:instr=" SEQ Figura \* ARABIC ">
-        <w:r>
-          <w:rPr>
-            <w:noProof/>
-          </w:rPr>
-          <w:t>48</w:t>
-        </w:r>
-      </w:fldSimple>
+      <w:r>
+        <w:fldChar w:fldCharType="begin"/>
+      </w:r>
+      <w:r>
+        <w:instrText xml:space="preserve"> SEQ Figura \* ARABIC </w:instrText>
+      </w:r>
+      <w:r>
+        <w:fldChar w:fldCharType="separate"/>
+      </w:r>
+      <w:r>
+        <w:rPr>
+          <w:noProof/>
+        </w:rPr>
+        <w:t>49</w:t>
+      </w:r>
+      <w:r>
+        <w:rPr>
+          <w:noProof/>
+        </w:rPr>
+        <w:fldChar w:fldCharType="end"/>
+      </w:r>
       <w:r>
         <w:t xml:space="preserve"> - Diagrama de Sequência: </w:t>
       </w:r>
@@ -19305,6 +19669,7 @@
         <w:rPr>
           <w:noProof/>
         </w:rPr>
+        <w:lastRenderedPageBreak/>
         <w:drawing>
           <wp:inline distT="0" distB="0" distL="0" distR="0" wp14:anchorId="07FDD907" wp14:editId="13ED101E">
             <wp:extent cx="3724275" cy="2591087"/>
@@ -19321,7 +19686,7 @@
                     <pic:cNvPicPr/>
                   </pic:nvPicPr>
                   <pic:blipFill>
-                    <a:blip r:embed="rId62"/>
+                    <a:blip r:embed="rId63"/>
                     <a:stretch>
                       <a:fillRect/>
                     </a:stretch>
@@ -19360,7 +19725,6 @@
         <w:pStyle w:val="Legendafiguras"/>
       </w:pPr>
       <w:r>
-        <w:lastRenderedPageBreak/>
         <w:t>.</w:t>
       </w:r>
     </w:p>
@@ -19402,14 +19766,27 @@
       <w:r>
         <w:t xml:space="preserve">Figura </w:t>
       </w:r>
-      <w:fldSimple w:instr=" SEQ Figura \* ARABIC ">
-        <w:r>
-          <w:rPr>
-            <w:noProof/>
-          </w:rPr>
-          <w:t>49</w:t>
-        </w:r>
-      </w:fldSimple>
+      <w:r>
+        <w:fldChar w:fldCharType="begin"/>
+      </w:r>
+      <w:r>
+        <w:instrText xml:space="preserve"> SEQ Figura \* ARABIC </w:instrText>
+      </w:r>
+      <w:r>
+        <w:fldChar w:fldCharType="separate"/>
+      </w:r>
+      <w:r>
+        <w:rPr>
+          <w:noProof/>
+        </w:rPr>
+        <w:t>50</w:t>
+      </w:r>
+      <w:r>
+        <w:rPr>
+          <w:noProof/>
+        </w:rPr>
+        <w:fldChar w:fldCharType="end"/>
+      </w:r>
       <w:r>
         <w:t xml:space="preserve"> - Diagrama de Sequência: Treino Aluno</w:t>
       </w:r>
@@ -19438,7 +19815,7 @@
                     <pic:cNvPicPr/>
                   </pic:nvPicPr>
                   <pic:blipFill>
-                    <a:blip r:embed="rId63"/>
+                    <a:blip r:embed="rId64"/>
                     <a:stretch>
                       <a:fillRect/>
                     </a:stretch>
@@ -19495,14 +19872,27 @@
       <w:r>
         <w:t xml:space="preserve">Figura </w:t>
       </w:r>
-      <w:fldSimple w:instr=" SEQ Figura \* ARABIC ">
-        <w:r>
-          <w:rPr>
-            <w:noProof/>
-          </w:rPr>
-          <w:t>50</w:t>
-        </w:r>
-      </w:fldSimple>
+      <w:r>
+        <w:fldChar w:fldCharType="begin"/>
+      </w:r>
+      <w:r>
+        <w:instrText xml:space="preserve"> SEQ Figura \* ARABIC </w:instrText>
+      </w:r>
+      <w:r>
+        <w:fldChar w:fldCharType="separate"/>
+      </w:r>
+      <w:r>
+        <w:rPr>
+          <w:noProof/>
+        </w:rPr>
+        <w:t>51</w:t>
+      </w:r>
+      <w:r>
+        <w:rPr>
+          <w:noProof/>
+        </w:rPr>
+        <w:fldChar w:fldCharType="end"/>
+      </w:r>
       <w:r>
         <w:t xml:space="preserve"> - Diagrama de Sequência: Treino Instrutor</w:t>
       </w:r>
@@ -19515,6 +19905,7 @@
         <w:rPr>
           <w:noProof/>
         </w:rPr>
+        <w:lastRenderedPageBreak/>
         <w:drawing>
           <wp:inline distT="0" distB="0" distL="0" distR="0" wp14:anchorId="28D58B91" wp14:editId="5092CAA6">
             <wp:extent cx="4933950" cy="3518863"/>
@@ -19531,7 +19922,7 @@
                     <pic:cNvPicPr/>
                   </pic:nvPicPr>
                   <pic:blipFill>
-                    <a:blip r:embed="rId64"/>
+                    <a:blip r:embed="rId65"/>
                     <a:stretch>
                       <a:fillRect/>
                     </a:stretch>
@@ -19615,14 +20006,27 @@
       <w:r>
         <w:t xml:space="preserve">Figura </w:t>
       </w:r>
-      <w:fldSimple w:instr=" SEQ Figura \* ARABIC ">
-        <w:r>
-          <w:rPr>
-            <w:noProof/>
-          </w:rPr>
-          <w:t>51</w:t>
-        </w:r>
-      </w:fldSimple>
+      <w:r>
+        <w:fldChar w:fldCharType="begin"/>
+      </w:r>
+      <w:r>
+        <w:instrText xml:space="preserve"> SEQ Figura \* ARABIC </w:instrText>
+      </w:r>
+      <w:r>
+        <w:fldChar w:fldCharType="separate"/>
+      </w:r>
+      <w:r>
+        <w:rPr>
+          <w:noProof/>
+        </w:rPr>
+        <w:t>52</w:t>
+      </w:r>
+      <w:r>
+        <w:rPr>
+          <w:noProof/>
+        </w:rPr>
+        <w:fldChar w:fldCharType="end"/>
+      </w:r>
       <w:r>
         <w:t xml:space="preserve"> - Diagrama Entidade Relacionamento</w:t>
       </w:r>
@@ -19635,6 +20039,7 @@
         <w:rPr>
           <w:noProof/>
         </w:rPr>
+        <w:lastRenderedPageBreak/>
         <w:drawing>
           <wp:inline distT="0" distB="0" distL="0" distR="0" wp14:anchorId="715191CE" wp14:editId="74B62C32">
             <wp:extent cx="5400040" cy="3388360"/>
@@ -19653,7 +20058,7 @@
                     </pic:cNvPicPr>
                   </pic:nvPicPr>
                   <pic:blipFill>
-                    <a:blip r:embed="rId65">
+                    <a:blip r:embed="rId66">
                       <a:extLst>
                         <a:ext uri="{28A0092B-C50C-407E-A947-70E740481C1C}">
                           <a14:useLocalDpi xmlns:a14="http://schemas.microsoft.com/office/drawing/2010/main" val="0"/>
@@ -21002,7 +21407,7 @@
         </w:rPr>
         <w:t xml:space="preserve">. 2009. Disponível em: </w:t>
       </w:r>
-      <w:hyperlink r:id="rId66" w:history="1">
+      <w:hyperlink r:id="rId67" w:history="1">
         <w:r>
           <w:rPr>
             <w:rStyle w:val="Hyperlink"/>
@@ -22174,6 +22579,60 @@
         <w:rPr>
           <w:szCs w:val="24"/>
         </w:rPr>
+        <w:t>GUEDES, Gilleanes TA. </w:t>
+      </w:r>
+      <w:r>
+        <w:rPr>
+          <w:b/>
+          <w:bCs/>
+          <w:szCs w:val="24"/>
+        </w:rPr>
+        <w:t>UML 2-Uma abordagem prática</w:t>
+      </w:r>
+      <w:r>
+        <w:rPr>
+          <w:szCs w:val="24"/>
+        </w:rPr>
+        <w:t xml:space="preserve">. </w:t>
+      </w:r>
+      <w:r>
+        <w:rPr>
+          <w:szCs w:val="24"/>
+        </w:rPr>
+        <w:t>3</w:t>
+      </w:r>
+      <w:r>
+        <w:rPr>
+          <w:szCs w:val="24"/>
+        </w:rPr>
+        <w:t xml:space="preserve">. ed. São Paulo: </w:t>
+      </w:r>
+      <w:r>
+        <w:rPr>
+          <w:szCs w:val="24"/>
+        </w:rPr>
+        <w:t>Novatec Editora, 2018.</w:t>
+      </w:r>
+    </w:p>
+    <w:p>
+      <w:pPr>
+        <w:pStyle w:val="Referencias"/>
+        <w:rPr>
+          <w:szCs w:val="24"/>
+        </w:rPr>
+      </w:pPr>
+    </w:p>
+    <w:p>
+      <w:pPr>
+        <w:pStyle w:val="Referencias"/>
+        <w:rPr>
+          <w:szCs w:val="24"/>
+        </w:rPr>
+      </w:pPr>
+      <w:r>
+        <w:rPr>
+          <w:szCs w:val="24"/>
+        </w:rPr>
         <w:t>HEUSER, Carlos Alberto. </w:t>
       </w:r>
       <w:r>
@@ -23335,6 +23794,7 @@
           <w:rFonts w:eastAsia="Arial" w:cs="Arial"/>
           <w:szCs w:val="24"/>
         </w:rPr>
+        <w:lastRenderedPageBreak/>
         <w:t xml:space="preserve">REIS, Débora Gomes dos. </w:t>
       </w:r>
       <w:r>
@@ -23367,15 +23827,7 @@
           <w:rFonts w:eastAsia="Arial" w:cs="Arial"/>
           <w:szCs w:val="24"/>
         </w:rPr>
-        <w:t xml:space="preserve">, 89 f., il. </w:t>
-      </w:r>
-      <w:r>
-        <w:rPr>
-          <w:rFonts w:eastAsia="Arial" w:cs="Arial"/>
-          <w:szCs w:val="24"/>
-        </w:rPr>
-        <w:lastRenderedPageBreak/>
-        <w:t>Dissertação (Mestrado Profissional em Computação Aplicada)</w:t>
+        <w:t>, 89 f., il. Dissertação (Mestrado Profissional em Computação Aplicada)</w:t>
       </w:r>
       <w:r>
         <w:rPr>
@@ -24021,48 +24473,7 @@
           <w:bCs/>
           <w:szCs w:val="24"/>
         </w:rPr>
-        <w:t>Implementação dos frameworks bootstrap e Foundation aplicados na construção de um objeto de aprendizagem para o ensino da Engenharia de Software</w:t>
-      </w:r>
-      <w:r>
-        <w:rPr>
-          <w:szCs w:val="24"/>
-        </w:rPr>
-        <w:t>. 2016. 44. Monografia (Curso Super de Tecnologia da Informação) - Universidade de Cruz Alta (</w:t>
-      </w:r>
-      <w:r>
-        <w:rPr>
-          <w:szCs w:val="24"/>
-        </w:rPr>
-        <w:t>UNICRUZ</w:t>
-      </w:r>
-      <w:r>
-        <w:rPr>
-          <w:szCs w:val="24"/>
-        </w:rPr>
-        <w:t>), Rio Grande do Sul, 2016.</w:t>
-      </w:r>
-    </w:p>
-    <w:p>
-      <w:pPr>
-        <w:pStyle w:val="Referencias"/>
-        <w:rPr>
-          <w:szCs w:val="24"/>
-        </w:rPr>
-      </w:pPr>
-    </w:p>
-    <w:p>
-      <w:pPr>
-        <w:pStyle w:val="Referencias"/>
-        <w:rPr>
-          <w:szCs w:val="24"/>
-        </w:rPr>
-      </w:pPr>
-      <w:r>
-        <w:rPr>
-          <w:szCs w:val="24"/>
-        </w:rPr>
-        <w:lastRenderedPageBreak/>
-        <w:t>QUIERELLI, Davi Antonio. </w:t>
+        <w:t xml:space="preserve">Implementação dos frameworks bootstrap e Foundation aplicados na construção de um objeto de aprendizagem para o ensino da Engenharia </w:t>
       </w:r>
       <w:r>
         <w:rPr>
@@ -24070,8 +24481,81 @@
           <w:bCs/>
           <w:szCs w:val="24"/>
         </w:rPr>
-        <w:t>Criando Sites Com Html-css-php</w:t>
-      </w:r>
+        <w:lastRenderedPageBreak/>
+        <w:t>de Software</w:t>
+      </w:r>
+      <w:r>
+        <w:rPr>
+          <w:szCs w:val="24"/>
+        </w:rPr>
+        <w:t>. 2016. 44. Monografia (Curso Super de Tecnologia da Informação) - Universidade de Cruz Alta (</w:t>
+      </w:r>
+      <w:r>
+        <w:rPr>
+          <w:szCs w:val="24"/>
+        </w:rPr>
+        <w:t>UNICRUZ</w:t>
+      </w:r>
+      <w:r>
+        <w:rPr>
+          <w:szCs w:val="24"/>
+        </w:rPr>
+        <w:t>), Rio Grande do Sul, 2016.</w:t>
+      </w:r>
+    </w:p>
+    <w:p>
+      <w:pPr>
+        <w:pStyle w:val="Referencias"/>
+        <w:rPr>
+          <w:szCs w:val="24"/>
+        </w:rPr>
+      </w:pPr>
+    </w:p>
+    <w:p>
+      <w:pPr>
+        <w:pStyle w:val="Referencias"/>
+        <w:rPr>
+          <w:szCs w:val="24"/>
+        </w:rPr>
+      </w:pPr>
+      <w:r>
+        <w:rPr>
+          <w:szCs w:val="24"/>
+        </w:rPr>
+        <w:t xml:space="preserve">QUIERELLI, Davi </w:t>
+      </w:r>
+      <w:proofErr w:type="spellStart"/>
+      <w:r>
+        <w:rPr>
+          <w:szCs w:val="24"/>
+        </w:rPr>
+        <w:t>Antonio</w:t>
+      </w:r>
+      <w:proofErr w:type="spellEnd"/>
+      <w:r>
+        <w:rPr>
+          <w:szCs w:val="24"/>
+        </w:rPr>
+        <w:t>. </w:t>
+      </w:r>
+      <w:r>
+        <w:rPr>
+          <w:b/>
+          <w:bCs/>
+          <w:szCs w:val="24"/>
+        </w:rPr>
+        <w:t>Criando Sites Com Html-css-</w:t>
+      </w:r>
+      <w:proofErr w:type="spellStart"/>
+      <w:r>
+        <w:rPr>
+          <w:b/>
+          <w:bCs/>
+          <w:szCs w:val="24"/>
+        </w:rPr>
+        <w:t>php</w:t>
+      </w:r>
+      <w:proofErr w:type="spellEnd"/>
       <w:r>
         <w:rPr>
           <w:szCs w:val="24"/>
@@ -24179,7 +24663,49 @@
         <w:rPr>
           <w:szCs w:val="24"/>
         </w:rPr>
-        <w:t xml:space="preserve"> em: &lt;https://w3techs.com/technologies/details/pl-php&gt;. Acesso em: 12 out. 2022.</w:t>
+        <w:t xml:space="preserve"> em: &lt;https://w3techs.com/</w:t>
+      </w:r>
+      <w:proofErr w:type="spellStart"/>
+      <w:r>
+        <w:rPr>
+          <w:szCs w:val="24"/>
+        </w:rPr>
+        <w:t>technologies</w:t>
+      </w:r>
+      <w:proofErr w:type="spellEnd"/>
+      <w:r>
+        <w:rPr>
+          <w:szCs w:val="24"/>
+        </w:rPr>
+        <w:t>/</w:t>
+      </w:r>
+      <w:proofErr w:type="spellStart"/>
+      <w:r>
+        <w:rPr>
+          <w:szCs w:val="24"/>
+        </w:rPr>
+        <w:t>details</w:t>
+      </w:r>
+      <w:proofErr w:type="spellEnd"/>
+      <w:r>
+        <w:rPr>
+          <w:szCs w:val="24"/>
+        </w:rPr>
+        <w:t>/</w:t>
+      </w:r>
+      <w:proofErr w:type="spellStart"/>
+      <w:r>
+        <w:rPr>
+          <w:szCs w:val="24"/>
+        </w:rPr>
+        <w:t>pl-php</w:t>
+      </w:r>
+      <w:proofErr w:type="spellEnd"/>
+      <w:r>
+        <w:rPr>
+          <w:szCs w:val="24"/>
+        </w:rPr>
+        <w:t>&gt;. Acesso em: 12 out. 2022.</w:t>
       </w:r>
     </w:p>
     <w:p>
@@ -24278,7 +24804,7 @@
       </w:pPr>
     </w:p>
     <w:sectPr>
-      <w:headerReference w:type="default" r:id="rId67"/>
+      <w:headerReference w:type="default" r:id="rId68"/>
       <w:pgSz w:w="11906" w:h="16838"/>
       <w:pgMar w:top="1417" w:right="1701" w:bottom="1417" w:left="1701" w:header="709" w:footer="709" w:gutter="0"/>
       <w:cols w:space="708"/>
@@ -27882,6 +28408,12 @@
 </file>
 
 <file path=customXml/item1.xml><?xml version="1.0" encoding="utf-8"?>
+<p:properties xmlns:p="http://schemas.microsoft.com/office/2006/metadata/properties" xmlns:xsi="http://www.w3.org/2001/XMLSchema-instance" xmlns:pc="http://schemas.microsoft.com/office/infopath/2007/PartnerControls">
+  <documentManagement/>
+</p:properties>
+</file>
+
+<file path=customXml/item2.xml><?xml version="1.0" encoding="utf-8"?>
 <?mso-contentType ?>
 <FormTemplates xmlns="http://schemas.microsoft.com/sharepoint/v3/contenttype/forms">
   <Display>DocumentLibraryForm</Display>
@@ -27890,7 +28422,7 @@
 </FormTemplates>
 </file>
 
-<file path=customXml/item2.xml><?xml version="1.0" encoding="utf-8"?>
+<file path=customXml/item3.xml><?xml version="1.0" encoding="utf-8"?>
 <ct:contentTypeSchema xmlns:ct="http://schemas.microsoft.com/office/2006/metadata/contentType" xmlns:ma="http://schemas.microsoft.com/office/2006/metadata/properties/metaAttributes" ct:_="" ma:_="" ma:contentTypeName="Document" ma:contentTypeID="0x010100A0BDA9925765D843955FCB1DBED643AA" ma:contentTypeVersion="13" ma:contentTypeDescription="Create a new document." ma:contentTypeScope="" ma:versionID="aad9a6230260417460e63ebd385ac575">
   <xsd:schema xmlns:xsd="http://www.w3.org/2001/XMLSchema" xmlns:xs="http://www.w3.org/2001/XMLSchema" xmlns:p="http://schemas.microsoft.com/office/2006/metadata/properties" xmlns:ns3="3402a4ad-fe19-4794-919e-f291b2dc1b5b" xmlns:ns4="8740965d-81fe-4874-aea8-e2a236e25223" targetNamespace="http://schemas.microsoft.com/office/2006/metadata/properties" ma:root="true" ma:fieldsID="8748f19febd17733061b5673b7aa73db" ns3:_="" ns4:_="">
     <xsd:import namespace="3402a4ad-fe19-4794-919e-f291b2dc1b5b"/>
@@ -28113,17 +28645,20 @@
 </ct:contentTypeSchema>
 </file>
 
-<file path=customXml/item3.xml><?xml version="1.0" encoding="utf-8"?>
-<p:properties xmlns:p="http://schemas.microsoft.com/office/2006/metadata/properties" xmlns:xsi="http://www.w3.org/2001/XMLSchema-instance" xmlns:pc="http://schemas.microsoft.com/office/infopath/2007/PartnerControls">
-  <documentManagement/>
-</p:properties>
-</file>
-
 <file path=customXml/item4.xml><?xml version="1.0" encoding="utf-8"?>
 <b:Sources xmlns:b="http://schemas.openxmlformats.org/officeDocument/2006/bibliography" xmlns="http://schemas.openxmlformats.org/officeDocument/2006/bibliography" SelectedStyle="\APASixthEditionOfficeOnline.xsl" StyleName="APA" Version="6"/>
 </file>
 
 <file path=customXml/itemProps1.xml><?xml version="1.0" encoding="utf-8"?>
+<ds:datastoreItem xmlns:ds="http://schemas.openxmlformats.org/officeDocument/2006/customXml" ds:itemID="{CB4A2E6C-BD44-4CF7-A70C-E3EE471D2259}">
+  <ds:schemaRefs>
+    <ds:schemaRef ds:uri="http://schemas.microsoft.com/office/2006/metadata/properties"/>
+    <ds:schemaRef ds:uri="http://schemas.microsoft.com/office/infopath/2007/PartnerControls"/>
+  </ds:schemaRefs>
+</ds:datastoreItem>
+</file>
+
+<file path=customXml/itemProps2.xml><?xml version="1.0" encoding="utf-8"?>
 <ds:datastoreItem xmlns:ds="http://schemas.openxmlformats.org/officeDocument/2006/customXml" ds:itemID="{726B6CF7-7E64-472D-93D7-25032DF2EBD5}">
   <ds:schemaRefs>
     <ds:schemaRef ds:uri="http://schemas.microsoft.com/sharepoint/v3/contenttype/forms"/>
@@ -28131,7 +28666,7 @@
 </ds:datastoreItem>
 </file>
 
-<file path=customXml/itemProps2.xml><?xml version="1.0" encoding="utf-8"?>
+<file path=customXml/itemProps3.xml><?xml version="1.0" encoding="utf-8"?>
 <ds:datastoreItem xmlns:ds="http://schemas.openxmlformats.org/officeDocument/2006/customXml" ds:itemID="{2DA6259E-E7A7-4EE8-A303-D75FB4700E51}">
   <ds:schemaRefs>
     <ds:schemaRef ds:uri="http://schemas.microsoft.com/office/2006/metadata/contentType"/>
@@ -28150,15 +28685,6 @@
 </ds:datastoreItem>
 </file>
 
-<file path=customXml/itemProps3.xml><?xml version="1.0" encoding="utf-8"?>
-<ds:datastoreItem xmlns:ds="http://schemas.openxmlformats.org/officeDocument/2006/customXml" ds:itemID="{CB4A2E6C-BD44-4CF7-A70C-E3EE471D2259}">
-  <ds:schemaRefs>
-    <ds:schemaRef ds:uri="http://schemas.microsoft.com/office/2006/metadata/properties"/>
-    <ds:schemaRef ds:uri="http://schemas.microsoft.com/office/infopath/2007/PartnerControls"/>
-  </ds:schemaRefs>
-</ds:datastoreItem>
-</file>
-
 <file path=customXml/itemProps4.xml><?xml version="1.0" encoding="utf-8"?>
 <ds:datastoreItem xmlns:ds="http://schemas.openxmlformats.org/officeDocument/2006/customXml" ds:itemID="{18AB9315-BEFB-4D9E-A11C-A1F6D92498E8}">
   <ds:schemaRefs>

</xml_diff>

<commit_message>
arrumei o caso de uso
</commit_message>
<xml_diff>
--- a/Monografia/TCC.docx
+++ b/Monografia/TCC.docx
@@ -19099,15 +19099,11 @@
         <w:pStyle w:val="Legendafiguras"/>
       </w:pPr>
       <w:r>
-        <w:rPr>
-          <w:noProof/>
-          <w:lang w:eastAsia="pt-BR"/>
-        </w:rPr>
         <w:drawing>
-          <wp:inline distT="0" distB="0" distL="0" distR="0" wp14:anchorId="1C4DE0D2" wp14:editId="3EE6C79B">
-            <wp:extent cx="6261320" cy="2857500"/>
-            <wp:effectExtent l="19050" t="19050" r="25400" b="19050"/>
-            <wp:docPr id="16" name="Imagem 16" descr="Diagrama&#10;&#10;Descrição gerada automaticamente"/>
+          <wp:inline distT="0" distB="0" distL="0" distR="0" wp14:anchorId="72662C97" wp14:editId="506D7F00">
+            <wp:extent cx="5400040" cy="2503805"/>
+            <wp:effectExtent l="19050" t="19050" r="10160" b="10795"/>
+            <wp:docPr id="50" name="Imagem 50" descr="Diagrama&#10;&#10;Descrição gerada automaticamente"/>
             <wp:cNvGraphicFramePr>
               <a:graphicFrameLocks xmlns:a="http://schemas.openxmlformats.org/drawingml/2006/main" noChangeAspect="1"/>
             </wp:cNvGraphicFramePr>
@@ -19115,7 +19111,7 @@
               <a:graphicData uri="http://schemas.openxmlformats.org/drawingml/2006/picture">
                 <pic:pic xmlns:pic="http://schemas.openxmlformats.org/drawingml/2006/picture">
                   <pic:nvPicPr>
-                    <pic:cNvPr id="16" name="Imagem 16" descr="Diagrama&#10;&#10;Descrição gerada automaticamente"/>
+                    <pic:cNvPr id="50" name="Imagem 50" descr="Diagrama&#10;&#10;Descrição gerada automaticamente"/>
                     <pic:cNvPicPr/>
                   </pic:nvPicPr>
                   <pic:blipFill>
@@ -19127,7 +19123,7 @@
                   <pic:spPr>
                     <a:xfrm>
                       <a:off x="0" y="0"/>
-                      <a:ext cx="6309884" cy="2879663"/>
+                      <a:ext cx="5400040" cy="2503805"/>
                     </a:xfrm>
                     <a:prstGeom prst="rect">
                       <a:avLst/>
@@ -19216,7 +19212,6 @@
         <w:pStyle w:val="TituloFiguras"/>
       </w:pPr>
       <w:r>
-        <w:lastRenderedPageBreak/>
         <w:t xml:space="preserve">Figura </w:t>
       </w:r>
       <w:fldSimple w:instr=" SEQ Figura \* ARABIC ">
@@ -19240,6 +19235,7 @@
           <w:noProof/>
           <w:lang w:eastAsia="pt-BR"/>
         </w:rPr>
+        <w:lastRenderedPageBreak/>
         <w:drawing>
           <wp:inline distT="0" distB="0" distL="0" distR="0" wp14:anchorId="7187E762" wp14:editId="11336ACF">
             <wp:extent cx="5528773" cy="3190875"/>
@@ -27217,6 +27213,7 @@
     <w:lsdException w:name="HTML Sample" w:semiHidden="1" w:unhideWhenUsed="1"/>
     <w:lsdException w:name="HTML Typewriter" w:semiHidden="1" w:unhideWhenUsed="1"/>
     <w:lsdException w:name="HTML Variable" w:semiHidden="1" w:unhideWhenUsed="1"/>
+    <w:lsdException w:name="Normal Table" w:semiHidden="1" w:unhideWhenUsed="1"/>
     <w:lsdException w:name="annotation subject" w:semiHidden="1" w:unhideWhenUsed="1"/>
     <w:lsdException w:name="No List" w:semiHidden="1" w:unhideWhenUsed="1"/>
     <w:lsdException w:name="Outline List 1" w:semiHidden="1" w:unhideWhenUsed="1"/>
@@ -27259,8 +27256,11 @@
     <w:lsdException w:name="Table Contemporary" w:semiHidden="1" w:unhideWhenUsed="1"/>
     <w:lsdException w:name="Table Elegant" w:semiHidden="1" w:unhideWhenUsed="1"/>
     <w:lsdException w:name="Table Professional" w:semiHidden="1" w:unhideWhenUsed="1"/>
+    <w:lsdException w:name="Table Subtle 1" w:semiHidden="1" w:unhideWhenUsed="1"/>
     <w:lsdException w:name="Table Subtle 2" w:semiHidden="1" w:unhideWhenUsed="1"/>
     <w:lsdException w:name="Table Web 1" w:semiHidden="1" w:unhideWhenUsed="1"/>
+    <w:lsdException w:name="Table Web 2" w:semiHidden="1" w:unhideWhenUsed="1"/>
+    <w:lsdException w:name="Table Web 3" w:semiHidden="1" w:unhideWhenUsed="1"/>
     <w:lsdException w:name="Balloon Text" w:semiHidden="1" w:unhideWhenUsed="1"/>
     <w:lsdException w:name="Table Grid" w:uiPriority="39"/>
     <w:lsdException w:name="Table Theme" w:semiHidden="1" w:unhideWhenUsed="1"/>
@@ -28440,15 +28440,6 @@
 </file>
 
 <file path=customXml/item1.xml><?xml version="1.0" encoding="utf-8"?>
-<?mso-contentType ?>
-<FormTemplates xmlns="http://schemas.microsoft.com/sharepoint/v3/contenttype/forms">
-  <Display>DocumentLibraryForm</Display>
-  <Edit>DocumentLibraryForm</Edit>
-  <New>DocumentLibraryForm</New>
-</FormTemplates>
-</file>
-
-<file path=customXml/item2.xml><?xml version="1.0" encoding="utf-8"?>
 <ct:contentTypeSchema xmlns:ct="http://schemas.microsoft.com/office/2006/metadata/contentType" xmlns:ma="http://schemas.microsoft.com/office/2006/metadata/properties/metaAttributes" ct:_="" ma:_="" ma:contentTypeName="Document" ma:contentTypeID="0x010100A0BDA9925765D843955FCB1DBED643AA" ma:contentTypeVersion="13" ma:contentTypeDescription="Create a new document." ma:contentTypeScope="" ma:versionID="aad9a6230260417460e63ebd385ac575">
   <xsd:schema xmlns:xsd="http://www.w3.org/2001/XMLSchema" xmlns:xs="http://www.w3.org/2001/XMLSchema" xmlns:p="http://schemas.microsoft.com/office/2006/metadata/properties" xmlns:ns3="3402a4ad-fe19-4794-919e-f291b2dc1b5b" xmlns:ns4="8740965d-81fe-4874-aea8-e2a236e25223" targetNamespace="http://schemas.microsoft.com/office/2006/metadata/properties" ma:root="true" ma:fieldsID="8748f19febd17733061b5673b7aa73db" ns3:_="" ns4:_="">
     <xsd:import namespace="3402a4ad-fe19-4794-919e-f291b2dc1b5b"/>
@@ -28671,8 +28662,17 @@
 </ct:contentTypeSchema>
 </file>
 
+<file path=customXml/item2.xml><?xml version="1.0" encoding="utf-8"?>
+<b:Sources xmlns:b="http://schemas.openxmlformats.org/officeDocument/2006/bibliography" xmlns="http://schemas.openxmlformats.org/officeDocument/2006/bibliography" SelectedStyle="\APASixthEditionOfficeOnline.xsl" StyleName="APA" Version="6"/>
+</file>
+
 <file path=customXml/item3.xml><?xml version="1.0" encoding="utf-8"?>
-<b:Sources xmlns:b="http://schemas.openxmlformats.org/officeDocument/2006/bibliography" xmlns="http://schemas.openxmlformats.org/officeDocument/2006/bibliography" SelectedStyle="\APASixthEditionOfficeOnline.xsl" StyleName="APA" Version="6"/>
+<?mso-contentType ?>
+<FormTemplates xmlns="http://schemas.microsoft.com/sharepoint/v3/contenttype/forms">
+  <Display>DocumentLibraryForm</Display>
+  <Edit>DocumentLibraryForm</Edit>
+  <New>DocumentLibraryForm</New>
+</FormTemplates>
 </file>
 
 <file path=customXml/item4.xml><?xml version="1.0" encoding="utf-8"?>
@@ -28682,14 +28682,6 @@
 </file>
 
 <file path=customXml/itemProps1.xml><?xml version="1.0" encoding="utf-8"?>
-<ds:datastoreItem xmlns:ds="http://schemas.openxmlformats.org/officeDocument/2006/customXml" ds:itemID="{726B6CF7-7E64-472D-93D7-25032DF2EBD5}">
-  <ds:schemaRefs>
-    <ds:schemaRef ds:uri="http://schemas.microsoft.com/sharepoint/v3/contenttype/forms"/>
-  </ds:schemaRefs>
-</ds:datastoreItem>
-</file>
-
-<file path=customXml/itemProps2.xml><?xml version="1.0" encoding="utf-8"?>
 <ds:datastoreItem xmlns:ds="http://schemas.openxmlformats.org/officeDocument/2006/customXml" ds:itemID="{2DA6259E-E7A7-4EE8-A303-D75FB4700E51}">
   <ds:schemaRefs>
     <ds:schemaRef ds:uri="http://schemas.microsoft.com/office/2006/metadata/contentType"/>
@@ -28708,10 +28700,18 @@
 </ds:datastoreItem>
 </file>
 
-<file path=customXml/itemProps3.xml><?xml version="1.0" encoding="utf-8"?>
+<file path=customXml/itemProps2.xml><?xml version="1.0" encoding="utf-8"?>
 <ds:datastoreItem xmlns:ds="http://schemas.openxmlformats.org/officeDocument/2006/customXml" ds:itemID="{1E9F09BE-CAAA-47E9-81E3-B78FDA311785}">
   <ds:schemaRefs>
     <ds:schemaRef ds:uri="http://schemas.openxmlformats.org/officeDocument/2006/bibliography"/>
+  </ds:schemaRefs>
+</ds:datastoreItem>
+</file>
+
+<file path=customXml/itemProps3.xml><?xml version="1.0" encoding="utf-8"?>
+<ds:datastoreItem xmlns:ds="http://schemas.openxmlformats.org/officeDocument/2006/customXml" ds:itemID="{726B6CF7-7E64-472D-93D7-25032DF2EBD5}">
+  <ds:schemaRefs>
+    <ds:schemaRef ds:uri="http://schemas.microsoft.com/sharepoint/v3/contenttype/forms"/>
   </ds:schemaRefs>
 </ds:datastoreItem>
 </file>

</xml_diff>